<commit_message>
cambio en el alcance
 estrategia (estudio de la situación actual)
</commit_message>
<xml_diff>
--- a/Project Charter -Torres-Cardenas.docx
+++ b/Project Charter -Torres-Cardenas.docx
@@ -1,6 +1,6 @@
 
 <file path=word/document.xml><?xml version="1.0" encoding="utf-8"?>
-<w:document xmlns:wpc="http://schemas.microsoft.com/office/word/2010/wordprocessingCanvas" xmlns:mo="http://schemas.microsoft.com/office/mac/office/2008/main" xmlns:mc="http://schemas.openxmlformats.org/markup-compatibility/2006" xmlns:mv="urn:schemas-microsoft-com:mac:vml" xmlns:o="urn:schemas-microsoft-com:office:office" xmlns:r="http://schemas.openxmlformats.org/officeDocument/2006/relationships" xmlns:m="http://schemas.openxmlformats.org/officeDocument/2006/math" xmlns:v="urn:schemas-microsoft-com:vml" xmlns:wp14="http://schemas.microsoft.com/office/word/2010/wordprocessingDrawing" xmlns:wp="http://schemas.openxmlformats.org/drawingml/2006/wordprocessingDrawing" xmlns:w10="urn:schemas-microsoft-com:office:word" xmlns:w="http://schemas.openxmlformats.org/wordprocessingml/2006/main" xmlns:w14="http://schemas.microsoft.com/office/word/2010/wordml" xmlns:wpg="http://schemas.microsoft.com/office/word/2010/wordprocessingGroup" xmlns:wpi="http://schemas.microsoft.com/office/word/2010/wordprocessingInk" xmlns:wne="http://schemas.microsoft.com/office/word/2006/wordml" xmlns:wps="http://schemas.microsoft.com/office/word/2010/wordprocessingShape" mc:Ignorable="w14 wp14">
+<w:document xmlns:ve="http://schemas.openxmlformats.org/markup-compatibility/2006" xmlns:o="urn:schemas-microsoft-com:office:office" xmlns:r="http://schemas.openxmlformats.org/officeDocument/2006/relationships" xmlns:m="http://schemas.openxmlformats.org/officeDocument/2006/math" xmlns:v="urn:schemas-microsoft-com:vml" xmlns:wp="http://schemas.openxmlformats.org/drawingml/2006/wordprocessingDrawing" xmlns:w10="urn:schemas-microsoft-com:office:word" xmlns:w="http://schemas.openxmlformats.org/wordprocessingml/2006/main" xmlns:wne="http://schemas.microsoft.com/office/word/2006/wordml">
   <w:body>
     <w:p>
       <w:pPr>
@@ -327,7 +327,7 @@
     </w:p>
     <w:p>
       <w:pPr>
-        <w:pStyle w:val="TOC1"/>
+        <w:pStyle w:val="TDC1"/>
         <w:tabs>
           <w:tab w:val="right" w:leader="dot" w:pos="8494"/>
         </w:tabs>
@@ -336,7 +336,7 @@
           <w:noProof/>
           <w:sz w:val="24"/>
           <w:szCs w:val="24"/>
-          <w:lang w:val="en-US" w:eastAsia="ja-JP"/>
+          <w:lang w:eastAsia="ja-JP"/>
         </w:rPr>
       </w:pPr>
       <w:r>
@@ -419,7 +419,7 @@
     </w:p>
     <w:p>
       <w:pPr>
-        <w:pStyle w:val="TOC1"/>
+        <w:pStyle w:val="TDC1"/>
         <w:tabs>
           <w:tab w:val="right" w:leader="dot" w:pos="8494"/>
         </w:tabs>
@@ -428,7 +428,7 @@
           <w:noProof/>
           <w:sz w:val="24"/>
           <w:szCs w:val="24"/>
-          <w:lang w:val="en-US" w:eastAsia="ja-JP"/>
+          <w:lang w:eastAsia="ja-JP"/>
         </w:rPr>
       </w:pPr>
       <w:r>
@@ -483,13 +483,13 @@
     </w:p>
     <w:p>
       <w:pPr>
-        <w:pStyle w:val="TOC2"/>
+        <w:pStyle w:val="TDC2"/>
         <w:rPr>
           <w:rFonts w:eastAsiaTheme="minorEastAsia"/>
           <w:noProof/>
           <w:sz w:val="24"/>
           <w:szCs w:val="24"/>
-          <w:lang w:val="en-US" w:eastAsia="ja-JP"/>
+          <w:lang w:eastAsia="ja-JP"/>
         </w:rPr>
       </w:pPr>
       <w:r>
@@ -544,13 +544,13 @@
     </w:p>
     <w:p>
       <w:pPr>
-        <w:pStyle w:val="TOC2"/>
+        <w:pStyle w:val="TDC2"/>
         <w:rPr>
           <w:rFonts w:eastAsiaTheme="minorEastAsia"/>
           <w:noProof/>
           <w:sz w:val="24"/>
           <w:szCs w:val="24"/>
-          <w:lang w:val="en-US" w:eastAsia="ja-JP"/>
+          <w:lang w:eastAsia="ja-JP"/>
         </w:rPr>
       </w:pPr>
       <w:r>
@@ -605,13 +605,13 @@
     </w:p>
     <w:p>
       <w:pPr>
-        <w:pStyle w:val="TOC2"/>
+        <w:pStyle w:val="TDC2"/>
         <w:rPr>
           <w:rFonts w:eastAsiaTheme="minorEastAsia"/>
           <w:noProof/>
           <w:sz w:val="24"/>
           <w:szCs w:val="24"/>
-          <w:lang w:val="en-US" w:eastAsia="ja-JP"/>
+          <w:lang w:eastAsia="ja-JP"/>
         </w:rPr>
       </w:pPr>
       <w:r>
@@ -666,7 +666,7 @@
     </w:p>
     <w:p>
       <w:pPr>
-        <w:pStyle w:val="TOC1"/>
+        <w:pStyle w:val="TDC1"/>
         <w:tabs>
           <w:tab w:val="right" w:leader="dot" w:pos="8494"/>
         </w:tabs>
@@ -675,7 +675,7 @@
           <w:noProof/>
           <w:sz w:val="24"/>
           <w:szCs w:val="24"/>
-          <w:lang w:val="en-US" w:eastAsia="ja-JP"/>
+          <w:lang w:eastAsia="ja-JP"/>
         </w:rPr>
       </w:pPr>
       <w:r>
@@ -730,7 +730,7 @@
     </w:p>
     <w:p>
       <w:pPr>
-        <w:pStyle w:val="TOC1"/>
+        <w:pStyle w:val="TDC1"/>
         <w:tabs>
           <w:tab w:val="right" w:leader="dot" w:pos="8494"/>
         </w:tabs>
@@ -739,7 +739,7 @@
           <w:noProof/>
           <w:sz w:val="24"/>
           <w:szCs w:val="24"/>
-          <w:lang w:val="en-US" w:eastAsia="ja-JP"/>
+          <w:lang w:eastAsia="ja-JP"/>
         </w:rPr>
       </w:pPr>
       <w:r>
@@ -794,7 +794,7 @@
     </w:p>
     <w:p>
       <w:pPr>
-        <w:pStyle w:val="TOC1"/>
+        <w:pStyle w:val="TDC1"/>
         <w:tabs>
           <w:tab w:val="right" w:leader="dot" w:pos="8494"/>
         </w:tabs>
@@ -803,7 +803,7 @@
           <w:noProof/>
           <w:sz w:val="24"/>
           <w:szCs w:val="24"/>
-          <w:lang w:val="en-US" w:eastAsia="ja-JP"/>
+          <w:lang w:eastAsia="ja-JP"/>
         </w:rPr>
       </w:pPr>
       <w:r>
@@ -858,13 +858,13 @@
     </w:p>
     <w:p>
       <w:pPr>
-        <w:pStyle w:val="TOC2"/>
+        <w:pStyle w:val="TDC2"/>
         <w:rPr>
           <w:rFonts w:eastAsiaTheme="minorEastAsia"/>
           <w:noProof/>
           <w:sz w:val="24"/>
           <w:szCs w:val="24"/>
-          <w:lang w:val="en-US" w:eastAsia="ja-JP"/>
+          <w:lang w:eastAsia="ja-JP"/>
         </w:rPr>
       </w:pPr>
       <w:r>
@@ -918,7 +918,7 @@
     </w:p>
     <w:p>
       <w:pPr>
-        <w:pStyle w:val="TOC1"/>
+        <w:pStyle w:val="TDC1"/>
         <w:tabs>
           <w:tab w:val="right" w:leader="dot" w:pos="8494"/>
         </w:tabs>
@@ -927,7 +927,7 @@
           <w:noProof/>
           <w:sz w:val="24"/>
           <w:szCs w:val="24"/>
-          <w:lang w:val="en-US" w:eastAsia="ja-JP"/>
+          <w:lang w:eastAsia="ja-JP"/>
         </w:rPr>
       </w:pPr>
       <w:r>
@@ -982,7 +982,7 @@
     </w:p>
     <w:p>
       <w:pPr>
-        <w:pStyle w:val="TOC1"/>
+        <w:pStyle w:val="TDC1"/>
         <w:tabs>
           <w:tab w:val="right" w:leader="dot" w:pos="8494"/>
         </w:tabs>
@@ -991,7 +991,7 @@
           <w:noProof/>
           <w:sz w:val="24"/>
           <w:szCs w:val="24"/>
-          <w:lang w:val="en-US" w:eastAsia="ja-JP"/>
+          <w:lang w:eastAsia="ja-JP"/>
         </w:rPr>
       </w:pPr>
       <w:r>
@@ -1046,13 +1046,13 @@
     </w:p>
     <w:p>
       <w:pPr>
-        <w:pStyle w:val="TOC2"/>
+        <w:pStyle w:val="TDC2"/>
         <w:rPr>
           <w:rFonts w:eastAsiaTheme="minorEastAsia"/>
           <w:noProof/>
           <w:sz w:val="24"/>
           <w:szCs w:val="24"/>
-          <w:lang w:val="en-US" w:eastAsia="ja-JP"/>
+          <w:lang w:eastAsia="ja-JP"/>
         </w:rPr>
       </w:pPr>
       <w:r>
@@ -1107,13 +1107,13 @@
     </w:p>
     <w:p>
       <w:pPr>
-        <w:pStyle w:val="TOC2"/>
+        <w:pStyle w:val="TDC2"/>
         <w:rPr>
           <w:rFonts w:eastAsiaTheme="minorEastAsia"/>
           <w:noProof/>
           <w:sz w:val="24"/>
           <w:szCs w:val="24"/>
-          <w:lang w:val="en-US" w:eastAsia="ja-JP"/>
+          <w:lang w:eastAsia="ja-JP"/>
         </w:rPr>
       </w:pPr>
       <w:r>
@@ -1168,13 +1168,13 @@
     </w:p>
     <w:p>
       <w:pPr>
-        <w:pStyle w:val="TOC2"/>
+        <w:pStyle w:val="TDC2"/>
         <w:rPr>
           <w:rFonts w:eastAsiaTheme="minorEastAsia"/>
           <w:noProof/>
           <w:sz w:val="24"/>
           <w:szCs w:val="24"/>
-          <w:lang w:val="en-US" w:eastAsia="ja-JP"/>
+          <w:lang w:eastAsia="ja-JP"/>
         </w:rPr>
       </w:pPr>
       <w:r>
@@ -1433,18 +1433,18 @@
     </w:p>
     <w:p>
       <w:pPr>
-        <w:pStyle w:val="Heading1"/>
+        <w:pStyle w:val="Ttulo1"/>
         <w:ind w:firstLine="708"/>
         <w:jc w:val="both"/>
         <w:rPr>
-          <w:rFonts w:ascii="Arial" w:hAnsi="Arial" w:cs="Arial"/>
+          <w:rFonts w:cs="Arial"/>
           <w:lang w:val="es-ES_tradnl"/>
         </w:rPr>
       </w:pPr>
       <w:bookmarkStart w:id="1" w:name="_Toc182416236"/>
       <w:r>
         <w:rPr>
-          <w:rFonts w:ascii="Arial" w:hAnsi="Arial" w:cs="Arial"/>
+          <w:rFonts w:cs="Arial"/>
           <w:lang w:val="es-ES_tradnl"/>
         </w:rPr>
         <w:lastRenderedPageBreak/>
@@ -1641,10 +1641,10 @@
         </w:rPr>
         <w:t xml:space="preserve"> de tiempo innecesarias y absurdas. Así mismo, se desea implementar y fomentar el uso de un sistema de chat en línea de atención al cliente por medio del cual los usuarios del mismo puedan realizar preguntas frecuentes y/o puntuales, ahorrándose la necesidad de trasladarse hasta la oficina y esperar en cola. Ambos mecanismos serán accesibles por los usuarios a través del portal del Banco Mercantil (</w:t>
       </w:r>
-      <w:hyperlink r:id="rId9" w:history="1">
+      <w:hyperlink r:id="rId8" w:history="1">
         <w:r>
           <w:rPr>
-            <w:rStyle w:val="Hyperlink"/>
+            <w:rStyle w:val="Hipervnculo"/>
             <w:rFonts w:ascii="Arial" w:hAnsi="Arial" w:cs="Arial"/>
             <w:sz w:val="28"/>
             <w:szCs w:val="28"/>
@@ -1928,16 +1928,16 @@
     </w:p>
     <w:p>
       <w:pPr>
-        <w:pStyle w:val="Heading1"/>
-        <w:jc w:val="both"/>
-        <w:rPr>
-          <w:rFonts w:ascii="Arial" w:hAnsi="Arial" w:cs="Arial"/>
-          <w:lang w:val="es-ES_tradnl"/>
-        </w:rPr>
-      </w:pPr>
-      <w:r>
-        <w:rPr>
-          <w:rFonts w:ascii="Arial" w:hAnsi="Arial" w:cs="Arial"/>
+        <w:pStyle w:val="Ttulo1"/>
+        <w:jc w:val="both"/>
+        <w:rPr>
+          <w:rFonts w:cs="Arial"/>
+          <w:lang w:val="es-ES_tradnl"/>
+        </w:rPr>
+      </w:pPr>
+      <w:r>
+        <w:rPr>
+          <w:rFonts w:cs="Arial"/>
           <w:lang w:val="es-ES_tradnl"/>
         </w:rPr>
         <w:lastRenderedPageBreak/>
@@ -1946,7 +1946,7 @@
       <w:bookmarkStart w:id="2" w:name="_Toc182416237"/>
       <w:r>
         <w:rPr>
-          <w:rFonts w:ascii="Arial" w:hAnsi="Arial" w:cs="Arial"/>
+          <w:rFonts w:cs="Arial"/>
           <w:lang w:val="es-ES_tradnl"/>
         </w:rPr>
         <w:t>La Empresa</w:t>
@@ -1966,7 +1966,7 @@
     </w:p>
     <w:p>
       <w:pPr>
-        <w:pStyle w:val="Heading2"/>
+        <w:pStyle w:val="Ttulo2"/>
         <w:jc w:val="both"/>
         <w:rPr>
           <w:rFonts w:ascii="Arial" w:hAnsi="Arial" w:cs="Arial"/>
@@ -2106,7 +2106,7 @@
     </w:p>
     <w:p>
       <w:pPr>
-        <w:pStyle w:val="Heading2"/>
+        <w:pStyle w:val="Ttulo2"/>
         <w:jc w:val="both"/>
         <w:rPr>
           <w:rFonts w:ascii="Arial" w:hAnsi="Arial" w:cs="Arial"/>
@@ -2198,7 +2198,7 @@
     </w:p>
     <w:p>
       <w:pPr>
-        <w:pStyle w:val="Heading2"/>
+        <w:pStyle w:val="Ttulo2"/>
         <w:jc w:val="both"/>
         <w:rPr>
           <w:rFonts w:ascii="Arial" w:hAnsi="Arial" w:cs="Arial"/>
@@ -2230,7 +2230,7 @@
     </w:p>
     <w:p>
       <w:pPr>
-        <w:pStyle w:val="ListParagraph"/>
+        <w:pStyle w:val="Prrafodelista"/>
         <w:numPr>
           <w:ilvl w:val="1"/>
           <w:numId w:val="14"/>
@@ -2266,7 +2266,7 @@
     </w:p>
     <w:p>
       <w:pPr>
-        <w:pStyle w:val="ListParagraph"/>
+        <w:pStyle w:val="Prrafodelista"/>
         <w:numPr>
           <w:ilvl w:val="1"/>
           <w:numId w:val="14"/>
@@ -2320,7 +2320,7 @@
     </w:p>
     <w:p>
       <w:pPr>
-        <w:pStyle w:val="ListParagraph"/>
+        <w:pStyle w:val="Prrafodelista"/>
         <w:numPr>
           <w:ilvl w:val="1"/>
           <w:numId w:val="14"/>
@@ -2356,7 +2356,7 @@
     </w:p>
     <w:p>
       <w:pPr>
-        <w:pStyle w:val="ListParagraph"/>
+        <w:pStyle w:val="Prrafodelista"/>
         <w:numPr>
           <w:ilvl w:val="1"/>
           <w:numId w:val="14"/>
@@ -2401,7 +2401,7 @@
     </w:p>
     <w:p>
       <w:pPr>
-        <w:pStyle w:val="ListParagraph"/>
+        <w:pStyle w:val="Prrafodelista"/>
         <w:numPr>
           <w:ilvl w:val="1"/>
           <w:numId w:val="14"/>
@@ -2446,7 +2446,7 @@
     </w:p>
     <w:p>
       <w:pPr>
-        <w:pStyle w:val="ListParagraph"/>
+        <w:pStyle w:val="Prrafodelista"/>
         <w:numPr>
           <w:ilvl w:val="1"/>
           <w:numId w:val="14"/>
@@ -2504,17 +2504,17 @@
     </w:p>
     <w:p>
       <w:pPr>
-        <w:pStyle w:val="Heading1"/>
-        <w:jc w:val="both"/>
-        <w:rPr>
-          <w:rFonts w:ascii="Arial" w:hAnsi="Arial" w:cs="Arial"/>
+        <w:pStyle w:val="Ttulo1"/>
+        <w:jc w:val="both"/>
+        <w:rPr>
+          <w:rFonts w:cs="Arial"/>
           <w:lang w:val="es-ES_tradnl"/>
         </w:rPr>
       </w:pPr>
       <w:bookmarkStart w:id="6" w:name="_Toc182416241"/>
       <w:r>
         <w:rPr>
-          <w:rFonts w:ascii="Arial" w:hAnsi="Arial" w:cs="Arial"/>
+          <w:rFonts w:cs="Arial"/>
           <w:lang w:val="es-ES_tradnl"/>
         </w:rPr>
         <w:lastRenderedPageBreak/>
@@ -2567,31 +2567,31 @@
     </w:p>
     <w:p>
       <w:pPr>
-        <w:pStyle w:val="Heading1"/>
-        <w:jc w:val="both"/>
-        <w:rPr>
-          <w:rFonts w:ascii="Arial" w:hAnsi="Arial" w:cs="Arial"/>
+        <w:pStyle w:val="Ttulo1"/>
+        <w:jc w:val="both"/>
+        <w:rPr>
+          <w:rFonts w:cs="Arial"/>
           <w:lang w:val="es-ES_tradnl"/>
         </w:rPr>
       </w:pPr>
       <w:bookmarkStart w:id="7" w:name="_Toc182416242"/>
       <w:r>
         <w:rPr>
-          <w:rFonts w:ascii="Arial" w:hAnsi="Arial" w:cs="Arial"/>
+          <w:rFonts w:cs="Arial"/>
           <w:lang w:val="es-ES_tradnl"/>
         </w:rPr>
         <w:t>O</w:t>
       </w:r>
       <w:r>
         <w:rPr>
-          <w:rFonts w:ascii="Arial" w:hAnsi="Arial" w:cs="Arial"/>
+          <w:rFonts w:cs="Arial"/>
           <w:lang w:val="es-ES_tradnl"/>
         </w:rPr>
         <w:t xml:space="preserve">bjetivos </w:t>
       </w:r>
       <w:r>
         <w:rPr>
-          <w:rFonts w:ascii="Arial" w:hAnsi="Arial" w:cs="Arial"/>
+          <w:rFonts w:cs="Arial"/>
           <w:lang w:val="es-ES_tradnl"/>
         </w:rPr>
         <w:t>Específicos</w:t>
@@ -2611,7 +2611,7 @@
     </w:p>
     <w:p>
       <w:pPr>
-        <w:pStyle w:val="ListParagraph"/>
+        <w:pStyle w:val="Prrafodelista"/>
         <w:numPr>
           <w:ilvl w:val="0"/>
           <w:numId w:val="26"/>
@@ -2672,7 +2672,7 @@
     </w:p>
     <w:p>
       <w:pPr>
-        <w:pStyle w:val="ListParagraph"/>
+        <w:pStyle w:val="Prrafodelista"/>
         <w:numPr>
           <w:ilvl w:val="0"/>
           <w:numId w:val="26"/>
@@ -2697,7 +2697,7 @@
     </w:p>
     <w:p>
       <w:pPr>
-        <w:pStyle w:val="ListParagraph"/>
+        <w:pStyle w:val="Prrafodelista"/>
         <w:numPr>
           <w:ilvl w:val="0"/>
           <w:numId w:val="26"/>
@@ -2732,7 +2732,7 @@
     </w:p>
     <w:p>
       <w:pPr>
-        <w:pStyle w:val="ListParagraph"/>
+        <w:pStyle w:val="Prrafodelista"/>
         <w:numPr>
           <w:ilvl w:val="0"/>
           <w:numId w:val="26"/>
@@ -2777,7 +2777,6 @@
           <w:rFonts w:ascii="Arial" w:hAnsi="Arial" w:cs="Arial"/>
           <w:sz w:val="28"/>
           <w:szCs w:val="28"/>
-          <w:highlight w:val="yellow"/>
           <w:lang w:val="es-ES_tradnl"/>
         </w:rPr>
         <w:t>CADIVI</w:t>
@@ -2794,7 +2793,7 @@
     </w:p>
     <w:p>
       <w:pPr>
-        <w:pStyle w:val="ListParagraph"/>
+        <w:pStyle w:val="Prrafodelista"/>
         <w:numPr>
           <w:ilvl w:val="0"/>
           <w:numId w:val="26"/>
@@ -2837,7 +2836,7 @@
     </w:p>
     <w:p>
       <w:pPr>
-        <w:pStyle w:val="ListParagraph"/>
+        <w:pStyle w:val="Prrafodelista"/>
         <w:numPr>
           <w:ilvl w:val="0"/>
           <w:numId w:val="26"/>
@@ -2847,22 +2846,64 @@
           <w:rFonts w:ascii="Arial" w:hAnsi="Arial" w:cs="Arial"/>
           <w:sz w:val="28"/>
           <w:szCs w:val="28"/>
-          <w:lang w:val="es-ES_tradnl"/>
-        </w:rPr>
-      </w:pPr>
-      <w:r>
-        <w:rPr>
-          <w:rFonts w:ascii="Arial" w:hAnsi="Arial" w:cs="Arial"/>
-          <w:sz w:val="28"/>
-          <w:szCs w:val="28"/>
-          <w:lang w:val="es-ES_tradnl"/>
-        </w:rPr>
-        <w:t>Incrementar en un periodo de seis (6) meses el número de clientes de la entidad bancaria en 3%.</w:t>
-      </w:r>
-    </w:p>
-    <w:p>
-      <w:pPr>
-        <w:pStyle w:val="ListParagraph"/>
+          <w:highlight w:val="yellow"/>
+          <w:lang w:val="es-ES_tradnl"/>
+        </w:rPr>
+      </w:pPr>
+      <w:r>
+        <w:rPr>
+          <w:rFonts w:ascii="Arial" w:hAnsi="Arial" w:cs="Arial"/>
+          <w:sz w:val="28"/>
+          <w:szCs w:val="28"/>
+          <w:highlight w:val="yellow"/>
+          <w:lang w:val="es-ES_tradnl"/>
+        </w:rPr>
+        <w:t>Incrementar en un periodo de seis (6) meses el número de clientes</w:t>
+      </w:r>
+      <w:r>
+        <w:rPr>
+          <w:rFonts w:ascii="Arial" w:hAnsi="Arial" w:cs="Arial"/>
+          <w:sz w:val="28"/>
+          <w:szCs w:val="28"/>
+          <w:highlight w:val="yellow"/>
+          <w:lang w:val="es-ES_tradnl"/>
+        </w:rPr>
+        <w:t xml:space="preserve"> afiliados en 1</w:t>
+      </w:r>
+      <w:r>
+        <w:rPr>
+          <w:rFonts w:ascii="Arial" w:hAnsi="Arial" w:cs="Arial"/>
+          <w:sz w:val="28"/>
+          <w:szCs w:val="28"/>
+          <w:highlight w:val="yellow"/>
+          <w:lang w:val="es-ES_tradnl"/>
+        </w:rPr>
+        <w:t>%</w:t>
+      </w:r>
+      <w:r>
+        <w:rPr>
+          <w:rFonts w:ascii="Arial" w:hAnsi="Arial" w:cs="Arial"/>
+          <w:sz w:val="28"/>
+          <w:szCs w:val="28"/>
+          <w:highlight w:val="yellow"/>
+          <w:lang w:val="es-ES_tradnl"/>
+        </w:rPr>
+        <w:t>, con respecto a la cantidad de clientes actuales</w:t>
+      </w:r>
+      <w:r>
+        <w:rPr>
+          <w:rFonts w:ascii="Arial" w:hAnsi="Arial" w:cs="Arial"/>
+          <w:sz w:val="28"/>
+          <w:szCs w:val="28"/>
+          <w:highlight w:val="yellow"/>
+          <w:lang w:val="es-ES_tradnl"/>
+        </w:rPr>
+        <w:t>.</w:t>
+      </w:r>
+    </w:p>
+    <w:p>
+      <w:pPr>
+        <w:pStyle w:val="Prrafodelista"/>
         <w:numPr>
           <w:ilvl w:val="0"/>
           <w:numId w:val="26"/>
@@ -2887,7 +2928,7 @@
     </w:p>
     <w:p>
       <w:pPr>
-        <w:pStyle w:val="ListParagraph"/>
+        <w:pStyle w:val="Prrafodelista"/>
         <w:numPr>
           <w:ilvl w:val="0"/>
           <w:numId w:val="26"/>
@@ -2909,10 +2950,10 @@
         </w:rPr>
         <w:t>Desarrollar un sistema de gestión de citas para realizar operaciones de atención al cliente en línea, acoplado al portal del Banco Mercantil (</w:t>
       </w:r>
-      <w:hyperlink r:id="rId10" w:history="1">
+      <w:hyperlink r:id="rId9" w:history="1">
         <w:r>
           <w:rPr>
-            <w:rStyle w:val="Hyperlink"/>
+            <w:rStyle w:val="Hipervnculo"/>
             <w:rFonts w:ascii="Arial" w:hAnsi="Arial" w:cs="Arial"/>
             <w:sz w:val="28"/>
             <w:szCs w:val="28"/>
@@ -2922,7 +2963,7 @@
         </w:r>
         <w:r>
           <w:rPr>
-            <w:rStyle w:val="Hyperlink"/>
+            <w:rStyle w:val="Hipervnculo"/>
             <w:rFonts w:ascii="Arial" w:hAnsi="Arial" w:cs="Arial"/>
             <w:b/>
             <w:bCs/>
@@ -2934,7 +2975,7 @@
         </w:r>
         <w:r>
           <w:rPr>
-            <w:rStyle w:val="Hyperlink"/>
+            <w:rStyle w:val="Hipervnculo"/>
             <w:rFonts w:ascii="Arial" w:hAnsi="Arial" w:cs="Arial"/>
             <w:sz w:val="28"/>
             <w:szCs w:val="28"/>
@@ -2955,7 +2996,7 @@
     </w:p>
     <w:p>
       <w:pPr>
-        <w:pStyle w:val="ListParagraph"/>
+        <w:pStyle w:val="Prrafodelista"/>
         <w:numPr>
           <w:ilvl w:val="0"/>
           <w:numId w:val="26"/>
@@ -2977,10 +3018,10 @@
         </w:rPr>
         <w:t>Desarrollar un sistema de chat en línea acoplado al portal del Banco Mercantil (</w:t>
       </w:r>
-      <w:hyperlink r:id="rId11" w:history="1">
+      <w:hyperlink r:id="rId10" w:history="1">
         <w:r>
           <w:rPr>
-            <w:rStyle w:val="Hyperlink"/>
+            <w:rStyle w:val="Hipervnculo"/>
             <w:rFonts w:ascii="Arial" w:hAnsi="Arial" w:cs="Arial"/>
             <w:sz w:val="28"/>
             <w:szCs w:val="28"/>
@@ -2990,7 +3031,7 @@
         </w:r>
         <w:r>
           <w:rPr>
-            <w:rStyle w:val="Hyperlink"/>
+            <w:rStyle w:val="Hipervnculo"/>
             <w:rFonts w:ascii="Arial" w:hAnsi="Arial" w:cs="Arial"/>
             <w:b/>
             <w:bCs/>
@@ -3002,7 +3043,7 @@
         </w:r>
         <w:r>
           <w:rPr>
-            <w:rStyle w:val="Hyperlink"/>
+            <w:rStyle w:val="Hipervnculo"/>
             <w:rFonts w:ascii="Arial" w:hAnsi="Arial" w:cs="Arial"/>
             <w:sz w:val="28"/>
             <w:szCs w:val="28"/>
@@ -3023,7 +3064,7 @@
     </w:p>
     <w:p>
       <w:pPr>
-        <w:pStyle w:val="ListParagraph"/>
+        <w:pStyle w:val="Prrafodelista"/>
         <w:numPr>
           <w:ilvl w:val="0"/>
           <w:numId w:val="26"/>
@@ -3033,22 +3074,34 @@
           <w:rFonts w:ascii="Arial" w:hAnsi="Arial" w:cs="Arial"/>
           <w:sz w:val="28"/>
           <w:szCs w:val="28"/>
-          <w:lang w:val="es-ES_tradnl"/>
-        </w:rPr>
-      </w:pPr>
-      <w:r>
-        <w:rPr>
-          <w:rFonts w:ascii="Arial" w:hAnsi="Arial" w:cs="Arial"/>
-          <w:sz w:val="28"/>
-          <w:szCs w:val="28"/>
-          <w:lang w:val="es-ES_tradnl"/>
-        </w:rPr>
-        <w:t>Capacitar a los agentes de la oficina (POR DEFINIR) del Banco Mercantil sobre el uso del sistema de gestión de citas.</w:t>
-      </w:r>
-    </w:p>
-    <w:p>
-      <w:pPr>
-        <w:pStyle w:val="ListParagraph"/>
+          <w:highlight w:val="yellow"/>
+          <w:lang w:val="es-ES_tradnl"/>
+        </w:rPr>
+      </w:pPr>
+      <w:r>
+        <w:rPr>
+          <w:rFonts w:ascii="Arial" w:hAnsi="Arial" w:cs="Arial"/>
+          <w:sz w:val="28"/>
+          <w:szCs w:val="28"/>
+          <w:highlight w:val="yellow"/>
+          <w:lang w:val="es-ES_tradnl"/>
+        </w:rPr>
+        <w:t>Capacit</w:t>
+      </w:r>
+      <w:r>
+        <w:rPr>
+          <w:rFonts w:ascii="Arial" w:hAnsi="Arial" w:cs="Arial"/>
+          <w:sz w:val="28"/>
+          <w:szCs w:val="28"/>
+          <w:highlight w:val="yellow"/>
+          <w:lang w:val="es-ES_tradnl"/>
+        </w:rPr>
+        <w:t xml:space="preserve">ar a los agentes de las oficinas del banco donde se podrán realizar las operaciones de atención al cliente a través de citas gestionadas por el sistema. </w:t>
+      </w:r>
+    </w:p>
+    <w:p>
+      <w:pPr>
+        <w:pStyle w:val="Prrafodelista"/>
         <w:numPr>
           <w:ilvl w:val="0"/>
           <w:numId w:val="26"/>
@@ -3073,48 +3126,30 @@
     </w:p>
     <w:p>
       <w:pPr>
-        <w:rPr>
-          <w:rFonts w:ascii="Arial" w:hAnsi="Arial" w:cs="Arial"/>
-          <w:sz w:val="28"/>
-          <w:szCs w:val="28"/>
-          <w:lang w:val="es-ES_tradnl"/>
-        </w:rPr>
-      </w:pPr>
-    </w:p>
-    <w:p>
-      <w:pPr>
-        <w:rPr>
-          <w:rFonts w:ascii="Arial" w:hAnsi="Arial" w:cs="Arial"/>
-          <w:sz w:val="28"/>
-          <w:szCs w:val="28"/>
-          <w:lang w:val="es-ES_tradnl"/>
-        </w:rPr>
-      </w:pPr>
-    </w:p>
-    <w:p>
-      <w:pPr>
-        <w:rPr>
-          <w:rFonts w:ascii="Arial" w:hAnsi="Arial" w:cs="Arial"/>
-          <w:sz w:val="28"/>
-          <w:szCs w:val="28"/>
-          <w:lang w:val="es-ES_tradnl"/>
-        </w:rPr>
-      </w:pPr>
-    </w:p>
-    <w:p>
-      <w:pPr>
-        <w:pStyle w:val="Heading1"/>
+        <w:pStyle w:val="Prrafodelista"/>
+        <w:jc w:val="both"/>
+        <w:rPr>
+          <w:rFonts w:ascii="Arial" w:hAnsi="Arial" w:cs="Arial"/>
+          <w:sz w:val="28"/>
+          <w:szCs w:val="28"/>
+          <w:lang w:val="es-ES_tradnl"/>
+        </w:rPr>
+      </w:pPr>
+    </w:p>
+    <w:p>
+      <w:pPr>
+        <w:pStyle w:val="Ttulo1"/>
         <w:ind w:firstLine="708"/>
         <w:jc w:val="both"/>
         <w:rPr>
-          <w:rFonts w:ascii="Arial" w:hAnsi="Arial" w:cs="Arial"/>
+          <w:rFonts w:cs="Arial"/>
           <w:lang w:val="es-ES_tradnl"/>
         </w:rPr>
       </w:pPr>
       <w:bookmarkStart w:id="8" w:name="_Toc182416243"/>
       <w:r>
         <w:rPr>
-          <w:rFonts w:ascii="Arial" w:hAnsi="Arial" w:cs="Arial"/>
+          <w:rFonts w:cs="Arial"/>
           <w:lang w:val="es-ES_tradnl"/>
         </w:rPr>
         <w:lastRenderedPageBreak/>
@@ -3207,10 +3242,10 @@
         </w:rPr>
         <w:t xml:space="preserve"> del portal web del banco (</w:t>
       </w:r>
-      <w:hyperlink r:id="rId12" w:history="1">
+      <w:hyperlink r:id="rId11" w:history="1">
         <w:r>
           <w:rPr>
-            <w:rStyle w:val="Hyperlink"/>
+            <w:rStyle w:val="Hipervnculo"/>
             <w:rFonts w:ascii="Arial" w:hAnsi="Arial" w:cs="Arial"/>
             <w:sz w:val="28"/>
             <w:szCs w:val="28"/>
@@ -3220,7 +3255,7 @@
         </w:r>
         <w:r>
           <w:rPr>
-            <w:rStyle w:val="Hyperlink"/>
+            <w:rStyle w:val="Hipervnculo"/>
             <w:rFonts w:ascii="Arial" w:hAnsi="Arial" w:cs="Arial"/>
             <w:b/>
             <w:bCs/>
@@ -3232,7 +3267,7 @@
         </w:r>
         <w:r>
           <w:rPr>
-            <w:rStyle w:val="Hyperlink"/>
+            <w:rStyle w:val="Hipervnculo"/>
             <w:rFonts w:ascii="Arial" w:hAnsi="Arial" w:cs="Arial"/>
             <w:sz w:val="28"/>
             <w:szCs w:val="28"/>
@@ -3282,7 +3317,7 @@
     </w:p>
     <w:p>
       <w:pPr>
-        <w:pStyle w:val="ListParagraph"/>
+        <w:pStyle w:val="Prrafodelista"/>
         <w:numPr>
           <w:ilvl w:val="0"/>
           <w:numId w:val="33"/>
@@ -3306,7 +3341,7 @@
     </w:p>
     <w:p>
       <w:pPr>
-        <w:pStyle w:val="ListParagraph"/>
+        <w:pStyle w:val="Prrafodelista"/>
         <w:numPr>
           <w:ilvl w:val="0"/>
           <w:numId w:val="33"/>
@@ -3330,7 +3365,7 @@
     </w:p>
     <w:p>
       <w:pPr>
-        <w:pStyle w:val="ListParagraph"/>
+        <w:pStyle w:val="Prrafodelista"/>
         <w:numPr>
           <w:ilvl w:val="0"/>
           <w:numId w:val="33"/>
@@ -3354,7 +3389,7 @@
     </w:p>
     <w:p>
       <w:pPr>
-        <w:pStyle w:val="ListParagraph"/>
+        <w:pStyle w:val="Prrafodelista"/>
         <w:numPr>
           <w:ilvl w:val="0"/>
           <w:numId w:val="33"/>
@@ -3380,7 +3415,6 @@
           <w:rFonts w:ascii="Arial" w:hAnsi="Arial" w:cs="Arial"/>
           <w:sz w:val="28"/>
           <w:szCs w:val="28"/>
-          <w:highlight w:val="yellow"/>
           <w:lang w:val="es-ES_tradnl"/>
         </w:rPr>
         <w:t>CADIVI</w:t>
@@ -3456,10 +3490,10 @@
         </w:rPr>
         <w:t>(</w:t>
       </w:r>
-      <w:hyperlink r:id="rId13" w:history="1">
+      <w:hyperlink r:id="rId12" w:history="1">
         <w:r>
           <w:rPr>
-            <w:rStyle w:val="Hyperlink"/>
+            <w:rStyle w:val="Hipervnculo"/>
             <w:rFonts w:ascii="Arial" w:hAnsi="Arial" w:cs="Arial"/>
             <w:sz w:val="28"/>
             <w:szCs w:val="28"/>
@@ -3469,7 +3503,7 @@
         </w:r>
         <w:r>
           <w:rPr>
-            <w:rStyle w:val="Hyperlink"/>
+            <w:rStyle w:val="Hipervnculo"/>
             <w:rFonts w:ascii="Arial" w:hAnsi="Arial" w:cs="Arial"/>
             <w:b/>
             <w:bCs/>
@@ -3481,7 +3515,7 @@
         </w:r>
         <w:r>
           <w:rPr>
-            <w:rStyle w:val="Hyperlink"/>
+            <w:rStyle w:val="Hipervnculo"/>
             <w:rFonts w:ascii="Arial" w:hAnsi="Arial" w:cs="Arial"/>
             <w:sz w:val="28"/>
             <w:szCs w:val="28"/>
@@ -3655,14 +3689,16 @@
     </w:p>
     <w:p>
       <w:pPr>
-        <w:pStyle w:val="Heading2"/>
-        <w:rPr>
+        <w:pStyle w:val="Ttulo2"/>
+        <w:rPr>
+          <w:rFonts w:ascii="Arial" w:hAnsi="Arial" w:cs="Arial"/>
           <w:lang w:val="es-ES_tradnl"/>
         </w:rPr>
       </w:pPr>
       <w:bookmarkStart w:id="9" w:name="_Toc182416244"/>
       <w:r>
         <w:rPr>
+          <w:rFonts w:ascii="Arial" w:hAnsi="Arial" w:cs="Arial"/>
           <w:lang w:val="es-ES_tradnl"/>
         </w:rPr>
         <w:t>Limitaciones</w:t>
@@ -3725,10 +3761,10 @@
         </w:rPr>
         <w:t xml:space="preserve"> acopladas al portal web del banco (</w:t>
       </w:r>
-      <w:hyperlink r:id="rId14" w:history="1">
+      <w:hyperlink r:id="rId13" w:history="1">
         <w:r>
           <w:rPr>
-            <w:rStyle w:val="Hyperlink"/>
+            <w:rStyle w:val="Hipervnculo"/>
             <w:rFonts w:ascii="Arial" w:hAnsi="Arial" w:cs="Arial"/>
             <w:sz w:val="28"/>
             <w:szCs w:val="28"/>
@@ -3829,25 +3865,7 @@
           <w:szCs w:val="28"/>
           <w:lang w:val="es-ES_tradnl"/>
         </w:rPr>
-        <w:t xml:space="preserve"> utilizar para el desarrollo del mecanismo deben ser compatibles con</w:t>
-      </w:r>
-      <w:r>
-        <w:rPr>
-          <w:rFonts w:ascii="Arial" w:hAnsi="Arial" w:cs="Arial"/>
-          <w:sz w:val="28"/>
-          <w:szCs w:val="28"/>
-          <w:lang w:val="es-ES_tradnl"/>
-        </w:rPr>
-        <w:t xml:space="preserve"> </w:t>
-      </w:r>
-      <w:r>
-        <w:rPr>
-          <w:rFonts w:ascii="Arial" w:hAnsi="Arial" w:cs="Arial"/>
-          <w:sz w:val="28"/>
-          <w:szCs w:val="28"/>
-          <w:lang w:val="es-ES_tradnl"/>
-        </w:rPr>
-        <w:t>el</w:t>
+        <w:t xml:space="preserve"> utilizar para el desarrollo del mecanismo deben ser compatibles conel</w:t>
       </w:r>
       <w:r>
         <w:rPr>
@@ -3920,25 +3938,7 @@
           <w:szCs w:val="28"/>
           <w:lang w:val="es-ES_tradnl"/>
         </w:rPr>
-        <w:t xml:space="preserve"> con el hardware y software hallado en</w:t>
-      </w:r>
-      <w:r>
-        <w:rPr>
-          <w:rFonts w:ascii="Arial" w:hAnsi="Arial" w:cs="Arial"/>
-          <w:sz w:val="28"/>
-          <w:szCs w:val="28"/>
-          <w:lang w:val="es-ES_tradnl"/>
-        </w:rPr>
-        <w:t xml:space="preserve"> </w:t>
-      </w:r>
-      <w:r>
-        <w:rPr>
-          <w:rFonts w:ascii="Arial" w:hAnsi="Arial" w:cs="Arial"/>
-          <w:sz w:val="28"/>
-          <w:szCs w:val="28"/>
-          <w:lang w:val="es-ES_tradnl"/>
-        </w:rPr>
-        <w:t>las oficinas del banco,</w:t>
+        <w:t xml:space="preserve"> con el hardware y software hallado enlas oficinas del banco,</w:t>
       </w:r>
       <w:r>
         <w:rPr>
@@ -3994,6 +3994,54 @@
           <w:szCs w:val="28"/>
           <w:lang w:val="es-ES_tradnl"/>
         </w:rPr>
+        <w:t xml:space="preserve">Las oficinas del banco donde podrán realizar las operaciones de atención al cliente gestionadas a través del sistema de citas a implementar, </w:t>
+      </w:r>
+      <w:r>
+        <w:rPr>
+          <w:rFonts w:ascii="Arial" w:hAnsi="Arial" w:cs="Arial"/>
+          <w:sz w:val="28"/>
+          <w:szCs w:val="28"/>
+          <w:lang w:val="es-ES_tradnl"/>
+        </w:rPr>
+        <w:t>serán</w:t>
+      </w:r>
+      <w:r>
+        <w:rPr>
+          <w:rFonts w:ascii="Arial" w:hAnsi="Arial" w:cs="Arial"/>
+          <w:sz w:val="28"/>
+          <w:szCs w:val="28"/>
+          <w:lang w:val="es-ES_tradnl"/>
+        </w:rPr>
+        <w:t xml:space="preserve"> aquellas que tengan el may</w:t>
+      </w:r>
+      <w:r>
+        <w:rPr>
+          <w:rFonts w:ascii="Arial" w:hAnsi="Arial" w:cs="Arial"/>
+          <w:sz w:val="28"/>
+          <w:szCs w:val="28"/>
+          <w:lang w:val="es-ES_tradnl"/>
+        </w:rPr>
+        <w:t>or número de agentes bancarios.</w:t>
+      </w:r>
+    </w:p>
+    <w:p>
+      <w:pPr>
+        <w:ind w:firstLine="708"/>
+        <w:rPr>
+          <w:rFonts w:ascii="Arial" w:hAnsi="Arial" w:cs="Arial"/>
+          <w:sz w:val="28"/>
+          <w:szCs w:val="28"/>
+          <w:lang w:val="es-ES_tradnl"/>
+        </w:rPr>
+      </w:pPr>
+      <w:r>
+        <w:rPr>
+          <w:rFonts w:ascii="Arial" w:hAnsi="Arial" w:cs="Arial"/>
+          <w:sz w:val="28"/>
+          <w:szCs w:val="28"/>
+          <w:lang w:val="es-ES_tradnl"/>
+        </w:rPr>
+        <w:lastRenderedPageBreak/>
         <w:t xml:space="preserve">El proceso de </w:t>
       </w:r>
       <w:r>
@@ -4017,18 +4065,249 @@
     </w:p>
     <w:p>
       <w:pPr>
-        <w:pStyle w:val="Heading1"/>
         <w:ind w:firstLine="708"/>
-        <w:jc w:val="both"/>
-        <w:rPr>
-          <w:rFonts w:ascii="Arial" w:hAnsi="Arial" w:cs="Arial"/>
+        <w:rPr>
+          <w:rFonts w:ascii="Arial" w:hAnsi="Arial" w:cs="Arial"/>
+          <w:sz w:val="28"/>
+          <w:szCs w:val="28"/>
+          <w:lang w:val="es-ES_tradnl"/>
+        </w:rPr>
+      </w:pPr>
+    </w:p>
+    <w:p>
+      <w:pPr>
+        <w:ind w:firstLine="708"/>
+        <w:rPr>
+          <w:rFonts w:ascii="Arial" w:hAnsi="Arial" w:cs="Arial"/>
+          <w:sz w:val="28"/>
+          <w:szCs w:val="28"/>
+          <w:lang w:val="es-ES_tradnl"/>
+        </w:rPr>
+      </w:pPr>
+    </w:p>
+    <w:p>
+      <w:pPr>
+        <w:ind w:firstLine="708"/>
+        <w:rPr>
+          <w:rFonts w:ascii="Arial" w:hAnsi="Arial" w:cs="Arial"/>
+          <w:sz w:val="28"/>
+          <w:szCs w:val="28"/>
+          <w:lang w:val="es-ES_tradnl"/>
+        </w:rPr>
+      </w:pPr>
+    </w:p>
+    <w:p>
+      <w:pPr>
+        <w:ind w:firstLine="708"/>
+        <w:rPr>
+          <w:rFonts w:ascii="Arial" w:hAnsi="Arial" w:cs="Arial"/>
+          <w:sz w:val="28"/>
+          <w:szCs w:val="28"/>
+          <w:lang w:val="es-ES_tradnl"/>
+        </w:rPr>
+      </w:pPr>
+    </w:p>
+    <w:p>
+      <w:pPr>
+        <w:ind w:firstLine="708"/>
+        <w:rPr>
+          <w:rFonts w:ascii="Arial" w:hAnsi="Arial" w:cs="Arial"/>
+          <w:sz w:val="28"/>
+          <w:szCs w:val="28"/>
+          <w:lang w:val="es-ES_tradnl"/>
+        </w:rPr>
+      </w:pPr>
+    </w:p>
+    <w:p>
+      <w:pPr>
+        <w:ind w:firstLine="708"/>
+        <w:rPr>
+          <w:rFonts w:ascii="Arial" w:hAnsi="Arial" w:cs="Arial"/>
+          <w:sz w:val="28"/>
+          <w:szCs w:val="28"/>
+          <w:lang w:val="es-ES_tradnl"/>
+        </w:rPr>
+      </w:pPr>
+    </w:p>
+    <w:p>
+      <w:pPr>
+        <w:ind w:firstLine="708"/>
+        <w:rPr>
+          <w:rFonts w:ascii="Arial" w:hAnsi="Arial" w:cs="Arial"/>
+          <w:sz w:val="28"/>
+          <w:szCs w:val="28"/>
+          <w:lang w:val="es-ES_tradnl"/>
+        </w:rPr>
+      </w:pPr>
+    </w:p>
+    <w:p>
+      <w:pPr>
+        <w:ind w:firstLine="708"/>
+        <w:rPr>
+          <w:rFonts w:ascii="Arial" w:hAnsi="Arial" w:cs="Arial"/>
+          <w:sz w:val="28"/>
+          <w:szCs w:val="28"/>
+          <w:lang w:val="es-ES_tradnl"/>
+        </w:rPr>
+      </w:pPr>
+    </w:p>
+    <w:p>
+      <w:pPr>
+        <w:ind w:firstLine="708"/>
+        <w:rPr>
+          <w:rFonts w:ascii="Arial" w:hAnsi="Arial" w:cs="Arial"/>
+          <w:sz w:val="28"/>
+          <w:szCs w:val="28"/>
+          <w:lang w:val="es-ES_tradnl"/>
+        </w:rPr>
+      </w:pPr>
+    </w:p>
+    <w:p>
+      <w:pPr>
+        <w:ind w:firstLine="708"/>
+        <w:rPr>
+          <w:rFonts w:ascii="Arial" w:hAnsi="Arial" w:cs="Arial"/>
+          <w:sz w:val="28"/>
+          <w:szCs w:val="28"/>
+          <w:lang w:val="es-ES_tradnl"/>
+        </w:rPr>
+      </w:pPr>
+    </w:p>
+    <w:p>
+      <w:pPr>
+        <w:ind w:firstLine="708"/>
+        <w:rPr>
+          <w:rFonts w:ascii="Arial" w:hAnsi="Arial" w:cs="Arial"/>
+          <w:sz w:val="28"/>
+          <w:szCs w:val="28"/>
+          <w:lang w:val="es-ES_tradnl"/>
+        </w:rPr>
+      </w:pPr>
+    </w:p>
+    <w:p>
+      <w:pPr>
+        <w:ind w:firstLine="708"/>
+        <w:rPr>
+          <w:rFonts w:ascii="Arial" w:hAnsi="Arial" w:cs="Arial"/>
+          <w:sz w:val="28"/>
+          <w:szCs w:val="28"/>
+          <w:lang w:val="es-ES_tradnl"/>
+        </w:rPr>
+      </w:pPr>
+    </w:p>
+    <w:p>
+      <w:pPr>
+        <w:ind w:firstLine="708"/>
+        <w:rPr>
+          <w:rFonts w:ascii="Arial" w:hAnsi="Arial" w:cs="Arial"/>
+          <w:sz w:val="28"/>
+          <w:szCs w:val="28"/>
+          <w:lang w:val="es-ES_tradnl"/>
+        </w:rPr>
+      </w:pPr>
+    </w:p>
+    <w:p>
+      <w:pPr>
+        <w:ind w:firstLine="708"/>
+        <w:rPr>
+          <w:rFonts w:ascii="Arial" w:hAnsi="Arial" w:cs="Arial"/>
+          <w:sz w:val="28"/>
+          <w:szCs w:val="28"/>
+          <w:lang w:val="es-ES_tradnl"/>
+        </w:rPr>
+      </w:pPr>
+    </w:p>
+    <w:p>
+      <w:pPr>
+        <w:ind w:firstLine="708"/>
+        <w:rPr>
+          <w:rFonts w:ascii="Arial" w:hAnsi="Arial" w:cs="Arial"/>
+          <w:sz w:val="28"/>
+          <w:szCs w:val="28"/>
+          <w:lang w:val="es-ES_tradnl"/>
+        </w:rPr>
+      </w:pPr>
+    </w:p>
+    <w:p>
+      <w:pPr>
+        <w:ind w:firstLine="708"/>
+        <w:rPr>
+          <w:rFonts w:ascii="Arial" w:hAnsi="Arial" w:cs="Arial"/>
+          <w:sz w:val="28"/>
+          <w:szCs w:val="28"/>
+          <w:lang w:val="es-ES_tradnl"/>
+        </w:rPr>
+      </w:pPr>
+    </w:p>
+    <w:p>
+      <w:pPr>
+        <w:ind w:firstLine="708"/>
+        <w:rPr>
+          <w:rFonts w:ascii="Arial" w:hAnsi="Arial" w:cs="Arial"/>
+          <w:sz w:val="28"/>
+          <w:szCs w:val="28"/>
+          <w:lang w:val="es-ES_tradnl"/>
+        </w:rPr>
+      </w:pPr>
+    </w:p>
+    <w:p>
+      <w:pPr>
+        <w:ind w:firstLine="708"/>
+        <w:rPr>
+          <w:rFonts w:ascii="Arial" w:hAnsi="Arial" w:cs="Arial"/>
+          <w:sz w:val="28"/>
+          <w:szCs w:val="28"/>
+          <w:lang w:val="es-ES_tradnl"/>
+        </w:rPr>
+      </w:pPr>
+    </w:p>
+    <w:p>
+      <w:pPr>
+        <w:ind w:firstLine="708"/>
+        <w:rPr>
+          <w:rFonts w:ascii="Arial" w:hAnsi="Arial" w:cs="Arial"/>
+          <w:sz w:val="28"/>
+          <w:szCs w:val="28"/>
+          <w:lang w:val="es-ES_tradnl"/>
+        </w:rPr>
+      </w:pPr>
+    </w:p>
+    <w:p>
+      <w:pPr>
+        <w:ind w:firstLine="708"/>
+        <w:rPr>
+          <w:rFonts w:ascii="Arial" w:hAnsi="Arial" w:cs="Arial"/>
+          <w:sz w:val="28"/>
+          <w:szCs w:val="28"/>
+          <w:lang w:val="es-ES_tradnl"/>
+        </w:rPr>
+      </w:pPr>
+    </w:p>
+    <w:p>
+      <w:pPr>
+        <w:ind w:firstLine="708"/>
+        <w:rPr>
+          <w:rFonts w:ascii="Arial" w:hAnsi="Arial" w:cs="Arial"/>
+          <w:sz w:val="28"/>
+          <w:szCs w:val="28"/>
+          <w:lang w:val="es-ES_tradnl"/>
+        </w:rPr>
+      </w:pPr>
+    </w:p>
+    <w:p>
+      <w:pPr>
+        <w:pStyle w:val="Ttulo1"/>
+        <w:ind w:firstLine="708"/>
+        <w:jc w:val="both"/>
+        <w:rPr>
+          <w:rFonts w:cs="Arial"/>
           <w:lang w:val="es-ES_tradnl"/>
         </w:rPr>
       </w:pPr>
       <w:bookmarkStart w:id="10" w:name="_Toc182416245"/>
       <w:r>
         <w:rPr>
-          <w:rFonts w:ascii="Arial" w:hAnsi="Arial" w:cs="Arial"/>
+          <w:rFonts w:cs="Arial"/>
           <w:lang w:val="es-ES_tradnl"/>
         </w:rPr>
         <w:lastRenderedPageBreak/>
@@ -4074,7 +4353,6 @@
           <w:color w:val="000000"/>
           <w:sz w:val="28"/>
           <w:szCs w:val="28"/>
-          <w:highlight w:val="yellow"/>
           <w:lang w:val="es-ES_tradnl"/>
         </w:rPr>
         <w:t>CADIVI</w:t>
@@ -4089,10 +4367,10 @@
         </w:rPr>
         <w:t>, operaciones en el portafolio mercantil inversiones, suscripción del plan crecer, contratación de póliza vital mercantil y apertura de segunda cuenta. El mecanismo se ofrecerá en el portal del Banco Mercantil (</w:t>
       </w:r>
-      <w:hyperlink r:id="rId15" w:history="1">
+      <w:hyperlink r:id="rId14" w:history="1">
         <w:r>
           <w:rPr>
-            <w:rStyle w:val="Hyperlink"/>
+            <w:rStyle w:val="Hipervnculo"/>
             <w:rFonts w:ascii="Arial" w:hAnsi="Arial" w:cs="Arial"/>
             <w:sz w:val="28"/>
             <w:szCs w:val="28"/>
@@ -4102,7 +4380,7 @@
         </w:r>
         <w:r>
           <w:rPr>
-            <w:rStyle w:val="Hyperlink"/>
+            <w:rStyle w:val="Hipervnculo"/>
             <w:rFonts w:ascii="Arial" w:hAnsi="Arial" w:cs="Arial"/>
             <w:b/>
             <w:bCs/>
@@ -4114,7 +4392,7 @@
         </w:r>
         <w:r>
           <w:rPr>
-            <w:rStyle w:val="Hyperlink"/>
+            <w:rStyle w:val="Hipervnculo"/>
             <w:rFonts w:ascii="Arial" w:hAnsi="Arial" w:cs="Arial"/>
             <w:sz w:val="28"/>
             <w:szCs w:val="28"/>
@@ -4373,115 +4651,115 @@
     </w:p>
     <w:p>
       <w:pPr>
-        <w:pStyle w:val="Heading1"/>
-        <w:jc w:val="both"/>
-        <w:rPr>
-          <w:rFonts w:ascii="Arial" w:hAnsi="Arial" w:cs="Arial"/>
-          <w:lang w:val="es-ES_tradnl"/>
-        </w:rPr>
-      </w:pPr>
-    </w:p>
-    <w:p>
-      <w:pPr>
-        <w:pStyle w:val="Heading1"/>
-        <w:jc w:val="both"/>
-        <w:rPr>
-          <w:rFonts w:ascii="Arial" w:hAnsi="Arial" w:cs="Arial"/>
-          <w:lang w:val="es-ES_tradnl"/>
-        </w:rPr>
-      </w:pPr>
-    </w:p>
-    <w:p>
-      <w:pPr>
-        <w:pStyle w:val="Heading1"/>
-        <w:jc w:val="both"/>
-        <w:rPr>
-          <w:rFonts w:ascii="Arial" w:hAnsi="Arial" w:cs="Arial"/>
-          <w:lang w:val="es-ES_tradnl"/>
-        </w:rPr>
-      </w:pPr>
-    </w:p>
-    <w:p>
-      <w:pPr>
-        <w:pStyle w:val="Heading1"/>
-        <w:jc w:val="both"/>
-        <w:rPr>
-          <w:rFonts w:ascii="Arial" w:hAnsi="Arial" w:cs="Arial"/>
-          <w:lang w:val="es-ES_tradnl"/>
-        </w:rPr>
-      </w:pPr>
-    </w:p>
-    <w:p>
-      <w:pPr>
-        <w:pStyle w:val="Heading1"/>
-        <w:jc w:val="both"/>
-        <w:rPr>
-          <w:rFonts w:ascii="Arial" w:hAnsi="Arial" w:cs="Arial"/>
-          <w:lang w:val="es-ES_tradnl"/>
-        </w:rPr>
-      </w:pPr>
-    </w:p>
-    <w:p>
-      <w:pPr>
-        <w:rPr>
-          <w:lang w:val="es-ES_tradnl"/>
-        </w:rPr>
-      </w:pPr>
-    </w:p>
-    <w:p>
-      <w:pPr>
-        <w:rPr>
-          <w:lang w:val="es-ES_tradnl"/>
-        </w:rPr>
-      </w:pPr>
-    </w:p>
-    <w:p>
-      <w:pPr>
-        <w:pStyle w:val="Heading1"/>
-        <w:jc w:val="both"/>
-        <w:rPr>
-          <w:rFonts w:ascii="Arial" w:hAnsi="Arial" w:cs="Arial"/>
-          <w:lang w:val="es-ES_tradnl"/>
-        </w:rPr>
-      </w:pPr>
-    </w:p>
-    <w:p>
-      <w:pPr>
-        <w:pStyle w:val="Heading1"/>
-        <w:jc w:val="both"/>
-        <w:rPr>
-          <w:rFonts w:ascii="Arial" w:hAnsi="Arial" w:cs="Arial"/>
-          <w:lang w:val="es-ES_tradnl"/>
-        </w:rPr>
-      </w:pPr>
-    </w:p>
-    <w:p>
-      <w:pPr>
-        <w:pStyle w:val="Heading1"/>
-        <w:jc w:val="both"/>
-        <w:rPr>
-          <w:rFonts w:ascii="Arial" w:hAnsi="Arial" w:cs="Arial"/>
-          <w:lang w:val="es-ES_tradnl"/>
-        </w:rPr>
-      </w:pPr>
-    </w:p>
-    <w:p>
-      <w:pPr>
-        <w:rPr>
-          <w:lang w:val="es-ES_tradnl"/>
-        </w:rPr>
-      </w:pPr>
-    </w:p>
-    <w:p>
-      <w:pPr>
-        <w:rPr>
-          <w:lang w:val="es-ES_tradnl"/>
-        </w:rPr>
-      </w:pPr>
-    </w:p>
-    <w:p>
-      <w:pPr>
-        <w:pStyle w:val="Heading1"/>
+        <w:pStyle w:val="Ttulo1"/>
+        <w:jc w:val="both"/>
+        <w:rPr>
+          <w:rFonts w:cs="Arial"/>
+          <w:lang w:val="es-ES_tradnl"/>
+        </w:rPr>
+      </w:pPr>
+    </w:p>
+    <w:p>
+      <w:pPr>
+        <w:pStyle w:val="Ttulo1"/>
+        <w:jc w:val="both"/>
+        <w:rPr>
+          <w:rFonts w:cs="Arial"/>
+          <w:lang w:val="es-ES_tradnl"/>
+        </w:rPr>
+      </w:pPr>
+    </w:p>
+    <w:p>
+      <w:pPr>
+        <w:pStyle w:val="Ttulo1"/>
+        <w:jc w:val="both"/>
+        <w:rPr>
+          <w:rFonts w:cs="Arial"/>
+          <w:lang w:val="es-ES_tradnl"/>
+        </w:rPr>
+      </w:pPr>
+    </w:p>
+    <w:p>
+      <w:pPr>
+        <w:pStyle w:val="Ttulo1"/>
+        <w:jc w:val="both"/>
+        <w:rPr>
+          <w:rFonts w:cs="Arial"/>
+          <w:lang w:val="es-ES_tradnl"/>
+        </w:rPr>
+      </w:pPr>
+    </w:p>
+    <w:p>
+      <w:pPr>
+        <w:pStyle w:val="Ttulo1"/>
+        <w:jc w:val="both"/>
+        <w:rPr>
+          <w:rFonts w:cs="Arial"/>
+          <w:lang w:val="es-ES_tradnl"/>
+        </w:rPr>
+      </w:pPr>
+    </w:p>
+    <w:p>
+      <w:pPr>
+        <w:rPr>
+          <w:lang w:val="es-ES_tradnl"/>
+        </w:rPr>
+      </w:pPr>
+    </w:p>
+    <w:p>
+      <w:pPr>
+        <w:rPr>
+          <w:lang w:val="es-ES_tradnl"/>
+        </w:rPr>
+      </w:pPr>
+    </w:p>
+    <w:p>
+      <w:pPr>
+        <w:pStyle w:val="Ttulo1"/>
+        <w:jc w:val="both"/>
+        <w:rPr>
+          <w:rFonts w:cs="Arial"/>
+          <w:lang w:val="es-ES_tradnl"/>
+        </w:rPr>
+      </w:pPr>
+    </w:p>
+    <w:p>
+      <w:pPr>
+        <w:pStyle w:val="Ttulo1"/>
+        <w:jc w:val="both"/>
+        <w:rPr>
+          <w:rFonts w:cs="Arial"/>
+          <w:lang w:val="es-ES_tradnl"/>
+        </w:rPr>
+      </w:pPr>
+    </w:p>
+    <w:p>
+      <w:pPr>
+        <w:pStyle w:val="Ttulo1"/>
+        <w:jc w:val="both"/>
+        <w:rPr>
+          <w:rFonts w:cs="Arial"/>
+          <w:lang w:val="es-ES_tradnl"/>
+        </w:rPr>
+      </w:pPr>
+    </w:p>
+    <w:p>
+      <w:pPr>
+        <w:rPr>
+          <w:lang w:val="es-ES_tradnl"/>
+        </w:rPr>
+      </w:pPr>
+    </w:p>
+    <w:p>
+      <w:pPr>
+        <w:rPr>
+          <w:lang w:val="es-ES_tradnl"/>
+        </w:rPr>
+      </w:pPr>
+    </w:p>
+    <w:p>
+      <w:pPr>
+        <w:pStyle w:val="Ttulo1"/>
         <w:jc w:val="both"/>
         <w:rPr>
           <w:rFonts w:asciiTheme="minorHAnsi" w:eastAsiaTheme="minorHAnsi" w:hAnsiTheme="minorHAnsi" w:cstheme="minorBidi"/>
@@ -4503,17 +4781,17 @@
     </w:p>
     <w:p>
       <w:pPr>
-        <w:pStyle w:val="Heading1"/>
-        <w:jc w:val="both"/>
-        <w:rPr>
-          <w:rFonts w:ascii="Arial" w:hAnsi="Arial" w:cs="Arial"/>
+        <w:pStyle w:val="Ttulo1"/>
+        <w:jc w:val="both"/>
+        <w:rPr>
+          <w:rFonts w:cs="Arial"/>
           <w:lang w:val="es-ES_tradnl"/>
         </w:rPr>
       </w:pPr>
       <w:bookmarkStart w:id="11" w:name="_Toc182416246"/>
       <w:r>
         <w:rPr>
-          <w:rFonts w:ascii="Arial" w:hAnsi="Arial" w:cs="Arial"/>
+          <w:rFonts w:cs="Arial"/>
           <w:lang w:val="es-ES_tradnl"/>
         </w:rPr>
         <w:lastRenderedPageBreak/>
@@ -4533,7 +4811,7 @@
     </w:p>
     <w:p>
       <w:pPr>
-        <w:pStyle w:val="Heading2"/>
+        <w:pStyle w:val="Ttulo2"/>
         <w:rPr>
           <w:rFonts w:ascii="Arial" w:hAnsi="Arial" w:cs="Arial"/>
           <w:sz w:val="28"/>
@@ -4723,25 +5001,7 @@
           <w:szCs w:val="28"/>
           <w:lang w:val="es-ES_tradnl"/>
         </w:rPr>
-        <w:t xml:space="preserve"> y de ser necesario, los requerimientos tecnológicos que deben ser adquiridos para el desarrollo y</w:t>
-      </w:r>
-      <w:r>
-        <w:rPr>
-          <w:rFonts w:ascii="Arial" w:hAnsi="Arial" w:cs="Arial"/>
-          <w:sz w:val="28"/>
-          <w:szCs w:val="28"/>
-          <w:lang w:val="es-ES_tradnl"/>
-        </w:rPr>
-        <w:t xml:space="preserve"> </w:t>
-      </w:r>
-      <w:r>
-        <w:rPr>
-          <w:rFonts w:ascii="Arial" w:hAnsi="Arial" w:cs="Arial"/>
-          <w:sz w:val="28"/>
-          <w:szCs w:val="28"/>
-          <w:lang w:val="es-ES_tradnl"/>
-        </w:rPr>
-        <w:t>puesta en marcha del proyecto.</w:t>
+        <w:t xml:space="preserve"> y de ser necesario, los requerimientos tecnológicos que deben ser adquiridos para el desarrollo ypuesta en marcha del proyecto.</w:t>
       </w:r>
     </w:p>
     <w:p>
@@ -4956,25 +5216,7 @@
           <w:szCs w:val="28"/>
           <w:lang w:val="es-ES_tradnl"/>
         </w:rPr>
-        <w:t>base de datos y servidores web.</w:t>
-      </w:r>
-      <w:r>
-        <w:rPr>
-          <w:rFonts w:ascii="Arial" w:hAnsi="Arial" w:cs="Arial"/>
-          <w:sz w:val="28"/>
-          <w:szCs w:val="28"/>
-          <w:lang w:val="es-ES_tradnl"/>
-        </w:rPr>
-        <w:t xml:space="preserve"> </w:t>
-      </w:r>
-      <w:r>
-        <w:rPr>
-          <w:rFonts w:ascii="Arial" w:hAnsi="Arial" w:cs="Arial"/>
-          <w:sz w:val="28"/>
-          <w:szCs w:val="28"/>
-          <w:lang w:val="es-ES_tradnl"/>
-        </w:rPr>
-        <w:t>S</w:t>
+        <w:t>base de datos y servidores web.S</w:t>
       </w:r>
       <w:r>
         <w:rPr>
@@ -5028,25 +5270,7 @@
           <w:szCs w:val="28"/>
           <w:lang w:val="es-ES_tradnl"/>
         </w:rPr>
-        <w:t>l</w:t>
-      </w:r>
-      <w:r>
-        <w:rPr>
-          <w:rFonts w:ascii="Arial" w:hAnsi="Arial" w:cs="Arial"/>
-          <w:sz w:val="28"/>
-          <w:szCs w:val="28"/>
-          <w:lang w:val="es-ES_tradnl"/>
-        </w:rPr>
-        <w:t xml:space="preserve"> </w:t>
-      </w:r>
-      <w:r>
-        <w:rPr>
-          <w:rFonts w:ascii="Arial" w:hAnsi="Arial" w:cs="Arial"/>
-          <w:sz w:val="28"/>
-          <w:szCs w:val="28"/>
-          <w:lang w:val="es-ES_tradnl"/>
-        </w:rPr>
-        <w:t>b</w:t>
+        <w:t>lb</w:t>
       </w:r>
       <w:r>
         <w:rPr>
@@ -5231,25 +5455,7 @@
           <w:szCs w:val="28"/>
           <w:lang w:val="es-ES_tradnl"/>
         </w:rPr>
-        <w:t>un ambiente de programación</w:t>
-      </w:r>
-      <w:r>
-        <w:rPr>
-          <w:rFonts w:ascii="Arial" w:hAnsi="Arial" w:cs="Arial"/>
-          <w:sz w:val="28"/>
-          <w:szCs w:val="28"/>
-          <w:lang w:val="es-ES_tradnl"/>
-        </w:rPr>
-        <w:t xml:space="preserve"> </w:t>
-      </w:r>
-      <w:r>
-        <w:rPr>
-          <w:rFonts w:ascii="Arial" w:hAnsi="Arial" w:cs="Arial"/>
-          <w:sz w:val="28"/>
-          <w:szCs w:val="28"/>
-          <w:lang w:val="es-ES_tradnl"/>
-        </w:rPr>
-        <w:t>orientado a W</w:t>
+        <w:t>un ambiente de programaciónorientado a W</w:t>
       </w:r>
       <w:r>
         <w:rPr>
@@ -5454,15 +5660,6 @@
           <w:szCs w:val="28"/>
           <w:lang w:val="es-ES_tradnl"/>
         </w:rPr>
-        <w:t xml:space="preserve"> </w:t>
-      </w:r>
-      <w:r>
-        <w:rPr>
-          <w:rFonts w:ascii="Arial" w:hAnsi="Arial" w:cs="Arial"/>
-          <w:sz w:val="28"/>
-          <w:szCs w:val="28"/>
-          <w:lang w:val="es-ES_tradnl"/>
-        </w:rPr>
         <w:t>posee</w:t>
       </w:r>
       <w:r>
@@ -5506,7 +5703,7 @@
     </w:p>
     <w:p>
       <w:pPr>
-        <w:pStyle w:val="Heading2"/>
+        <w:pStyle w:val="Ttulo2"/>
         <w:rPr>
           <w:rFonts w:ascii="Arial" w:hAnsi="Arial" w:cs="Arial"/>
           <w:sz w:val="28"/>
@@ -5574,15 +5771,6 @@
           <w:szCs w:val="28"/>
           <w:lang w:val="es-ES_tradnl"/>
         </w:rPr>
-        <w:t xml:space="preserve"> </w:t>
-      </w:r>
-      <w:r>
-        <w:rPr>
-          <w:rFonts w:ascii="Arial" w:hAnsi="Arial" w:cs="Arial"/>
-          <w:sz w:val="28"/>
-          <w:szCs w:val="28"/>
-          <w:lang w:val="es-ES_tradnl"/>
-        </w:rPr>
         <w:t>mercado potencial para el proyecto, enmarcado por la necesidad de los clientes</w:t>
       </w:r>
       <w:r>
@@ -5601,25 +5789,7 @@
           <w:szCs w:val="28"/>
           <w:lang w:val="es-ES_tradnl"/>
         </w:rPr>
-        <w:t>l cliente en el Banco Mercantil;</w:t>
-      </w:r>
-      <w:r>
-        <w:rPr>
-          <w:rFonts w:ascii="Arial" w:hAnsi="Arial" w:cs="Arial"/>
-          <w:sz w:val="28"/>
-          <w:szCs w:val="28"/>
-          <w:lang w:val="es-ES_tradnl"/>
-        </w:rPr>
-        <w:t xml:space="preserve"> </w:t>
-      </w:r>
-      <w:r>
-        <w:rPr>
-          <w:rFonts w:ascii="Arial" w:hAnsi="Arial" w:cs="Arial"/>
-          <w:sz w:val="28"/>
-          <w:szCs w:val="28"/>
-          <w:lang w:val="es-ES_tradnl"/>
-        </w:rPr>
-        <w:t>dicha</w:t>
+        <w:t>l cliente en el Banco Mercantil;dicha</w:t>
       </w:r>
       <w:r>
         <w:rPr>
@@ -5713,15 +5883,6 @@
           <w:lang w:val="es-ES_tradnl"/>
         </w:rPr>
         <w:t>,</w:t>
-      </w:r>
-      <w:r>
-        <w:rPr>
-          <w:rFonts w:ascii="Arial" w:hAnsi="Arial" w:cs="Arial"/>
-          <w:sz w:val="28"/>
-          <w:szCs w:val="28"/>
-          <w:lang w:val="es-ES_tradnl"/>
-        </w:rPr>
-        <w:t xml:space="preserve"> </w:t>
       </w:r>
       <w:r>
         <w:rPr>
@@ -5887,15 +6048,6 @@
       <w:r>
         <w:rPr>
           <w:rFonts w:ascii="Arial" w:hAnsi="Arial" w:cs="Arial"/>
-          <w:sz w:val="28"/>
-          <w:szCs w:val="28"/>
-          <w:lang w:val="es-ES_tradnl"/>
-        </w:rPr>
-        <w:t xml:space="preserve"> </w:t>
-      </w:r>
-      <w:r>
-        <w:rPr>
-          <w:rFonts w:ascii="Arial" w:hAnsi="Arial" w:cs="Arial"/>
           <w:color w:val="000000" w:themeColor="text1"/>
           <w:sz w:val="28"/>
           <w:szCs w:val="28"/>
@@ -6036,7 +6188,7 @@
     </w:p>
     <w:p>
       <w:pPr>
-        <w:pStyle w:val="Heading2"/>
+        <w:pStyle w:val="Ttulo2"/>
         <w:rPr>
           <w:rFonts w:ascii="Arial" w:hAnsi="Arial" w:cs="Arial"/>
           <w:sz w:val="28"/>
@@ -6267,27 +6419,7 @@
           <w:szCs w:val="28"/>
           <w:lang w:val="es-ES_tradnl"/>
         </w:rPr>
-        <w:t xml:space="preserve"> el Banco Mercantil</w:t>
-      </w:r>
-      <w:r>
-        <w:rPr>
-          <w:rFonts w:ascii="Arial" w:hAnsi="Arial" w:cs="Arial"/>
-          <w:color w:val="000000" w:themeColor="text1"/>
-          <w:sz w:val="28"/>
-          <w:szCs w:val="28"/>
-          <w:lang w:val="es-ES_tradnl"/>
-        </w:rPr>
-        <w:t xml:space="preserve"> </w:t>
-      </w:r>
-      <w:r>
-        <w:rPr>
-          <w:rFonts w:ascii="Arial" w:hAnsi="Arial" w:cs="Arial"/>
-          <w:color w:val="000000" w:themeColor="text1"/>
-          <w:sz w:val="28"/>
-          <w:szCs w:val="28"/>
-          <w:lang w:val="es-ES_tradnl"/>
-        </w:rPr>
-        <w:t>cuando</w:t>
+        <w:t xml:space="preserve"> el Banco Mercantilcuando</w:t>
       </w:r>
       <w:r>
         <w:rPr>
@@ -6379,15 +6511,6 @@
           <w:szCs w:val="28"/>
           <w:lang w:val="es-ES_tradnl"/>
         </w:rPr>
-        <w:t xml:space="preserve"> </w:t>
-      </w:r>
-      <w:r>
-        <w:rPr>
-          <w:rFonts w:ascii="Arial" w:hAnsi="Arial" w:cs="Arial"/>
-          <w:sz w:val="28"/>
-          <w:szCs w:val="28"/>
-          <w:lang w:val="es-ES_tradnl"/>
-        </w:rPr>
         <w:t xml:space="preserve">cuentan con las herramientas necesarias para el desarrollo y puesta en marcha del proyecto, por lo cual el desarrollo de la </w:t>
       </w:r>
       <w:r>
@@ -6537,27 +6660,7 @@
           <w:szCs w:val="28"/>
           <w:lang w:val="es-ES_tradnl"/>
         </w:rPr>
-        <w:t>artículos de oficina,</w:t>
-      </w:r>
-      <w:r>
-        <w:rPr>
-          <w:rFonts w:ascii="Arial" w:hAnsi="Arial" w:cs="Arial"/>
-          <w:color w:val="000000" w:themeColor="text1"/>
-          <w:sz w:val="28"/>
-          <w:szCs w:val="28"/>
-          <w:lang w:val="es-ES_tradnl"/>
-        </w:rPr>
-        <w:t xml:space="preserve"> </w:t>
-      </w:r>
-      <w:r>
-        <w:rPr>
-          <w:rFonts w:ascii="Arial" w:hAnsi="Arial" w:cs="Arial"/>
-          <w:color w:val="000000" w:themeColor="text1"/>
-          <w:sz w:val="28"/>
-          <w:szCs w:val="28"/>
-          <w:lang w:val="es-ES_tradnl"/>
-        </w:rPr>
-        <w:t>a</w:t>
+        <w:t>artículos de oficina,a</w:t>
       </w:r>
       <w:r>
         <w:rPr>
@@ -6582,9 +6685,9 @@
     </w:p>
     <w:tbl>
       <w:tblPr>
-        <w:tblStyle w:val="TableGrid"/>
+        <w:tblStyle w:val="Tablaconcuadrcula"/>
         <w:tblW w:w="0" w:type="auto"/>
-        <w:tblLook w:val="04A0" w:firstRow="1" w:lastRow="0" w:firstColumn="1" w:lastColumn="0" w:noHBand="0" w:noVBand="1"/>
+        <w:tblLook w:val="04A0"/>
       </w:tblPr>
       <w:tblGrid>
         <w:gridCol w:w="2161"/>
@@ -7590,24 +7693,6 @@
           <w:szCs w:val="28"/>
           <w:lang w:val="es-ES_tradnl"/>
         </w:rPr>
-        <w:t xml:space="preserve"> </w:t>
-      </w:r>
-      <w:r>
-        <w:rPr>
-          <w:rFonts w:ascii="Arial" w:hAnsi="Arial" w:cs="Arial"/>
-          <w:sz w:val="28"/>
-          <w:szCs w:val="28"/>
-          <w:lang w:val="es-ES_tradnl"/>
-        </w:rPr>
-        <w:t xml:space="preserve"> </w:t>
-      </w:r>
-      <w:r>
-        <w:rPr>
-          <w:rFonts w:ascii="Arial" w:hAnsi="Arial" w:cs="Arial"/>
-          <w:sz w:val="28"/>
-          <w:szCs w:val="28"/>
-          <w:lang w:val="es-ES_tradnl"/>
-        </w:rPr>
         <w:t xml:space="preserve">para </w:t>
       </w:r>
       <w:r>
@@ -7766,9 +7851,9 @@
     </w:p>
     <w:tbl>
       <w:tblPr>
-        <w:tblStyle w:val="TableGrid"/>
+        <w:tblStyle w:val="Tablaconcuadrcula"/>
         <w:tblW w:w="0" w:type="auto"/>
-        <w:tblLook w:val="04A0" w:firstRow="1" w:lastRow="0" w:firstColumn="1" w:lastColumn="0" w:noHBand="0" w:noVBand="1"/>
+        <w:tblLook w:val="04A0"/>
       </w:tblPr>
       <w:tblGrid>
         <w:gridCol w:w="2881"/>
@@ -8259,7 +8344,7 @@
     </w:p>
     <w:p>
       <w:pPr>
-        <w:pStyle w:val="ListParagraph"/>
+        <w:pStyle w:val="Prrafodelista"/>
         <w:numPr>
           <w:ilvl w:val="0"/>
           <w:numId w:val="31"/>
@@ -8285,7 +8370,7 @@
     </w:p>
     <w:p>
       <w:pPr>
-        <w:pStyle w:val="ListParagraph"/>
+        <w:pStyle w:val="Prrafodelista"/>
         <w:numPr>
           <w:ilvl w:val="0"/>
           <w:numId w:val="31"/>
@@ -8311,7 +8396,7 @@
     </w:p>
     <w:p>
       <w:pPr>
-        <w:pStyle w:val="ListParagraph"/>
+        <w:pStyle w:val="Prrafodelista"/>
         <w:numPr>
           <w:ilvl w:val="0"/>
           <w:numId w:val="31"/>
@@ -8337,7 +8422,7 @@
     </w:p>
     <w:p>
       <w:pPr>
-        <w:pStyle w:val="ListParagraph"/>
+        <w:pStyle w:val="Prrafodelista"/>
         <w:numPr>
           <w:ilvl w:val="0"/>
           <w:numId w:val="31"/>
@@ -8386,7 +8471,7 @@
     </w:p>
     <w:p>
       <w:pPr>
-        <w:pStyle w:val="ListParagraph"/>
+        <w:pStyle w:val="Prrafodelista"/>
         <w:numPr>
           <w:ilvl w:val="0"/>
           <w:numId w:val="32"/>
@@ -8431,7 +8516,7 @@
     </w:p>
     <w:p>
       <w:pPr>
-        <w:pStyle w:val="ListParagraph"/>
+        <w:pStyle w:val="Prrafodelista"/>
         <w:numPr>
           <w:ilvl w:val="0"/>
           <w:numId w:val="32"/>
@@ -8458,7 +8543,7 @@
     </w:p>
     <w:p>
       <w:pPr>
-        <w:pStyle w:val="ListParagraph"/>
+        <w:pStyle w:val="Prrafodelista"/>
         <w:numPr>
           <w:ilvl w:val="0"/>
           <w:numId w:val="32"/>
@@ -8486,7 +8571,7 @@
     </w:p>
     <w:p>
       <w:pPr>
-        <w:pStyle w:val="ListParagraph"/>
+        <w:pStyle w:val="Prrafodelista"/>
         <w:numPr>
           <w:ilvl w:val="0"/>
           <w:numId w:val="32"/>
@@ -8549,7 +8634,7 @@
     </w:p>
     <w:p>
       <w:pPr>
-        <w:pStyle w:val="ListParagraph"/>
+        <w:pStyle w:val="Prrafodelista"/>
         <w:numPr>
           <w:ilvl w:val="0"/>
           <w:numId w:val="32"/>
@@ -8594,7 +8679,7 @@
     </w:p>
     <w:p>
       <w:pPr>
-        <w:pStyle w:val="ListParagraph"/>
+        <w:pStyle w:val="Prrafodelista"/>
         <w:spacing w:line="360" w:lineRule="auto"/>
         <w:jc w:val="both"/>
         <w:rPr>
@@ -8769,7 +8854,6 @@
         <w:jc w:val="both"/>
         <w:rPr>
           <w:rFonts w:ascii="Arial" w:hAnsi="Arial" w:cs="Arial"/>
-          <w:color w:val="000000"/>
           <w:sz w:val="28"/>
           <w:szCs w:val="28"/>
           <w:lang w:val="es-ES_tradnl"/>
@@ -8832,15 +8916,583 @@
     </w:p>
     <w:p>
       <w:pPr>
+        <w:spacing w:line="360" w:lineRule="auto"/>
+        <w:ind w:firstLine="708"/>
+        <w:jc w:val="both"/>
+        <w:rPr>
+          <w:rFonts w:ascii="Arial" w:hAnsi="Arial" w:cs="Arial"/>
+          <w:sz w:val="28"/>
+          <w:szCs w:val="28"/>
+          <w:lang w:val="es-ES_tradnl"/>
+        </w:rPr>
+      </w:pPr>
+    </w:p>
+    <w:p>
+      <w:pPr>
+        <w:spacing w:line="360" w:lineRule="auto"/>
+        <w:ind w:firstLine="708"/>
+        <w:jc w:val="both"/>
+        <w:rPr>
+          <w:rFonts w:ascii="Arial" w:hAnsi="Arial" w:cs="Arial"/>
+          <w:sz w:val="28"/>
+          <w:szCs w:val="28"/>
+          <w:lang w:val="es-ES_tradnl"/>
+        </w:rPr>
+      </w:pPr>
+    </w:p>
+    <w:p>
+      <w:pPr>
+        <w:spacing w:line="360" w:lineRule="auto"/>
+        <w:ind w:firstLine="708"/>
+        <w:jc w:val="both"/>
+        <w:rPr>
+          <w:rFonts w:ascii="Arial" w:hAnsi="Arial" w:cs="Arial"/>
+          <w:sz w:val="28"/>
+          <w:szCs w:val="28"/>
+          <w:lang w:val="es-ES_tradnl"/>
+        </w:rPr>
+      </w:pPr>
+    </w:p>
+    <w:p>
+      <w:pPr>
+        <w:pStyle w:val="Ttulo1"/>
+        <w:rPr>
+          <w:lang w:val="es-ES_tradnl"/>
+        </w:rPr>
+      </w:pPr>
+      <w:r>
+        <w:rPr>
+          <w:lang w:val="es-ES_tradnl"/>
+        </w:rPr>
+        <w:lastRenderedPageBreak/>
+        <w:t>Estrategia de Gerencia del Proyecto</w:t>
+      </w:r>
+    </w:p>
+    <w:p>
+      <w:pPr>
+        <w:rPr>
+          <w:lang w:val="es-ES_tradnl"/>
+        </w:rPr>
+      </w:pPr>
+    </w:p>
+    <w:p>
+      <w:pPr>
+        <w:pStyle w:val="Ttulo2"/>
+        <w:rPr>
+          <w:rFonts w:ascii="Arial" w:hAnsi="Arial" w:cs="Arial"/>
+          <w:lang w:val="es-ES_tradnl"/>
+        </w:rPr>
+      </w:pPr>
+      <w:r>
+        <w:rPr>
+          <w:rFonts w:ascii="Arial" w:hAnsi="Arial" w:cs="Arial"/>
+          <w:lang w:val="es-ES_tradnl"/>
+        </w:rPr>
+        <w:t xml:space="preserve">Estudio de la </w:t>
+      </w:r>
+      <w:r>
+        <w:rPr>
+          <w:rFonts w:ascii="Arial" w:hAnsi="Arial" w:cs="Arial"/>
+          <w:lang w:val="es-ES_tradnl"/>
+        </w:rPr>
+        <w:t>Situación</w:t>
+      </w:r>
+      <w:r>
+        <w:rPr>
+          <w:rFonts w:ascii="Arial" w:hAnsi="Arial" w:cs="Arial"/>
+          <w:lang w:val="es-ES_tradnl"/>
+        </w:rPr>
+        <w:t xml:space="preserve"> Actual</w:t>
+      </w:r>
+    </w:p>
+    <w:p>
+      <w:pPr>
+        <w:rPr>
+          <w:lang w:val="es-ES_tradnl"/>
+        </w:rPr>
+      </w:pPr>
+    </w:p>
+    <w:p>
+      <w:pPr>
+        <w:spacing w:line="360" w:lineRule="auto"/>
+        <w:jc w:val="both"/>
+        <w:rPr>
+          <w:rFonts w:ascii="Arial" w:hAnsi="Arial" w:cs="Arial"/>
+          <w:sz w:val="28"/>
+          <w:szCs w:val="28"/>
+        </w:rPr>
+      </w:pPr>
+      <w:r>
+        <w:rPr>
+          <w:rFonts w:ascii="Arial" w:hAnsi="Arial" w:cs="Arial"/>
+          <w:sz w:val="24"/>
+          <w:szCs w:val="24"/>
+        </w:rPr>
+        <w:t xml:space="preserve"> </w:t>
+      </w:r>
+      <w:r>
+        <w:rPr>
+          <w:rFonts w:ascii="Arial" w:hAnsi="Arial" w:cs="Arial"/>
+          <w:sz w:val="24"/>
+          <w:szCs w:val="24"/>
+        </w:rPr>
+        <w:tab/>
+      </w:r>
+      <w:r>
+        <w:rPr>
+          <w:rFonts w:ascii="Arial" w:hAnsi="Arial" w:cs="Arial"/>
+          <w:sz w:val="28"/>
+          <w:szCs w:val="28"/>
+        </w:rPr>
+        <w:t>A lo largo de esta primera etapa del proyecto</w:t>
+      </w:r>
+      <w:r>
+        <w:rPr>
+          <w:rFonts w:ascii="Arial" w:hAnsi="Arial" w:cs="Arial"/>
+          <w:sz w:val="28"/>
+          <w:szCs w:val="28"/>
+        </w:rPr>
+        <w:t xml:space="preserve"> y basado en </w:t>
+      </w:r>
+      <w:r>
+        <w:rPr>
+          <w:rFonts w:ascii="Arial" w:hAnsi="Arial" w:cs="Arial"/>
+          <w:sz w:val="28"/>
+          <w:szCs w:val="28"/>
+        </w:rPr>
+        <w:t xml:space="preserve">una </w:t>
+      </w:r>
+      <w:r>
+        <w:rPr>
+          <w:rFonts w:ascii="Arial" w:hAnsi="Arial" w:cs="Arial"/>
+          <w:sz w:val="28"/>
+          <w:szCs w:val="28"/>
+        </w:rPr>
+        <w:t xml:space="preserve">encuesta realizada previamente por el Banco Mercantil, se determinarán </w:t>
+      </w:r>
+      <w:r>
+        <w:rPr>
+          <w:rFonts w:ascii="Arial" w:hAnsi="Arial" w:cs="Arial"/>
+          <w:sz w:val="28"/>
+          <w:szCs w:val="28"/>
+        </w:rPr>
+        <w:t>los rangos de valores en los cuales se puede expresar la problemática existente.</w:t>
+      </w:r>
+      <w:r>
+        <w:rPr>
+          <w:rFonts w:ascii="Arial" w:hAnsi="Arial" w:cs="Arial"/>
+          <w:sz w:val="28"/>
+          <w:szCs w:val="28"/>
+        </w:rPr>
+        <w:t xml:space="preserve"> </w:t>
+      </w:r>
+      <w:r>
+        <w:rPr>
+          <w:rFonts w:ascii="Arial" w:hAnsi="Arial" w:cs="Arial"/>
+          <w:sz w:val="28"/>
+          <w:szCs w:val="28"/>
+        </w:rPr>
+        <w:t>Los factores a medir son los siguientes:</w:t>
+      </w:r>
+    </w:p>
+    <w:p>
+      <w:pPr>
+        <w:pStyle w:val="Prrafodelista"/>
+        <w:numPr>
+          <w:ilvl w:val="0"/>
+          <w:numId w:val="7"/>
+        </w:numPr>
+        <w:spacing w:line="360" w:lineRule="auto"/>
+        <w:jc w:val="both"/>
+        <w:rPr>
+          <w:rFonts w:ascii="Arial" w:hAnsi="Arial" w:cs="Arial"/>
+          <w:sz w:val="28"/>
+          <w:szCs w:val="28"/>
+        </w:rPr>
+      </w:pPr>
+      <w:r>
+        <w:rPr>
+          <w:rFonts w:ascii="Arial" w:hAnsi="Arial" w:cs="Arial"/>
+          <w:sz w:val="28"/>
+          <w:szCs w:val="28"/>
+        </w:rPr>
+        <w:t xml:space="preserve">Medir el tiempo </w:t>
+      </w:r>
+      <w:r>
+        <w:rPr>
+          <w:rFonts w:ascii="Arial" w:hAnsi="Arial" w:cs="Arial"/>
+          <w:sz w:val="28"/>
+          <w:szCs w:val="28"/>
+        </w:rPr>
+        <w:t xml:space="preserve">de espera </w:t>
+      </w:r>
+      <w:r>
+        <w:rPr>
+          <w:rFonts w:ascii="Arial" w:hAnsi="Arial" w:cs="Arial"/>
+          <w:sz w:val="28"/>
+          <w:szCs w:val="28"/>
+        </w:rPr>
+        <w:t>aproximado que invierte una persona</w:t>
+      </w:r>
+      <w:r>
+        <w:rPr>
+          <w:rFonts w:ascii="Arial" w:hAnsi="Arial" w:cs="Arial"/>
+          <w:sz w:val="28"/>
+          <w:szCs w:val="28"/>
+        </w:rPr>
+        <w:t xml:space="preserve"> en el Banco Mercantil</w:t>
+      </w:r>
+      <w:r>
+        <w:rPr>
+          <w:rFonts w:ascii="Arial" w:hAnsi="Arial" w:cs="Arial"/>
+          <w:sz w:val="28"/>
+          <w:szCs w:val="28"/>
+        </w:rPr>
+        <w:t xml:space="preserve"> </w:t>
+      </w:r>
+      <w:r>
+        <w:rPr>
+          <w:rFonts w:ascii="Arial" w:hAnsi="Arial" w:cs="Arial"/>
+          <w:sz w:val="28"/>
+          <w:szCs w:val="28"/>
+        </w:rPr>
+        <w:t>al realizar operaciones</w:t>
+      </w:r>
+      <w:r>
+        <w:rPr>
+          <w:rFonts w:ascii="Arial" w:hAnsi="Arial" w:cs="Arial"/>
+          <w:sz w:val="28"/>
+          <w:szCs w:val="28"/>
+        </w:rPr>
+        <w:t xml:space="preserve"> </w:t>
+      </w:r>
+      <w:r>
+        <w:rPr>
+          <w:rFonts w:ascii="Arial" w:hAnsi="Arial" w:cs="Arial"/>
+          <w:sz w:val="28"/>
+          <w:szCs w:val="28"/>
+        </w:rPr>
+        <w:t>de atención al cliente, tales como</w:t>
+      </w:r>
+      <w:r>
+        <w:rPr>
+          <w:rFonts w:ascii="Arial" w:hAnsi="Arial" w:cs="Arial"/>
+          <w:sz w:val="28"/>
+          <w:szCs w:val="28"/>
+        </w:rPr>
+        <w:t>:</w:t>
+      </w:r>
+    </w:p>
+    <w:p>
+      <w:pPr>
+        <w:pStyle w:val="Prrafodelista"/>
+        <w:numPr>
+          <w:ilvl w:val="0"/>
+          <w:numId w:val="33"/>
+        </w:numPr>
+        <w:jc w:val="both"/>
+        <w:rPr>
+          <w:rFonts w:ascii="Arial" w:hAnsi="Arial" w:cs="Arial"/>
+          <w:sz w:val="28"/>
+          <w:szCs w:val="28"/>
+          <w:lang w:val="es-ES_tradnl"/>
+        </w:rPr>
+      </w:pPr>
+      <w:r>
+        <w:rPr>
+          <w:rFonts w:ascii="Arial" w:hAnsi="Arial" w:cs="Arial"/>
+          <w:sz w:val="28"/>
+          <w:szCs w:val="28"/>
+          <w:lang w:val="es-ES_tradnl"/>
+        </w:rPr>
+        <w:t>Emisión y/o reposición de instrumentos, operaciones de inversión en el portafolio Mercantil Inversiones, operaciones de suscripción Plan Crecer y operaciones de contratación de póliza vital Mercantil</w:t>
+      </w:r>
+    </w:p>
+    <w:p>
+      <w:pPr>
+        <w:pStyle w:val="Prrafodelista"/>
+        <w:numPr>
+          <w:ilvl w:val="0"/>
+          <w:numId w:val="33"/>
+        </w:numPr>
+        <w:jc w:val="both"/>
+        <w:rPr>
+          <w:rFonts w:ascii="Arial" w:hAnsi="Arial" w:cs="Arial"/>
+          <w:sz w:val="28"/>
+          <w:szCs w:val="28"/>
+          <w:lang w:val="es-ES_tradnl"/>
+        </w:rPr>
+      </w:pPr>
+      <w:r>
+        <w:rPr>
+          <w:rFonts w:ascii="Arial" w:hAnsi="Arial" w:cs="Arial"/>
+          <w:sz w:val="28"/>
+          <w:szCs w:val="28"/>
+          <w:lang w:val="es-ES_tradnl"/>
+        </w:rPr>
+        <w:t>Operaciones de recepción de solicitudes de Créditos (Vehículo, Hipotecario y tarjetas de Crédito).</w:t>
+      </w:r>
+    </w:p>
+    <w:p>
+      <w:pPr>
+        <w:pStyle w:val="Prrafodelista"/>
+        <w:numPr>
+          <w:ilvl w:val="0"/>
+          <w:numId w:val="33"/>
+        </w:numPr>
+        <w:jc w:val="both"/>
+        <w:rPr>
+          <w:rFonts w:ascii="Arial" w:hAnsi="Arial" w:cs="Arial"/>
+          <w:sz w:val="28"/>
+          <w:szCs w:val="28"/>
+          <w:lang w:val="es-ES_tradnl"/>
+        </w:rPr>
+      </w:pPr>
+      <w:r>
+        <w:rPr>
+          <w:rFonts w:ascii="Arial" w:hAnsi="Arial" w:cs="Arial"/>
+          <w:sz w:val="28"/>
+          <w:szCs w:val="28"/>
+          <w:lang w:val="es-ES_tradnl"/>
+        </w:rPr>
+        <w:t>Operaciones de apertura de segunda cuenta.</w:t>
+      </w:r>
+    </w:p>
+    <w:p>
+      <w:pPr>
+        <w:pStyle w:val="Prrafodelista"/>
+        <w:numPr>
+          <w:ilvl w:val="0"/>
+          <w:numId w:val="26"/>
+        </w:numPr>
+        <w:jc w:val="both"/>
+        <w:rPr>
+          <w:rFonts w:ascii="Arial" w:hAnsi="Arial" w:cs="Arial"/>
+          <w:sz w:val="28"/>
+          <w:szCs w:val="28"/>
+          <w:lang w:val="es-ES_tradnl"/>
+        </w:rPr>
+      </w:pPr>
+      <w:r>
+        <w:rPr>
+          <w:rFonts w:ascii="Arial" w:hAnsi="Arial" w:cs="Arial"/>
+          <w:sz w:val="28"/>
+          <w:szCs w:val="28"/>
+          <w:lang w:val="es-ES_tradnl"/>
+        </w:rPr>
+        <w:t xml:space="preserve">Medir la cantidad de </w:t>
+      </w:r>
+      <w:r>
+        <w:rPr>
+          <w:rFonts w:ascii="Arial" w:hAnsi="Arial" w:cs="Arial"/>
+          <w:sz w:val="28"/>
+          <w:szCs w:val="28"/>
+          <w:lang w:val="es-ES_tradnl"/>
+        </w:rPr>
+        <w:t>número de operaciones diarias no exitosas - llámese una operación  no exitosa a aquellas donde el cliente no puede realizar el trámite por el cual acudió a la entidad bancaria, bien sea por la falta de requisitos, documentos vencidos, entre otros.</w:t>
+      </w:r>
+    </w:p>
+    <w:p>
+      <w:pPr>
+        <w:pStyle w:val="Prrafodelista"/>
+        <w:numPr>
+          <w:ilvl w:val="0"/>
+          <w:numId w:val="7"/>
+        </w:numPr>
+        <w:jc w:val="both"/>
+        <w:rPr>
+          <w:rFonts w:ascii="Arial" w:hAnsi="Arial" w:cs="Arial"/>
+          <w:lang w:val="es-ES_tradnl"/>
+        </w:rPr>
+      </w:pPr>
+      <w:r>
+        <w:rPr>
+          <w:rFonts w:ascii="Arial" w:hAnsi="Arial" w:cs="Arial"/>
+          <w:lang w:val="es-ES_tradnl"/>
+        </w:rPr>
+        <w:t xml:space="preserve">Profe si usted </w:t>
+      </w:r>
+      <w:r>
+        <w:rPr>
+          <w:rFonts w:ascii="Arial" w:hAnsi="Arial" w:cs="Arial"/>
+          <w:lang w:val="es-ES_tradnl"/>
+        </w:rPr>
+        <w:t xml:space="preserve">lee </w:t>
+      </w:r>
+      <w:r>
+        <w:rPr>
+          <w:rFonts w:ascii="Arial" w:hAnsi="Arial" w:cs="Arial"/>
+          <w:lang w:val="es-ES_tradnl"/>
+        </w:rPr>
+        <w:t>es</w:t>
+      </w:r>
+      <w:r>
+        <w:rPr>
+          <w:rFonts w:ascii="Arial" w:hAnsi="Arial" w:cs="Arial"/>
+          <w:lang w:val="es-ES_tradnl"/>
+        </w:rPr>
+        <w:t>t</w:t>
+      </w:r>
+      <w:r>
+        <w:rPr>
+          <w:rFonts w:ascii="Arial" w:hAnsi="Arial" w:cs="Arial"/>
+          <w:lang w:val="es-ES_tradnl"/>
+        </w:rPr>
+        <w:t xml:space="preserve">o nos </w:t>
+      </w:r>
+      <w:r>
+        <w:rPr>
+          <w:rFonts w:ascii="Arial" w:hAnsi="Arial" w:cs="Arial"/>
+          <w:lang w:val="es-ES_tradnl"/>
+        </w:rPr>
+        <w:t>dirá</w:t>
+      </w:r>
+      <w:r>
+        <w:rPr>
+          <w:rFonts w:ascii="Arial" w:hAnsi="Arial" w:cs="Arial"/>
+          <w:lang w:val="es-ES_tradnl"/>
+        </w:rPr>
+        <w:t xml:space="preserve"> algo respecto a ESTA </w:t>
+      </w:r>
+      <w:r>
+        <w:rPr>
+          <w:rFonts w:ascii="Arial" w:hAnsi="Arial" w:cs="Arial"/>
+          <w:lang w:val="es-ES_tradnl"/>
+        </w:rPr>
+        <w:t>línea</w:t>
+      </w:r>
+      <w:r>
+        <w:rPr>
+          <w:rFonts w:ascii="Arial" w:hAnsi="Arial" w:cs="Arial"/>
+          <w:lang w:val="es-ES_tradnl"/>
+        </w:rPr>
+        <w:t>.</w:t>
+      </w:r>
+    </w:p>
+    <w:p>
+      <w:pPr>
+        <w:ind w:firstLine="360"/>
+        <w:jc w:val="both"/>
+        <w:rPr>
+          <w:rFonts w:ascii="Arial" w:hAnsi="Arial" w:cs="Arial"/>
+          <w:sz w:val="28"/>
+          <w:u w:val="single"/>
+          <w:lang w:val="es-ES_tradnl"/>
+        </w:rPr>
+      </w:pPr>
+      <w:r>
+        <w:rPr>
+          <w:rFonts w:ascii="Arial" w:hAnsi="Arial" w:cs="Arial"/>
+          <w:sz w:val="28"/>
+          <w:lang w:val="es-ES_tradnl"/>
+        </w:rPr>
+        <w:t xml:space="preserve">Una vez medidos los tiempos de espera </w:t>
+      </w:r>
+      <w:r>
+        <w:rPr>
+          <w:rFonts w:ascii="Arial" w:hAnsi="Arial" w:cs="Arial"/>
+          <w:sz w:val="28"/>
+          <w:lang w:val="es-ES_tradnl"/>
+        </w:rPr>
+        <w:t xml:space="preserve">aproximados </w:t>
+      </w:r>
+      <w:r>
+        <w:rPr>
+          <w:rFonts w:ascii="Arial" w:hAnsi="Arial" w:cs="Arial"/>
+          <w:sz w:val="28"/>
+          <w:lang w:val="es-ES_tradnl"/>
+        </w:rPr>
+        <w:t>invertidos</w:t>
+      </w:r>
+      <w:r>
+        <w:rPr>
+          <w:rFonts w:ascii="Arial" w:hAnsi="Arial" w:cs="Arial"/>
+          <w:sz w:val="28"/>
+          <w:lang w:val="es-ES_tradnl"/>
+        </w:rPr>
+        <w:t xml:space="preserve"> en la realización de operaciones de atención al cliente</w:t>
+      </w:r>
+      <w:r>
+        <w:rPr>
+          <w:rFonts w:ascii="Arial" w:hAnsi="Arial" w:cs="Arial"/>
+          <w:sz w:val="28"/>
+          <w:lang w:val="es-ES_tradnl"/>
+        </w:rPr>
+        <w:t xml:space="preserve"> mencionadas anteriormente, se descartaran aquellas donde la desviación estándar </w:t>
+      </w:r>
+      <w:r>
+        <w:rPr>
+          <w:rFonts w:ascii="Arial" w:hAnsi="Arial" w:cs="Arial"/>
+          <w:sz w:val="28"/>
+          <w:lang w:val="es-ES_tradnl"/>
+        </w:rPr>
+        <w:t xml:space="preserve">supere el 5%, ya que estas operaciones representan un riesgo para el </w:t>
+      </w:r>
+      <w:r>
+        <w:rPr>
+          <w:rFonts w:ascii="Arial" w:hAnsi="Arial" w:cs="Arial"/>
+          <w:sz w:val="28"/>
+          <w:lang w:val="es-ES_tradnl"/>
+        </w:rPr>
+        <w:t xml:space="preserve">desenvolvimiento efectivo del sistema de citas, lo que conllevara a una </w:t>
+      </w:r>
+      <w:proofErr w:type="spellStart"/>
+      <w:r>
+        <w:rPr>
+          <w:rFonts w:ascii="Arial" w:hAnsi="Arial" w:cs="Arial"/>
+          <w:sz w:val="28"/>
+          <w:lang w:val="es-ES_tradnl"/>
+        </w:rPr>
+        <w:t>replanificación</w:t>
+      </w:r>
+      <w:proofErr w:type="spellEnd"/>
+      <w:r>
+        <w:rPr>
+          <w:rFonts w:ascii="Arial" w:hAnsi="Arial" w:cs="Arial"/>
+          <w:sz w:val="28"/>
+          <w:lang w:val="es-ES_tradnl"/>
+        </w:rPr>
+        <w:t xml:space="preserve"> del proyecto, donde no se incluirán estas operaciones en el sistema de gestión de citas ni en los objetivos específicos. </w:t>
+      </w:r>
+    </w:p>
+    <w:p>
+      <w:pPr>
+        <w:pStyle w:val="Prrafodelista"/>
+        <w:spacing w:line="360" w:lineRule="auto"/>
+        <w:jc w:val="both"/>
+        <w:rPr>
+          <w:rFonts w:ascii="Arial" w:hAnsi="Arial" w:cs="Arial"/>
+          <w:sz w:val="24"/>
+          <w:szCs w:val="24"/>
+        </w:rPr>
+      </w:pPr>
+    </w:p>
+    <w:p/>
+    <w:p>
+      <w:pPr>
+        <w:rPr>
+          <w:lang w:val="es-ES_tradnl"/>
+        </w:rPr>
+      </w:pPr>
+    </w:p>
+    <w:p>
+      <w:pPr>
+        <w:rPr>
+          <w:lang w:val="es-ES_tradnl"/>
+        </w:rPr>
+      </w:pPr>
+    </w:p>
+    <w:p>
+      <w:pPr>
         <w:rPr>
           <w:lang w:val="es-ES_tradnl"/>
         </w:rPr>
       </w:pPr>
     </w:p>
     <w:sectPr>
-      <w:headerReference w:type="default" r:id="rId16"/>
-      <w:footerReference w:type="default" r:id="rId17"/>
-      <w:headerReference w:type="first" r:id="rId18"/>
+      <w:headerReference w:type="default" r:id="rId15"/>
+      <w:footerReference w:type="default" r:id="rId16"/>
+      <w:headerReference w:type="first" r:id="rId17"/>
       <w:pgSz w:w="11906" w:h="16838"/>
       <w:pgMar w:top="1417" w:right="1701" w:bottom="1417" w:left="1701" w:header="708" w:footer="708" w:gutter="0"/>
       <w:cols w:space="708"/>
@@ -8851,8 +9503,8 @@
 </file>
 
 <file path=word/endnotes.xml><?xml version="1.0" encoding="utf-8"?>
-<w:endnotes xmlns:wpc="http://schemas.microsoft.com/office/word/2010/wordprocessingCanvas" xmlns:mo="http://schemas.microsoft.com/office/mac/office/2008/main" xmlns:mc="http://schemas.openxmlformats.org/markup-compatibility/2006" xmlns:mv="urn:schemas-microsoft-com:mac:vml" xmlns:o="urn:schemas-microsoft-com:office:office" xmlns:r="http://schemas.openxmlformats.org/officeDocument/2006/relationships" xmlns:m="http://schemas.openxmlformats.org/officeDocument/2006/math" xmlns:v="urn:schemas-microsoft-com:vml" xmlns:wp14="http://schemas.microsoft.com/office/word/2010/wordprocessingDrawing" xmlns:wp="http://schemas.openxmlformats.org/drawingml/2006/wordprocessingDrawing" xmlns:w10="urn:schemas-microsoft-com:office:word" xmlns:w="http://schemas.openxmlformats.org/wordprocessingml/2006/main" xmlns:w14="http://schemas.microsoft.com/office/word/2010/wordml" xmlns:wpg="http://schemas.microsoft.com/office/word/2010/wordprocessingGroup" xmlns:wpi="http://schemas.microsoft.com/office/word/2010/wordprocessingInk" xmlns:wne="http://schemas.microsoft.com/office/word/2006/wordml" xmlns:wps="http://schemas.microsoft.com/office/word/2010/wordprocessingShape" mc:Ignorable="w14 wp14">
-  <w:endnote w:type="separator" w:id="-1">
+<w:endnotes xmlns:ve="http://schemas.openxmlformats.org/markup-compatibility/2006" xmlns:o="urn:schemas-microsoft-com:office:office" xmlns:r="http://schemas.openxmlformats.org/officeDocument/2006/relationships" xmlns:m="http://schemas.openxmlformats.org/officeDocument/2006/math" xmlns:v="urn:schemas-microsoft-com:vml" xmlns:wp="http://schemas.openxmlformats.org/drawingml/2006/wordprocessingDrawing" xmlns:w10="urn:schemas-microsoft-com:office:word" xmlns:w="http://schemas.openxmlformats.org/wordprocessingml/2006/main" xmlns:wne="http://schemas.microsoft.com/office/word/2006/wordml">
+  <w:endnote w:type="separator" w:id="0">
     <w:p>
       <w:pPr>
         <w:spacing w:after="0" w:line="240" w:lineRule="auto"/>
@@ -8862,7 +9514,7 @@
       </w:r>
     </w:p>
   </w:endnote>
-  <w:endnote w:type="continuationSeparator" w:id="0">
+  <w:endnote w:type="continuationSeparator" w:id="1">
     <w:p>
       <w:pPr>
         <w:spacing w:after="0" w:line="240" w:lineRule="auto"/>
@@ -8876,12 +9528,12 @@
 </file>
 
 <file path=word/footer1.xml><?xml version="1.0" encoding="utf-8"?>
-<w:ftr xmlns:wpc="http://schemas.microsoft.com/office/word/2010/wordprocessingCanvas" xmlns:mo="http://schemas.microsoft.com/office/mac/office/2008/main" xmlns:mc="http://schemas.openxmlformats.org/markup-compatibility/2006" xmlns:mv="urn:schemas-microsoft-com:mac:vml" xmlns:o="urn:schemas-microsoft-com:office:office" xmlns:r="http://schemas.openxmlformats.org/officeDocument/2006/relationships" xmlns:m="http://schemas.openxmlformats.org/officeDocument/2006/math" xmlns:v="urn:schemas-microsoft-com:vml" xmlns:wp14="http://schemas.microsoft.com/office/word/2010/wordprocessingDrawing" xmlns:wp="http://schemas.openxmlformats.org/drawingml/2006/wordprocessingDrawing" xmlns:w10="urn:schemas-microsoft-com:office:word" xmlns:w="http://schemas.openxmlformats.org/wordprocessingml/2006/main" xmlns:w14="http://schemas.microsoft.com/office/word/2010/wordml" xmlns:wpg="http://schemas.microsoft.com/office/word/2010/wordprocessingGroup" xmlns:wpi="http://schemas.microsoft.com/office/word/2010/wordprocessingInk" xmlns:wne="http://schemas.microsoft.com/office/word/2006/wordml" xmlns:wps="http://schemas.microsoft.com/office/word/2010/wordprocessingShape" mc:Ignorable="w14 wp14">
+<w:ftr xmlns:ve="http://schemas.openxmlformats.org/markup-compatibility/2006" xmlns:o="urn:schemas-microsoft-com:office:office" xmlns:r="http://schemas.openxmlformats.org/officeDocument/2006/relationships" xmlns:m="http://schemas.openxmlformats.org/officeDocument/2006/math" xmlns:v="urn:schemas-microsoft-com:vml" xmlns:wp="http://schemas.openxmlformats.org/drawingml/2006/wordprocessingDrawing" xmlns:w10="urn:schemas-microsoft-com:office:word" xmlns:w="http://schemas.openxmlformats.org/wordprocessingml/2006/main" xmlns:wne="http://schemas.microsoft.com/office/word/2006/wordml">
   <w:tbl>
     <w:tblPr>
       <w:tblpPr w:leftFromText="187" w:rightFromText="187" w:vertAnchor="text" w:tblpY="1"/>
       <w:tblW w:w="5000" w:type="pct"/>
-      <w:tblLook w:val="04A0" w:firstRow="1" w:lastRow="0" w:firstColumn="1" w:lastColumn="0" w:noHBand="0" w:noVBand="1"/>
+      <w:tblLook w:val="04A0"/>
     </w:tblPr>
     <w:tblGrid>
       <w:gridCol w:w="3794"/>
@@ -8901,7 +9553,7 @@
         </w:tcPr>
         <w:p>
           <w:pPr>
-            <w:pStyle w:val="Header"/>
+            <w:pStyle w:val="Encabezado"/>
             <w:rPr>
               <w:rFonts w:asciiTheme="majorHAnsi" w:eastAsiaTheme="majorEastAsia" w:hAnsiTheme="majorHAnsi" w:cstheme="majorBidi"/>
               <w:b/>
@@ -8919,7 +9571,7 @@
         </w:tcPr>
         <w:p>
           <w:pPr>
-            <w:pStyle w:val="NoSpacing"/>
+            <w:pStyle w:val="Sinespaciado"/>
             <w:rPr>
               <w:rFonts w:asciiTheme="majorHAnsi" w:hAnsiTheme="majorHAnsi"/>
               <w:sz w:val="18"/>
@@ -8964,7 +9616,7 @@
               <w:sz w:val="18"/>
               <w:szCs w:val="18"/>
             </w:rPr>
-            <w:t>2</w:t>
+            <w:t>19</w:t>
           </w:r>
           <w:r>
             <w:rPr>
@@ -8984,7 +9636,7 @@
         </w:tcPr>
         <w:p>
           <w:pPr>
-            <w:pStyle w:val="Header"/>
+            <w:pStyle w:val="Encabezado"/>
             <w:rPr>
               <w:rFonts w:asciiTheme="majorHAnsi" w:eastAsiaTheme="majorEastAsia" w:hAnsiTheme="majorHAnsi" w:cstheme="majorBidi"/>
               <w:b/>
@@ -9007,7 +9659,7 @@
         </w:tcPr>
         <w:p>
           <w:pPr>
-            <w:pStyle w:val="Header"/>
+            <w:pStyle w:val="Encabezado"/>
             <w:rPr>
               <w:rFonts w:asciiTheme="majorHAnsi" w:eastAsiaTheme="majorEastAsia" w:hAnsiTheme="majorHAnsi" w:cstheme="majorBidi"/>
               <w:b/>
@@ -9023,7 +9675,7 @@
         </w:tcPr>
         <w:p>
           <w:pPr>
-            <w:pStyle w:val="Header"/>
+            <w:pStyle w:val="Encabezado"/>
             <w:jc w:val="center"/>
             <w:rPr>
               <w:rFonts w:asciiTheme="majorHAnsi" w:eastAsiaTheme="majorEastAsia" w:hAnsiTheme="majorHAnsi" w:cstheme="majorBidi"/>
@@ -9042,7 +9694,7 @@
         </w:tcPr>
         <w:p>
           <w:pPr>
-            <w:pStyle w:val="Header"/>
+            <w:pStyle w:val="Encabezado"/>
             <w:rPr>
               <w:rFonts w:asciiTheme="majorHAnsi" w:eastAsiaTheme="majorEastAsia" w:hAnsiTheme="majorHAnsi" w:cstheme="majorBidi"/>
               <w:b/>
@@ -9055,15 +9707,15 @@
   </w:tbl>
   <w:p>
     <w:pPr>
-      <w:pStyle w:val="Footer"/>
+      <w:pStyle w:val="Piedepgina"/>
     </w:pPr>
   </w:p>
 </w:ftr>
 </file>
 
 <file path=word/footnotes.xml><?xml version="1.0" encoding="utf-8"?>
-<w:footnotes xmlns:wpc="http://schemas.microsoft.com/office/word/2010/wordprocessingCanvas" xmlns:mo="http://schemas.microsoft.com/office/mac/office/2008/main" xmlns:mc="http://schemas.openxmlformats.org/markup-compatibility/2006" xmlns:mv="urn:schemas-microsoft-com:mac:vml" xmlns:o="urn:schemas-microsoft-com:office:office" xmlns:r="http://schemas.openxmlformats.org/officeDocument/2006/relationships" xmlns:m="http://schemas.openxmlformats.org/officeDocument/2006/math" xmlns:v="urn:schemas-microsoft-com:vml" xmlns:wp14="http://schemas.microsoft.com/office/word/2010/wordprocessingDrawing" xmlns:wp="http://schemas.openxmlformats.org/drawingml/2006/wordprocessingDrawing" xmlns:w10="urn:schemas-microsoft-com:office:word" xmlns:w="http://schemas.openxmlformats.org/wordprocessingml/2006/main" xmlns:w14="http://schemas.microsoft.com/office/word/2010/wordml" xmlns:wpg="http://schemas.microsoft.com/office/word/2010/wordprocessingGroup" xmlns:wpi="http://schemas.microsoft.com/office/word/2010/wordprocessingInk" xmlns:wne="http://schemas.microsoft.com/office/word/2006/wordml" xmlns:wps="http://schemas.microsoft.com/office/word/2010/wordprocessingShape" mc:Ignorable="w14 wp14">
-  <w:footnote w:type="separator" w:id="-1">
+<w:footnotes xmlns:ve="http://schemas.openxmlformats.org/markup-compatibility/2006" xmlns:o="urn:schemas-microsoft-com:office:office" xmlns:r="http://schemas.openxmlformats.org/officeDocument/2006/relationships" xmlns:m="http://schemas.openxmlformats.org/officeDocument/2006/math" xmlns:v="urn:schemas-microsoft-com:vml" xmlns:wp="http://schemas.openxmlformats.org/drawingml/2006/wordprocessingDrawing" xmlns:w10="urn:schemas-microsoft-com:office:word" xmlns:w="http://schemas.openxmlformats.org/wordprocessingml/2006/main" xmlns:wne="http://schemas.microsoft.com/office/word/2006/wordml">
+  <w:footnote w:type="separator" w:id="0">
     <w:p>
       <w:pPr>
         <w:spacing w:after="0" w:line="240" w:lineRule="auto"/>
@@ -9073,7 +9725,7 @@
       </w:r>
     </w:p>
   </w:footnote>
-  <w:footnote w:type="continuationSeparator" w:id="0">
+  <w:footnote w:type="continuationSeparator" w:id="1">
     <w:p>
       <w:pPr>
         <w:spacing w:after="0" w:line="240" w:lineRule="auto"/>
@@ -9087,10 +9739,10 @@
 </file>
 
 <file path=word/header1.xml><?xml version="1.0" encoding="utf-8"?>
-<w:hdr xmlns:wpc="http://schemas.microsoft.com/office/word/2010/wordprocessingCanvas" xmlns:mo="http://schemas.microsoft.com/office/mac/office/2008/main" xmlns:mc="http://schemas.openxmlformats.org/markup-compatibility/2006" xmlns:mv="urn:schemas-microsoft-com:mac:vml" xmlns:o="urn:schemas-microsoft-com:office:office" xmlns:r="http://schemas.openxmlformats.org/officeDocument/2006/relationships" xmlns:m="http://schemas.openxmlformats.org/officeDocument/2006/math" xmlns:v="urn:schemas-microsoft-com:vml" xmlns:wp14="http://schemas.microsoft.com/office/word/2010/wordprocessingDrawing" xmlns:wp="http://schemas.openxmlformats.org/drawingml/2006/wordprocessingDrawing" xmlns:w10="urn:schemas-microsoft-com:office:word" xmlns:w="http://schemas.openxmlformats.org/wordprocessingml/2006/main" xmlns:w14="http://schemas.microsoft.com/office/word/2010/wordml" xmlns:wpg="http://schemas.microsoft.com/office/word/2010/wordprocessingGroup" xmlns:wpi="http://schemas.microsoft.com/office/word/2010/wordprocessingInk" xmlns:wne="http://schemas.microsoft.com/office/word/2006/wordml" xmlns:wps="http://schemas.microsoft.com/office/word/2010/wordprocessingShape" mc:Ignorable="w14 wp14">
+<w:hdr xmlns:ve="http://schemas.openxmlformats.org/markup-compatibility/2006" xmlns:o="urn:schemas-microsoft-com:office:office" xmlns:r="http://schemas.openxmlformats.org/officeDocument/2006/relationships" xmlns:m="http://schemas.openxmlformats.org/officeDocument/2006/math" xmlns:v="urn:schemas-microsoft-com:vml" xmlns:wp="http://schemas.openxmlformats.org/drawingml/2006/wordprocessingDrawing" xmlns:w10="urn:schemas-microsoft-com:office:word" xmlns:w="http://schemas.openxmlformats.org/wordprocessingml/2006/main" xmlns:wne="http://schemas.microsoft.com/office/word/2006/wordml">
   <w:p>
     <w:pPr>
-      <w:pStyle w:val="Header"/>
+      <w:pStyle w:val="Encabezado"/>
       <w:jc w:val="center"/>
       <w:rPr>
         <w:rFonts w:ascii="Arial" w:hAnsi="Arial" w:cs="Arial"/>
@@ -9111,7 +9763,7 @@
   </w:p>
   <w:p>
     <w:pPr>
-      <w:pStyle w:val="Header"/>
+      <w:pStyle w:val="Encabezado"/>
       <w:jc w:val="center"/>
       <w:rPr>
         <w:rFonts w:ascii="Arial" w:hAnsi="Arial" w:cs="Arial"/>
@@ -9127,35 +9779,17 @@
         <w:szCs w:val="18"/>
         <w:lang w:val="es-VE"/>
       </w:rPr>
-      <w:t>SOLIG</w:t>
-    </w:r>
-    <w:r>
-      <w:rPr>
-        <w:rFonts w:ascii="Arial" w:hAnsi="Arial" w:cs="Arial"/>
-        <w:sz w:val="18"/>
-        <w:szCs w:val="18"/>
-        <w:lang w:val="es-VE"/>
-      </w:rPr>
-      <w:t xml:space="preserve"> </w:t>
-    </w:r>
-    <w:r>
-      <w:rPr>
-        <w:rFonts w:ascii="Arial" w:hAnsi="Arial" w:cs="Arial"/>
-        <w:sz w:val="18"/>
-        <w:szCs w:val="18"/>
-        <w:lang w:val="es-VE"/>
-      </w:rPr>
-      <w:t>TECH</w:t>
+      <w:t>SOLIGTECH</w:t>
     </w:r>
   </w:p>
 </w:hdr>
 </file>
 
 <file path=word/header2.xml><?xml version="1.0" encoding="utf-8"?>
-<w:hdr xmlns:wpc="http://schemas.microsoft.com/office/word/2010/wordprocessingCanvas" xmlns:mo="http://schemas.microsoft.com/office/mac/office/2008/main" xmlns:mc="http://schemas.openxmlformats.org/markup-compatibility/2006" xmlns:mv="urn:schemas-microsoft-com:mac:vml" xmlns:o="urn:schemas-microsoft-com:office:office" xmlns:r="http://schemas.openxmlformats.org/officeDocument/2006/relationships" xmlns:m="http://schemas.openxmlformats.org/officeDocument/2006/math" xmlns:v="urn:schemas-microsoft-com:vml" xmlns:wp14="http://schemas.microsoft.com/office/word/2010/wordprocessingDrawing" xmlns:wp="http://schemas.openxmlformats.org/drawingml/2006/wordprocessingDrawing" xmlns:w10="urn:schemas-microsoft-com:office:word" xmlns:w="http://schemas.openxmlformats.org/wordprocessingml/2006/main" xmlns:w14="http://schemas.microsoft.com/office/word/2010/wordml" xmlns:wpg="http://schemas.microsoft.com/office/word/2010/wordprocessingGroup" xmlns:wpi="http://schemas.microsoft.com/office/word/2010/wordprocessingInk" xmlns:wne="http://schemas.microsoft.com/office/word/2006/wordml" xmlns:wps="http://schemas.microsoft.com/office/word/2010/wordprocessingShape" mc:Ignorable="w14 wp14">
+<w:hdr xmlns:ve="http://schemas.openxmlformats.org/markup-compatibility/2006" xmlns:o="urn:schemas-microsoft-com:office:office" xmlns:r="http://schemas.openxmlformats.org/officeDocument/2006/relationships" xmlns:m="http://schemas.openxmlformats.org/officeDocument/2006/math" xmlns:v="urn:schemas-microsoft-com:vml" xmlns:wp="http://schemas.openxmlformats.org/drawingml/2006/wordprocessingDrawing" xmlns:w10="urn:schemas-microsoft-com:office:word" xmlns:w="http://schemas.openxmlformats.org/wordprocessingml/2006/main" xmlns:wne="http://schemas.microsoft.com/office/word/2006/wordml">
   <w:p>
     <w:pPr>
-      <w:pStyle w:val="Header"/>
+      <w:pStyle w:val="Encabezado"/>
       <w:jc w:val="center"/>
       <w:rPr>
         <w:rFonts w:ascii="Arial" w:hAnsi="Arial" w:cs="Arial"/>
@@ -9172,7 +9806,7 @@
   </w:p>
   <w:p>
     <w:pPr>
-      <w:pStyle w:val="Header"/>
+      <w:pStyle w:val="Encabezado"/>
       <w:jc w:val="center"/>
       <w:rPr>
         <w:rFonts w:ascii="Arial" w:hAnsi="Arial" w:cs="Arial"/>
@@ -9204,7 +9838,7 @@
 </file>
 
 <file path=word/numbering.xml><?xml version="1.0" encoding="utf-8"?>
-<w:numbering xmlns:wpc="http://schemas.microsoft.com/office/word/2010/wordprocessingCanvas" xmlns:mo="http://schemas.microsoft.com/office/mac/office/2008/main" xmlns:mc="http://schemas.openxmlformats.org/markup-compatibility/2006" xmlns:mv="urn:schemas-microsoft-com:mac:vml" xmlns:o="urn:schemas-microsoft-com:office:office" xmlns:r="http://schemas.openxmlformats.org/officeDocument/2006/relationships" xmlns:m="http://schemas.openxmlformats.org/officeDocument/2006/math" xmlns:v="urn:schemas-microsoft-com:vml" xmlns:wp14="http://schemas.microsoft.com/office/word/2010/wordprocessingDrawing" xmlns:wp="http://schemas.openxmlformats.org/drawingml/2006/wordprocessingDrawing" xmlns:w10="urn:schemas-microsoft-com:office:word" xmlns:w="http://schemas.openxmlformats.org/wordprocessingml/2006/main" xmlns:w14="http://schemas.microsoft.com/office/word/2010/wordml" xmlns:wpg="http://schemas.microsoft.com/office/word/2010/wordprocessingGroup" xmlns:wpi="http://schemas.microsoft.com/office/word/2010/wordprocessingInk" xmlns:wne="http://schemas.microsoft.com/office/word/2006/wordml" xmlns:wps="http://schemas.microsoft.com/office/word/2010/wordprocessingShape" mc:Ignorable="w14 wp14">
+<w:numbering xmlns:ve="http://schemas.openxmlformats.org/markup-compatibility/2006" xmlns:o="urn:schemas-microsoft-com:office:office" xmlns:r="http://schemas.openxmlformats.org/officeDocument/2006/relationships" xmlns:m="http://schemas.openxmlformats.org/officeDocument/2006/math" xmlns:v="urn:schemas-microsoft-com:vml" xmlns:wp="http://schemas.openxmlformats.org/drawingml/2006/wordprocessingDrawing" xmlns:w10="urn:schemas-microsoft-com:office:word" xmlns:w="http://schemas.openxmlformats.org/wordprocessingml/2006/main" xmlns:wne="http://schemas.microsoft.com/office/word/2006/wordml">
   <w:abstractNum w:abstractNumId="0">
     <w:nsid w:val="0BCB2B1E"/>
     <w:multiLevelType w:val="hybridMultilevel"/>
@@ -9639,56 +10273,56 @@
   <w:abstractNum w:abstractNumId="4">
     <w:nsid w:val="21D07263"/>
     <w:multiLevelType w:val="hybridMultilevel"/>
-    <w:tmpl w:val="3C98DDDE"/>
-    <w:lvl w:ilvl="0" w:tplc="0C0A0001">
+    <w:tmpl w:val="B6AEC9AE"/>
+    <w:lvl w:ilvl="0" w:tplc="0C0A0003">
+      <w:start w:val="1"/>
+      <w:numFmt w:val="bullet"/>
+      <w:lvlText w:val="o"/>
+      <w:lvlJc w:val="left"/>
+      <w:pPr>
+        <w:ind w:left="1428" w:hanging="360"/>
+      </w:pPr>
+      <w:rPr>
+        <w:rFonts w:ascii="Courier New" w:hAnsi="Courier New" w:cs="Courier New" w:hint="default"/>
+      </w:rPr>
+    </w:lvl>
+    <w:lvl w:ilvl="1" w:tplc="0C0A0003">
+      <w:start w:val="1"/>
+      <w:numFmt w:val="bullet"/>
+      <w:lvlText w:val="o"/>
+      <w:lvlJc w:val="left"/>
+      <w:pPr>
+        <w:ind w:left="2148" w:hanging="360"/>
+      </w:pPr>
+      <w:rPr>
+        <w:rFonts w:ascii="Courier New" w:hAnsi="Courier New" w:cs="Courier New" w:hint="default"/>
+      </w:rPr>
+    </w:lvl>
+    <w:lvl w:ilvl="2" w:tplc="0C0A0005">
+      <w:start w:val="1"/>
+      <w:numFmt w:val="bullet"/>
+      <w:lvlText w:val=""/>
+      <w:lvlJc w:val="left"/>
+      <w:pPr>
+        <w:ind w:left="2868" w:hanging="360"/>
+      </w:pPr>
+      <w:rPr>
+        <w:rFonts w:ascii="Wingdings" w:hAnsi="Wingdings" w:hint="default"/>
+      </w:rPr>
+    </w:lvl>
+    <w:lvl w:ilvl="3" w:tplc="0C0A0001">
       <w:start w:val="1"/>
       <w:numFmt w:val="bullet"/>
       <w:lvlText w:val=""/>
       <w:lvlJc w:val="left"/>
       <w:pPr>
-        <w:ind w:left="1428" w:hanging="360"/>
+        <w:ind w:left="3588" w:hanging="360"/>
       </w:pPr>
       <w:rPr>
         <w:rFonts w:ascii="Symbol" w:hAnsi="Symbol" w:hint="default"/>
       </w:rPr>
     </w:lvl>
-    <w:lvl w:ilvl="1" w:tplc="0C0A0003" w:tentative="1">
-      <w:start w:val="1"/>
-      <w:numFmt w:val="bullet"/>
-      <w:lvlText w:val="o"/>
-      <w:lvlJc w:val="left"/>
-      <w:pPr>
-        <w:ind w:left="2148" w:hanging="360"/>
-      </w:pPr>
-      <w:rPr>
-        <w:rFonts w:ascii="Courier New" w:hAnsi="Courier New" w:cs="Courier New" w:hint="default"/>
-      </w:rPr>
-    </w:lvl>
-    <w:lvl w:ilvl="2" w:tplc="0C0A0005" w:tentative="1">
-      <w:start w:val="1"/>
-      <w:numFmt w:val="bullet"/>
-      <w:lvlText w:val=""/>
-      <w:lvlJc w:val="left"/>
-      <w:pPr>
-        <w:ind w:left="2868" w:hanging="360"/>
-      </w:pPr>
-      <w:rPr>
-        <w:rFonts w:ascii="Wingdings" w:hAnsi="Wingdings" w:hint="default"/>
-      </w:rPr>
-    </w:lvl>
-    <w:lvl w:ilvl="3" w:tplc="0C0A0001" w:tentative="1">
-      <w:start w:val="1"/>
-      <w:numFmt w:val="bullet"/>
-      <w:lvlText w:val=""/>
-      <w:lvlJc w:val="left"/>
-      <w:pPr>
-        <w:ind w:left="3588" w:hanging="360"/>
-      </w:pPr>
-      <w:rPr>
-        <w:rFonts w:ascii="Symbol" w:hAnsi="Symbol" w:hint="default"/>
-      </w:rPr>
-    </w:lvl>
-    <w:lvl w:ilvl="4" w:tplc="0C0A0003" w:tentative="1">
+    <w:lvl w:ilvl="4" w:tplc="0C0A0003">
       <w:start w:val="1"/>
       <w:numFmt w:val="bullet"/>
       <w:lvlText w:val="o"/>
@@ -11582,7 +12216,7 @@
   <w:abstractNum w:abstractNumId="23">
     <w:nsid w:val="619C5636"/>
     <w:multiLevelType w:val="hybridMultilevel"/>
-    <w:tmpl w:val="520882B6"/>
+    <w:tmpl w:val="9D52BF64"/>
     <w:lvl w:ilvl="0" w:tplc="0C0A0001">
       <w:start w:val="1"/>
       <w:numFmt w:val="bullet"/>
@@ -12766,7 +13400,7 @@
 </file>
 
 <file path=word/styles.xml><?xml version="1.0" encoding="utf-8"?>
-<w:styles xmlns:mc="http://schemas.openxmlformats.org/markup-compatibility/2006" xmlns:r="http://schemas.openxmlformats.org/officeDocument/2006/relationships" xmlns:w="http://schemas.openxmlformats.org/wordprocessingml/2006/main" xmlns:w14="http://schemas.microsoft.com/office/word/2010/wordml" mc:Ignorable="w14">
+<w:styles xmlns:r="http://schemas.openxmlformats.org/officeDocument/2006/relationships" xmlns:w="http://schemas.openxmlformats.org/wordprocessingml/2006/main">
   <w:docDefaults>
     <w:rPrDefault>
       <w:rPr>
@@ -12782,7 +13416,7 @@
       </w:pPr>
     </w:pPrDefault>
   </w:docDefaults>
-  <w:latentStyles w:defLockedState="0" w:defUIPriority="99" w:defSemiHidden="1" w:defUnhideWhenUsed="1" w:defQFormat="0" w:count="276">
+  <w:latentStyles w:defLockedState="0" w:defUIPriority="99" w:defSemiHidden="1" w:defUnhideWhenUsed="1" w:defQFormat="0" w:count="267">
     <w:lsdException w:name="Normal" w:semiHidden="0" w:uiPriority="0" w:unhideWhenUsed="0" w:qFormat="1"/>
     <w:lsdException w:name="heading 1" w:semiHidden="0" w:uiPriority="9" w:unhideWhenUsed="0" w:qFormat="1"/>
     <w:lsdException w:name="heading 2" w:uiPriority="9" w:qFormat="1"/>
@@ -12926,14 +13560,14 @@
     <w:qFormat/>
     <w:rsid w:val="001905EC"/>
   </w:style>
-  <w:style w:type="paragraph" w:styleId="Heading1">
+  <w:style w:type="paragraph" w:styleId="Ttulo1">
     <w:name w:val="heading 1"/>
     <w:basedOn w:val="Normal"/>
     <w:next w:val="Normal"/>
-    <w:link w:val="Heading1Char"/>
+    <w:link w:val="Ttulo1Car"/>
     <w:uiPriority w:val="9"/>
     <w:qFormat/>
-    <w:rsid w:val="004322A6"/>
+    <w:rsid w:val="0074747F"/>
     <w:pPr>
       <w:keepNext/>
       <w:keepLines/>
@@ -12941,7 +13575,7 @@
       <w:outlineLvl w:val="0"/>
     </w:pPr>
     <w:rPr>
-      <w:rFonts w:asciiTheme="majorHAnsi" w:eastAsiaTheme="majorEastAsia" w:hAnsiTheme="majorHAnsi" w:cstheme="majorBidi"/>
+      <w:rFonts w:ascii="Arial" w:eastAsiaTheme="majorEastAsia" w:hAnsi="Arial" w:cstheme="majorBidi"/>
       <w:b/>
       <w:bCs/>
       <w:color w:val="365F91" w:themeColor="accent1" w:themeShade="BF"/>
@@ -12949,11 +13583,11 @@
       <w:szCs w:val="28"/>
     </w:rPr>
   </w:style>
-  <w:style w:type="paragraph" w:styleId="Heading2">
+  <w:style w:type="paragraph" w:styleId="Ttulo2">
     <w:name w:val="heading 2"/>
     <w:basedOn w:val="Normal"/>
     <w:next w:val="Normal"/>
-    <w:link w:val="Heading2Char"/>
+    <w:link w:val="Ttulo2Car"/>
     <w:uiPriority w:val="9"/>
     <w:unhideWhenUsed/>
     <w:qFormat/>
@@ -12973,11 +13607,11 @@
       <w:szCs w:val="26"/>
     </w:rPr>
   </w:style>
-  <w:style w:type="paragraph" w:styleId="Heading3">
+  <w:style w:type="paragraph" w:styleId="Ttulo3">
     <w:name w:val="heading 3"/>
     <w:basedOn w:val="Normal"/>
     <w:next w:val="Normal"/>
-    <w:link w:val="Heading3Char"/>
+    <w:link w:val="Ttulo3Car"/>
     <w:uiPriority w:val="9"/>
     <w:unhideWhenUsed/>
     <w:qFormat/>
@@ -12995,17 +13629,18 @@
       <w:color w:val="4F81BD" w:themeColor="accent1"/>
     </w:rPr>
   </w:style>
-  <w:style w:type="character" w:default="1" w:styleId="DefaultParagraphFont">
+  <w:style w:type="character" w:default="1" w:styleId="Fuentedeprrafopredeter">
     <w:name w:val="Default Paragraph Font"/>
     <w:uiPriority w:val="1"/>
     <w:semiHidden/>
     <w:unhideWhenUsed/>
   </w:style>
-  <w:style w:type="table" w:default="1" w:styleId="TableNormal">
+  <w:style w:type="table" w:default="1" w:styleId="Tablanormal">
     <w:name w:val="Normal Table"/>
     <w:uiPriority w:val="99"/>
     <w:semiHidden/>
     <w:unhideWhenUsed/>
+    <w:qFormat/>
     <w:tblPr>
       <w:tblInd w:w="0" w:type="dxa"/>
       <w:tblCellMar>
@@ -13016,13 +13651,13 @@
       </w:tblCellMar>
     </w:tblPr>
   </w:style>
-  <w:style w:type="numbering" w:default="1" w:styleId="NoList">
+  <w:style w:type="numbering" w:default="1" w:styleId="Sinlista">
     <w:name w:val="No List"/>
     <w:uiPriority w:val="99"/>
     <w:semiHidden/>
     <w:unhideWhenUsed/>
   </w:style>
-  <w:style w:type="paragraph" w:styleId="ListParagraph">
+  <w:style w:type="paragraph" w:styleId="Prrafodelista">
     <w:name w:val="List Paragraph"/>
     <w:basedOn w:val="Normal"/>
     <w:uiPriority w:val="34"/>
@@ -13033,10 +13668,10 @@
       <w:contextualSpacing/>
     </w:pPr>
   </w:style>
-  <w:style w:type="paragraph" w:styleId="BalloonText">
+  <w:style w:type="paragraph" w:styleId="Textodeglobo">
     <w:name w:val="Balloon Text"/>
     <w:basedOn w:val="Normal"/>
-    <w:link w:val="BalloonTextChar"/>
+    <w:link w:val="TextodegloboCar"/>
     <w:uiPriority w:val="99"/>
     <w:semiHidden/>
     <w:unhideWhenUsed/>
@@ -13050,10 +13685,10 @@
       <w:szCs w:val="16"/>
     </w:rPr>
   </w:style>
-  <w:style w:type="character" w:customStyle="1" w:styleId="BalloonTextChar">
-    <w:name w:val="Balloon Text Char"/>
-    <w:basedOn w:val="DefaultParagraphFont"/>
-    <w:link w:val="BalloonText"/>
+  <w:style w:type="character" w:customStyle="1" w:styleId="TextodegloboCar">
+    <w:name w:val="Texto de globo Car"/>
+    <w:basedOn w:val="Fuentedeprrafopredeter"/>
+    <w:link w:val="Textodeglobo"/>
     <w:uiPriority w:val="99"/>
     <w:semiHidden/>
     <w:rsid w:val="005F2332"/>
@@ -13063,9 +13698,9 @@
       <w:szCs w:val="16"/>
     </w:rPr>
   </w:style>
-  <w:style w:type="table" w:styleId="TableGrid">
+  <w:style w:type="table" w:styleId="Tablaconcuadrcula">
     <w:name w:val="Table Grid"/>
-    <w:basedOn w:val="TableNormal"/>
+    <w:basedOn w:val="Tablanormal"/>
     <w:uiPriority w:val="59"/>
     <w:rsid w:val="00023758"/>
     <w:pPr>
@@ -13089,10 +13724,10 @@
       </w:tblCellMar>
     </w:tblPr>
   </w:style>
-  <w:style w:type="paragraph" w:styleId="Header">
+  <w:style w:type="paragraph" w:styleId="Encabezado">
     <w:name w:val="header"/>
     <w:basedOn w:val="Normal"/>
-    <w:link w:val="HeaderChar"/>
+    <w:link w:val="EncabezadoCar"/>
     <w:uiPriority w:val="99"/>
     <w:unhideWhenUsed/>
     <w:rsid w:val="00466AD0"/>
@@ -13104,17 +13739,17 @@
       <w:spacing w:after="0" w:line="240" w:lineRule="auto"/>
     </w:pPr>
   </w:style>
-  <w:style w:type="character" w:customStyle="1" w:styleId="HeaderChar">
-    <w:name w:val="Header Char"/>
-    <w:basedOn w:val="DefaultParagraphFont"/>
-    <w:link w:val="Header"/>
+  <w:style w:type="character" w:customStyle="1" w:styleId="EncabezadoCar">
+    <w:name w:val="Encabezado Car"/>
+    <w:basedOn w:val="Fuentedeprrafopredeter"/>
+    <w:link w:val="Encabezado"/>
     <w:uiPriority w:val="99"/>
     <w:rsid w:val="00466AD0"/>
   </w:style>
-  <w:style w:type="paragraph" w:styleId="Footer">
+  <w:style w:type="paragraph" w:styleId="Piedepgina">
     <w:name w:val="footer"/>
     <w:basedOn w:val="Normal"/>
-    <w:link w:val="FooterChar"/>
+    <w:link w:val="PiedepginaCar"/>
     <w:uiPriority w:val="99"/>
     <w:unhideWhenUsed/>
     <w:rsid w:val="00466AD0"/>
@@ -13126,16 +13761,16 @@
       <w:spacing w:after="0" w:line="240" w:lineRule="auto"/>
     </w:pPr>
   </w:style>
-  <w:style w:type="character" w:customStyle="1" w:styleId="FooterChar">
-    <w:name w:val="Footer Char"/>
-    <w:basedOn w:val="DefaultParagraphFont"/>
-    <w:link w:val="Footer"/>
+  <w:style w:type="character" w:customStyle="1" w:styleId="PiedepginaCar">
+    <w:name w:val="Pie de página Car"/>
+    <w:basedOn w:val="Fuentedeprrafopredeter"/>
+    <w:link w:val="Piedepgina"/>
     <w:uiPriority w:val="99"/>
     <w:rsid w:val="00466AD0"/>
   </w:style>
-  <w:style w:type="paragraph" w:styleId="NoSpacing">
+  <w:style w:type="paragraph" w:styleId="Sinespaciado">
     <w:name w:val="No Spacing"/>
-    <w:link w:val="NoSpacingChar"/>
+    <w:link w:val="SinespaciadoCar"/>
     <w:uiPriority w:val="1"/>
     <w:qFormat/>
     <w:rsid w:val="0063764D"/>
@@ -13146,24 +13781,24 @@
       <w:rFonts w:eastAsiaTheme="minorEastAsia"/>
     </w:rPr>
   </w:style>
-  <w:style w:type="character" w:customStyle="1" w:styleId="NoSpacingChar">
-    <w:name w:val="No Spacing Char"/>
-    <w:basedOn w:val="DefaultParagraphFont"/>
-    <w:link w:val="NoSpacing"/>
+  <w:style w:type="character" w:customStyle="1" w:styleId="SinespaciadoCar">
+    <w:name w:val="Sin espaciado Car"/>
+    <w:basedOn w:val="Fuentedeprrafopredeter"/>
+    <w:link w:val="Sinespaciado"/>
     <w:uiPriority w:val="1"/>
     <w:rsid w:val="0063764D"/>
     <w:rPr>
       <w:rFonts w:eastAsiaTheme="minorEastAsia"/>
     </w:rPr>
   </w:style>
-  <w:style w:type="character" w:customStyle="1" w:styleId="Heading1Char">
-    <w:name w:val="Heading 1 Char"/>
-    <w:basedOn w:val="DefaultParagraphFont"/>
-    <w:link w:val="Heading1"/>
+  <w:style w:type="character" w:customStyle="1" w:styleId="Ttulo1Car">
+    <w:name w:val="Título 1 Car"/>
+    <w:basedOn w:val="Fuentedeprrafopredeter"/>
+    <w:link w:val="Ttulo1"/>
     <w:uiPriority w:val="9"/>
-    <w:rsid w:val="004322A6"/>
+    <w:rsid w:val="0074747F"/>
     <w:rPr>
-      <w:rFonts w:asciiTheme="majorHAnsi" w:eastAsiaTheme="majorEastAsia" w:hAnsiTheme="majorHAnsi" w:cstheme="majorBidi"/>
+      <w:rFonts w:ascii="Arial" w:eastAsiaTheme="majorEastAsia" w:hAnsi="Arial" w:cstheme="majorBidi"/>
       <w:b/>
       <w:bCs/>
       <w:color w:val="365F91" w:themeColor="accent1" w:themeShade="BF"/>
@@ -13171,10 +13806,10 @@
       <w:szCs w:val="28"/>
     </w:rPr>
   </w:style>
-  <w:style w:type="character" w:customStyle="1" w:styleId="Heading2Char">
-    <w:name w:val="Heading 2 Char"/>
-    <w:basedOn w:val="DefaultParagraphFont"/>
-    <w:link w:val="Heading2"/>
+  <w:style w:type="character" w:customStyle="1" w:styleId="Ttulo2Car">
+    <w:name w:val="Título 2 Car"/>
+    <w:basedOn w:val="Fuentedeprrafopredeter"/>
+    <w:link w:val="Ttulo2"/>
     <w:uiPriority w:val="9"/>
     <w:rsid w:val="004322A6"/>
     <w:rPr>
@@ -13186,7 +13821,7 @@
       <w:szCs w:val="26"/>
     </w:rPr>
   </w:style>
-  <w:style w:type="paragraph" w:styleId="TOC1">
+  <w:style w:type="paragraph" w:styleId="TDC1">
     <w:name w:val="toc 1"/>
     <w:basedOn w:val="Normal"/>
     <w:next w:val="Normal"/>
@@ -13198,7 +13833,7 @@
       <w:spacing w:after="100"/>
     </w:pPr>
   </w:style>
-  <w:style w:type="paragraph" w:styleId="TOC2">
+  <w:style w:type="paragraph" w:styleId="TDC2">
     <w:name w:val="toc 2"/>
     <w:basedOn w:val="Normal"/>
     <w:next w:val="Normal"/>
@@ -13214,9 +13849,9 @@
       <w:ind w:firstLine="284"/>
     </w:pPr>
   </w:style>
-  <w:style w:type="character" w:styleId="Hyperlink">
+  <w:style w:type="character" w:styleId="Hipervnculo">
     <w:name w:val="Hyperlink"/>
-    <w:basedOn w:val="DefaultParagraphFont"/>
+    <w:basedOn w:val="Fuentedeprrafopredeter"/>
     <w:uiPriority w:val="99"/>
     <w:unhideWhenUsed/>
     <w:rsid w:val="004322A6"/>
@@ -13225,11 +13860,11 @@
       <w:u w:val="single"/>
     </w:rPr>
   </w:style>
-  <w:style w:type="paragraph" w:styleId="Title">
+  <w:style w:type="paragraph" w:styleId="Ttulo">
     <w:name w:val="Title"/>
     <w:basedOn w:val="Normal"/>
     <w:next w:val="Normal"/>
-    <w:link w:val="TitleChar"/>
+    <w:link w:val="TtuloCar"/>
     <w:uiPriority w:val="10"/>
     <w:qFormat/>
     <w:rsid w:val="000E22F4"/>
@@ -13249,10 +13884,10 @@
       <w:szCs w:val="52"/>
     </w:rPr>
   </w:style>
-  <w:style w:type="character" w:customStyle="1" w:styleId="TitleChar">
-    <w:name w:val="Title Char"/>
-    <w:basedOn w:val="DefaultParagraphFont"/>
-    <w:link w:val="Title"/>
+  <w:style w:type="character" w:customStyle="1" w:styleId="TtuloCar">
+    <w:name w:val="Título Car"/>
+    <w:basedOn w:val="Fuentedeprrafopredeter"/>
+    <w:link w:val="Ttulo"/>
     <w:uiPriority w:val="10"/>
     <w:rsid w:val="000E22F4"/>
     <w:rPr>
@@ -13264,10 +13899,10 @@
       <w:szCs w:val="52"/>
     </w:rPr>
   </w:style>
-  <w:style w:type="character" w:customStyle="1" w:styleId="Heading3Char">
-    <w:name w:val="Heading 3 Char"/>
-    <w:basedOn w:val="DefaultParagraphFont"/>
-    <w:link w:val="Heading3"/>
+  <w:style w:type="character" w:customStyle="1" w:styleId="Ttulo3Car">
+    <w:name w:val="Título 3 Car"/>
+    <w:basedOn w:val="Fuentedeprrafopredeter"/>
+    <w:link w:val="Ttulo3"/>
     <w:uiPriority w:val="9"/>
     <w:rsid w:val="00351C14"/>
     <w:rPr>
@@ -13277,7 +13912,7 @@
       <w:color w:val="4F81BD" w:themeColor="accent1"/>
     </w:rPr>
   </w:style>
-  <w:style w:type="paragraph" w:styleId="TOC3">
+  <w:style w:type="paragraph" w:styleId="TDC3">
     <w:name w:val="toc 3"/>
     <w:basedOn w:val="Normal"/>
     <w:next w:val="Normal"/>
@@ -13290,9 +13925,9 @@
       <w:ind w:left="440"/>
     </w:pPr>
   </w:style>
-  <w:style w:type="character" w:styleId="FollowedHyperlink">
+  <w:style w:type="character" w:styleId="Hipervnculovisitado">
     <w:name w:val="FollowedHyperlink"/>
-    <w:basedOn w:val="DefaultParagraphFont"/>
+    <w:basedOn w:val="Fuentedeprrafopredeter"/>
     <w:uiPriority w:val="99"/>
     <w:semiHidden/>
     <w:unhideWhenUsed/>
@@ -13304,10 +13939,10 @@
   </w:style>
   <w:style w:type="character" w:customStyle="1" w:styleId="apple-style-span">
     <w:name w:val="apple-style-span"/>
-    <w:basedOn w:val="DefaultParagraphFont"/>
+    <w:basedOn w:val="Fuentedeprrafopredeter"/>
     <w:rsid w:val="0061103C"/>
   </w:style>
-  <w:style w:type="paragraph" w:styleId="Index1">
+  <w:style w:type="paragraph" w:styleId="ndice1">
     <w:name w:val="index 1"/>
     <w:basedOn w:val="Normal"/>
     <w:next w:val="Normal"/>
@@ -13319,7 +13954,7 @@
       <w:ind w:left="220" w:hanging="220"/>
     </w:pPr>
   </w:style>
-  <w:style w:type="paragraph" w:styleId="Index2">
+  <w:style w:type="paragraph" w:styleId="ndice2">
     <w:name w:val="index 2"/>
     <w:basedOn w:val="Normal"/>
     <w:next w:val="Normal"/>
@@ -13331,7 +13966,7 @@
       <w:ind w:left="440" w:hanging="220"/>
     </w:pPr>
   </w:style>
-  <w:style w:type="paragraph" w:styleId="Index3">
+  <w:style w:type="paragraph" w:styleId="ndice3">
     <w:name w:val="index 3"/>
     <w:basedOn w:val="Normal"/>
     <w:next w:val="Normal"/>
@@ -13343,7 +13978,7 @@
       <w:ind w:left="660" w:hanging="220"/>
     </w:pPr>
   </w:style>
-  <w:style w:type="paragraph" w:styleId="Index4">
+  <w:style w:type="paragraph" w:styleId="ndice4">
     <w:name w:val="index 4"/>
     <w:basedOn w:val="Normal"/>
     <w:next w:val="Normal"/>
@@ -13355,7 +13990,7 @@
       <w:ind w:left="880" w:hanging="220"/>
     </w:pPr>
   </w:style>
-  <w:style w:type="paragraph" w:styleId="Index5">
+  <w:style w:type="paragraph" w:styleId="ndice5">
     <w:name w:val="index 5"/>
     <w:basedOn w:val="Normal"/>
     <w:next w:val="Normal"/>
@@ -13367,7 +14002,7 @@
       <w:ind w:left="1100" w:hanging="220"/>
     </w:pPr>
   </w:style>
-  <w:style w:type="paragraph" w:styleId="Index6">
+  <w:style w:type="paragraph" w:styleId="ndice6">
     <w:name w:val="index 6"/>
     <w:basedOn w:val="Normal"/>
     <w:next w:val="Normal"/>
@@ -13379,7 +14014,7 @@
       <w:ind w:left="1320" w:hanging="220"/>
     </w:pPr>
   </w:style>
-  <w:style w:type="paragraph" w:styleId="Index7">
+  <w:style w:type="paragraph" w:styleId="ndice7">
     <w:name w:val="index 7"/>
     <w:basedOn w:val="Normal"/>
     <w:next w:val="Normal"/>
@@ -13391,7 +14026,7 @@
       <w:ind w:left="1540" w:hanging="220"/>
     </w:pPr>
   </w:style>
-  <w:style w:type="paragraph" w:styleId="Index8">
+  <w:style w:type="paragraph" w:styleId="ndice8">
     <w:name w:val="index 8"/>
     <w:basedOn w:val="Normal"/>
     <w:next w:val="Normal"/>
@@ -13403,7 +14038,7 @@
       <w:ind w:left="1760" w:hanging="220"/>
     </w:pPr>
   </w:style>
-  <w:style w:type="paragraph" w:styleId="Index9">
+  <w:style w:type="paragraph" w:styleId="ndice9">
     <w:name w:val="index 9"/>
     <w:basedOn w:val="Normal"/>
     <w:next w:val="Normal"/>
@@ -13415,15 +14050,15 @@
       <w:ind w:left="1980" w:hanging="220"/>
     </w:pPr>
   </w:style>
-  <w:style w:type="paragraph" w:styleId="IndexHeading">
+  <w:style w:type="paragraph" w:styleId="Ttulodendice">
     <w:name w:val="index heading"/>
     <w:basedOn w:val="Normal"/>
-    <w:next w:val="Index1"/>
+    <w:next w:val="ndice1"/>
     <w:uiPriority w:val="99"/>
     <w:unhideWhenUsed/>
     <w:rsid w:val="00B05A5A"/>
   </w:style>
-  <w:style w:type="paragraph" w:styleId="TOC4">
+  <w:style w:type="paragraph" w:styleId="TDC4">
     <w:name w:val="toc 4"/>
     <w:basedOn w:val="Normal"/>
     <w:next w:val="Normal"/>
@@ -13435,7 +14070,7 @@
       <w:ind w:left="660"/>
     </w:pPr>
   </w:style>
-  <w:style w:type="paragraph" w:styleId="TOC5">
+  <w:style w:type="paragraph" w:styleId="TDC5">
     <w:name w:val="toc 5"/>
     <w:basedOn w:val="Normal"/>
     <w:next w:val="Normal"/>
@@ -13447,7 +14082,7 @@
       <w:ind w:left="880"/>
     </w:pPr>
   </w:style>
-  <w:style w:type="paragraph" w:styleId="TOC6">
+  <w:style w:type="paragraph" w:styleId="TDC6">
     <w:name w:val="toc 6"/>
     <w:basedOn w:val="Normal"/>
     <w:next w:val="Normal"/>
@@ -13459,7 +14094,7 @@
       <w:ind w:left="1100"/>
     </w:pPr>
   </w:style>
-  <w:style w:type="paragraph" w:styleId="TOC7">
+  <w:style w:type="paragraph" w:styleId="TDC7">
     <w:name w:val="toc 7"/>
     <w:basedOn w:val="Normal"/>
     <w:next w:val="Normal"/>
@@ -13471,7 +14106,7 @@
       <w:ind w:left="1320"/>
     </w:pPr>
   </w:style>
-  <w:style w:type="paragraph" w:styleId="TOC8">
+  <w:style w:type="paragraph" w:styleId="TDC8">
     <w:name w:val="toc 8"/>
     <w:basedOn w:val="Normal"/>
     <w:next w:val="Normal"/>
@@ -13483,7 +14118,7 @@
       <w:ind w:left="1540"/>
     </w:pPr>
   </w:style>
-  <w:style w:type="paragraph" w:styleId="TOC9">
+  <w:style w:type="paragraph" w:styleId="TDC9">
     <w:name w:val="toc 9"/>
     <w:basedOn w:val="Normal"/>
     <w:next w:val="Normal"/>
@@ -13495,9 +14130,9 @@
       <w:ind w:left="1760"/>
     </w:pPr>
   </w:style>
-  <w:style w:type="table" w:styleId="LightShading-Accent5">
+  <w:style w:type="table" w:styleId="Sombreadoclaro-nfasis5">
     <w:name w:val="Light Shading Accent 5"/>
-    <w:basedOn w:val="TableNormal"/>
+    <w:basedOn w:val="Tablanormal"/>
     <w:uiPriority w:val="60"/>
     <w:rsid w:val="00242C00"/>
     <w:pPr>
@@ -13600,7 +14235,7 @@
   </w:style>
   <w:style w:type="table" w:customStyle="1" w:styleId="LightList-Accent11">
     <w:name w:val="Light List - Accent 11"/>
-    <w:basedOn w:val="TableNormal"/>
+    <w:basedOn w:val="Tablanormal"/>
     <w:uiPriority w:val="61"/>
     <w:rsid w:val="00242C00"/>
     <w:pPr>

</xml_diff>

<commit_message>
mira revisa lo que coloque alli sobre todo la ultima parte que fue a ti quien se te ocurrió
</commit_message>
<xml_diff>
--- a/Project Charter -Torres-Cardenas.docx
+++ b/Project Charter -Torres-Cardenas.docx
@@ -1,6 +1,6 @@
 
 <file path=word/document.xml><?xml version="1.0" encoding="utf-8"?>
-<w:document xmlns:wpc="http://schemas.microsoft.com/office/word/2010/wordprocessingCanvas" xmlns:mo="http://schemas.microsoft.com/office/mac/office/2008/main" xmlns:mc="http://schemas.openxmlformats.org/markup-compatibility/2006" xmlns:mv="urn:schemas-microsoft-com:mac:vml" xmlns:o="urn:schemas-microsoft-com:office:office" xmlns:r="http://schemas.openxmlformats.org/officeDocument/2006/relationships" xmlns:m="http://schemas.openxmlformats.org/officeDocument/2006/math" xmlns:v="urn:schemas-microsoft-com:vml" xmlns:wp14="http://schemas.microsoft.com/office/word/2010/wordprocessingDrawing" xmlns:wp="http://schemas.openxmlformats.org/drawingml/2006/wordprocessingDrawing" xmlns:w10="urn:schemas-microsoft-com:office:word" xmlns:w="http://schemas.openxmlformats.org/wordprocessingml/2006/main" xmlns:w14="http://schemas.microsoft.com/office/word/2010/wordml" xmlns:wpg="http://schemas.microsoft.com/office/word/2010/wordprocessingGroup" xmlns:wpi="http://schemas.microsoft.com/office/word/2010/wordprocessingInk" xmlns:wne="http://schemas.microsoft.com/office/word/2006/wordml" xmlns:wps="http://schemas.microsoft.com/office/word/2010/wordprocessingShape" mc:Ignorable="w14 wp14">
+<w:document xmlns:ve="http://schemas.openxmlformats.org/markup-compatibility/2006" xmlns:o="urn:schemas-microsoft-com:office:office" xmlns:r="http://schemas.openxmlformats.org/officeDocument/2006/relationships" xmlns:m="http://schemas.openxmlformats.org/officeDocument/2006/math" xmlns:v="urn:schemas-microsoft-com:vml" xmlns:wp="http://schemas.openxmlformats.org/drawingml/2006/wordprocessingDrawing" xmlns:w10="urn:schemas-microsoft-com:office:word" xmlns:w="http://schemas.openxmlformats.org/wordprocessingml/2006/main" xmlns:wne="http://schemas.microsoft.com/office/word/2006/wordml">
   <w:body>
     <w:p>
       <w:pPr>
@@ -327,14 +327,14 @@
     </w:p>
     <w:p>
       <w:pPr>
-        <w:pStyle w:val="TOC1"/>
+        <w:pStyle w:val="TDC1"/>
         <w:tabs>
           <w:tab w:val="right" w:leader="dot" w:pos="8494"/>
         </w:tabs>
         <w:rPr>
           <w:rFonts w:ascii="Arial" w:eastAsiaTheme="minorEastAsia" w:hAnsi="Arial"/>
           <w:noProof/>
-          <w:lang w:val="en-US" w:eastAsia="ja-JP"/>
+          <w:lang w:val="es-VE" w:eastAsia="ja-JP"/>
         </w:rPr>
       </w:pPr>
       <w:r>
@@ -418,14 +418,14 @@
     </w:p>
     <w:p>
       <w:pPr>
-        <w:pStyle w:val="TOC1"/>
+        <w:pStyle w:val="TDC1"/>
         <w:tabs>
           <w:tab w:val="right" w:leader="dot" w:pos="8494"/>
         </w:tabs>
         <w:rPr>
           <w:rFonts w:ascii="Arial" w:eastAsiaTheme="minorEastAsia" w:hAnsi="Arial"/>
           <w:noProof/>
-          <w:lang w:val="en-US" w:eastAsia="ja-JP"/>
+          <w:lang w:val="es-VE" w:eastAsia="ja-JP"/>
         </w:rPr>
       </w:pPr>
       <w:r>
@@ -487,11 +487,11 @@
     </w:p>
     <w:p>
       <w:pPr>
-        <w:pStyle w:val="TOC2"/>
+        <w:pStyle w:val="TDC2"/>
         <w:rPr>
           <w:rFonts w:ascii="Arial" w:eastAsiaTheme="minorEastAsia" w:hAnsi="Arial"/>
           <w:noProof/>
-          <w:lang w:val="en-US" w:eastAsia="ja-JP"/>
+          <w:lang w:val="es-VE" w:eastAsia="ja-JP"/>
         </w:rPr>
       </w:pPr>
       <w:r>
@@ -553,11 +553,11 @@
     </w:p>
     <w:p>
       <w:pPr>
-        <w:pStyle w:val="TOC2"/>
+        <w:pStyle w:val="TDC2"/>
         <w:rPr>
           <w:rFonts w:ascii="Arial" w:eastAsiaTheme="minorEastAsia" w:hAnsi="Arial"/>
           <w:noProof/>
-          <w:lang w:val="en-US" w:eastAsia="ja-JP"/>
+          <w:lang w:val="es-VE" w:eastAsia="ja-JP"/>
         </w:rPr>
       </w:pPr>
       <w:r>
@@ -619,11 +619,11 @@
     </w:p>
     <w:p>
       <w:pPr>
-        <w:pStyle w:val="TOC2"/>
+        <w:pStyle w:val="TDC2"/>
         <w:rPr>
           <w:rFonts w:ascii="Arial" w:eastAsiaTheme="minorEastAsia" w:hAnsi="Arial"/>
           <w:noProof/>
-          <w:lang w:val="en-US" w:eastAsia="ja-JP"/>
+          <w:lang w:val="es-VE" w:eastAsia="ja-JP"/>
         </w:rPr>
       </w:pPr>
       <w:r>
@@ -685,14 +685,14 @@
     </w:p>
     <w:p>
       <w:pPr>
-        <w:pStyle w:val="TOC1"/>
+        <w:pStyle w:val="TDC1"/>
         <w:tabs>
           <w:tab w:val="right" w:leader="dot" w:pos="8494"/>
         </w:tabs>
         <w:rPr>
           <w:rFonts w:ascii="Arial" w:eastAsiaTheme="minorEastAsia" w:hAnsi="Arial"/>
           <w:noProof/>
-          <w:lang w:val="en-US" w:eastAsia="ja-JP"/>
+          <w:lang w:val="es-VE" w:eastAsia="ja-JP"/>
         </w:rPr>
       </w:pPr>
       <w:r>
@@ -754,14 +754,14 @@
     </w:p>
     <w:p>
       <w:pPr>
-        <w:pStyle w:val="TOC1"/>
+        <w:pStyle w:val="TDC1"/>
         <w:tabs>
           <w:tab w:val="right" w:leader="dot" w:pos="8494"/>
         </w:tabs>
         <w:rPr>
           <w:rFonts w:ascii="Arial" w:eastAsiaTheme="minorEastAsia" w:hAnsi="Arial"/>
           <w:noProof/>
-          <w:lang w:val="en-US" w:eastAsia="ja-JP"/>
+          <w:lang w:val="es-VE" w:eastAsia="ja-JP"/>
         </w:rPr>
       </w:pPr>
       <w:r>
@@ -823,14 +823,14 @@
     </w:p>
     <w:p>
       <w:pPr>
-        <w:pStyle w:val="TOC1"/>
+        <w:pStyle w:val="TDC1"/>
         <w:tabs>
           <w:tab w:val="right" w:leader="dot" w:pos="8494"/>
         </w:tabs>
         <w:rPr>
           <w:rFonts w:ascii="Arial" w:eastAsiaTheme="minorEastAsia" w:hAnsi="Arial"/>
           <w:noProof/>
-          <w:lang w:val="en-US" w:eastAsia="ja-JP"/>
+          <w:lang w:val="es-VE" w:eastAsia="ja-JP"/>
         </w:rPr>
       </w:pPr>
       <w:r>
@@ -892,11 +892,11 @@
     </w:p>
     <w:p>
       <w:pPr>
-        <w:pStyle w:val="TOC2"/>
+        <w:pStyle w:val="TDC2"/>
         <w:rPr>
           <w:rFonts w:ascii="Arial" w:eastAsiaTheme="minorEastAsia" w:hAnsi="Arial"/>
           <w:noProof/>
-          <w:lang w:val="en-US" w:eastAsia="ja-JP"/>
+          <w:lang w:val="es-VE" w:eastAsia="ja-JP"/>
         </w:rPr>
       </w:pPr>
       <w:r>
@@ -958,14 +958,14 @@
     </w:p>
     <w:p>
       <w:pPr>
-        <w:pStyle w:val="TOC1"/>
+        <w:pStyle w:val="TDC1"/>
         <w:tabs>
           <w:tab w:val="right" w:leader="dot" w:pos="8494"/>
         </w:tabs>
         <w:rPr>
           <w:rFonts w:ascii="Arial" w:eastAsiaTheme="minorEastAsia" w:hAnsi="Arial"/>
           <w:noProof/>
-          <w:lang w:val="en-US" w:eastAsia="ja-JP"/>
+          <w:lang w:val="es-VE" w:eastAsia="ja-JP"/>
         </w:rPr>
       </w:pPr>
       <w:r>
@@ -1027,14 +1027,14 @@
     </w:p>
     <w:p>
       <w:pPr>
-        <w:pStyle w:val="TOC1"/>
+        <w:pStyle w:val="TDC1"/>
         <w:tabs>
           <w:tab w:val="right" w:leader="dot" w:pos="8494"/>
         </w:tabs>
         <w:rPr>
           <w:rFonts w:ascii="Arial" w:eastAsiaTheme="minorEastAsia" w:hAnsi="Arial"/>
           <w:noProof/>
-          <w:lang w:val="en-US" w:eastAsia="ja-JP"/>
+          <w:lang w:val="es-VE" w:eastAsia="ja-JP"/>
         </w:rPr>
       </w:pPr>
       <w:r>
@@ -1096,11 +1096,11 @@
     </w:p>
     <w:p>
       <w:pPr>
-        <w:pStyle w:val="TOC2"/>
+        <w:pStyle w:val="TDC2"/>
         <w:rPr>
           <w:rFonts w:ascii="Arial" w:eastAsiaTheme="minorEastAsia" w:hAnsi="Arial"/>
           <w:noProof/>
-          <w:lang w:val="en-US" w:eastAsia="ja-JP"/>
+          <w:lang w:val="es-VE" w:eastAsia="ja-JP"/>
         </w:rPr>
       </w:pPr>
       <w:r>
@@ -1162,11 +1162,11 @@
     </w:p>
     <w:p>
       <w:pPr>
-        <w:pStyle w:val="TOC2"/>
+        <w:pStyle w:val="TDC2"/>
         <w:rPr>
           <w:rFonts w:ascii="Arial" w:eastAsiaTheme="minorEastAsia" w:hAnsi="Arial"/>
           <w:noProof/>
-          <w:lang w:val="en-US" w:eastAsia="ja-JP"/>
+          <w:lang w:val="es-VE" w:eastAsia="ja-JP"/>
         </w:rPr>
       </w:pPr>
       <w:r>
@@ -1228,11 +1228,11 @@
     </w:p>
     <w:p>
       <w:pPr>
-        <w:pStyle w:val="TOC2"/>
+        <w:pStyle w:val="TDC2"/>
         <w:rPr>
           <w:rFonts w:ascii="Arial" w:eastAsiaTheme="minorEastAsia" w:hAnsi="Arial"/>
           <w:noProof/>
-          <w:lang w:val="en-US" w:eastAsia="ja-JP"/>
+          <w:lang w:val="es-VE" w:eastAsia="ja-JP"/>
         </w:rPr>
       </w:pPr>
       <w:r>
@@ -1294,14 +1294,14 @@
     </w:p>
     <w:p>
       <w:pPr>
-        <w:pStyle w:val="TOC1"/>
+        <w:pStyle w:val="TDC1"/>
         <w:tabs>
           <w:tab w:val="right" w:leader="dot" w:pos="8494"/>
         </w:tabs>
         <w:rPr>
           <w:rFonts w:ascii="Arial" w:eastAsiaTheme="minorEastAsia" w:hAnsi="Arial"/>
           <w:noProof/>
-          <w:lang w:val="en-US" w:eastAsia="ja-JP"/>
+          <w:lang w:val="es-VE" w:eastAsia="ja-JP"/>
         </w:rPr>
       </w:pPr>
       <w:r>
@@ -1363,11 +1363,11 @@
     </w:p>
     <w:p>
       <w:pPr>
-        <w:pStyle w:val="TOC2"/>
+        <w:pStyle w:val="TDC2"/>
         <w:rPr>
           <w:rFonts w:ascii="Arial" w:eastAsiaTheme="minorEastAsia" w:hAnsi="Arial"/>
           <w:noProof/>
-          <w:lang w:val="en-US" w:eastAsia="ja-JP"/>
+          <w:lang w:val="es-VE" w:eastAsia="ja-JP"/>
         </w:rPr>
       </w:pPr>
       <w:r>
@@ -1629,7 +1629,7 @@
     </w:p>
     <w:p>
       <w:pPr>
-        <w:pStyle w:val="Heading1"/>
+        <w:pStyle w:val="Ttulo1"/>
         <w:ind w:firstLine="708"/>
         <w:jc w:val="both"/>
         <w:rPr>
@@ -1837,10 +1837,10 @@
         </w:rPr>
         <w:t xml:space="preserve"> de tiempo innecesarias y absurdas. Así mismo, se desea implementar y fomentar el uso de un sistema de chat en línea de atención al cliente por medio del cual los usuarios del mismo puedan realizar preguntas frecuentes y/o puntuales, ahorrándose la necesidad de trasladarse hasta la oficina y esperar en cola. Ambos mecanismos serán accesibles por los usuarios a través del portal del Banco Mercantil (</w:t>
       </w:r>
-      <w:hyperlink r:id="rId9" w:history="1">
+      <w:hyperlink r:id="rId8" w:history="1">
         <w:r>
           <w:rPr>
-            <w:rStyle w:val="Hyperlink"/>
+            <w:rStyle w:val="Hipervnculo"/>
             <w:rFonts w:ascii="Arial" w:hAnsi="Arial" w:cs="Arial"/>
             <w:sz w:val="28"/>
             <w:szCs w:val="28"/>
@@ -2124,7 +2124,7 @@
     </w:p>
     <w:p>
       <w:pPr>
-        <w:pStyle w:val="Heading1"/>
+        <w:pStyle w:val="Ttulo1"/>
         <w:jc w:val="both"/>
         <w:rPr>
           <w:rFonts w:cs="Arial"/>
@@ -2162,7 +2162,7 @@
     </w:p>
     <w:p>
       <w:pPr>
-        <w:pStyle w:val="Heading2"/>
+        <w:pStyle w:val="Ttulo2"/>
         <w:jc w:val="both"/>
         <w:rPr>
           <w:rFonts w:cs="Arial"/>
@@ -2299,7 +2299,7 @@
     </w:p>
     <w:p>
       <w:pPr>
-        <w:pStyle w:val="Heading2"/>
+        <w:pStyle w:val="Ttulo2"/>
         <w:jc w:val="both"/>
         <w:rPr>
           <w:rFonts w:cs="Arial"/>
@@ -2388,7 +2388,7 @@
     </w:p>
     <w:p>
       <w:pPr>
-        <w:pStyle w:val="Heading2"/>
+        <w:pStyle w:val="Ttulo2"/>
         <w:jc w:val="both"/>
         <w:rPr>
           <w:rFonts w:cs="Arial"/>
@@ -2417,7 +2417,7 @@
     </w:p>
     <w:p>
       <w:pPr>
-        <w:pStyle w:val="ListParagraph"/>
+        <w:pStyle w:val="Prrafodelista"/>
         <w:numPr>
           <w:ilvl w:val="1"/>
           <w:numId w:val="14"/>
@@ -2453,7 +2453,7 @@
     </w:p>
     <w:p>
       <w:pPr>
-        <w:pStyle w:val="ListParagraph"/>
+        <w:pStyle w:val="Prrafodelista"/>
         <w:numPr>
           <w:ilvl w:val="1"/>
           <w:numId w:val="14"/>
@@ -2507,7 +2507,7 @@
     </w:p>
     <w:p>
       <w:pPr>
-        <w:pStyle w:val="ListParagraph"/>
+        <w:pStyle w:val="Prrafodelista"/>
         <w:numPr>
           <w:ilvl w:val="1"/>
           <w:numId w:val="14"/>
@@ -2543,7 +2543,7 @@
     </w:p>
     <w:p>
       <w:pPr>
-        <w:pStyle w:val="ListParagraph"/>
+        <w:pStyle w:val="Prrafodelista"/>
         <w:numPr>
           <w:ilvl w:val="1"/>
           <w:numId w:val="14"/>
@@ -2588,7 +2588,7 @@
     </w:p>
     <w:p>
       <w:pPr>
-        <w:pStyle w:val="ListParagraph"/>
+        <w:pStyle w:val="Prrafodelista"/>
         <w:numPr>
           <w:ilvl w:val="1"/>
           <w:numId w:val="14"/>
@@ -2633,7 +2633,7 @@
     </w:p>
     <w:p>
       <w:pPr>
-        <w:pStyle w:val="ListParagraph"/>
+        <w:pStyle w:val="Prrafodelista"/>
         <w:numPr>
           <w:ilvl w:val="1"/>
           <w:numId w:val="14"/>
@@ -2691,7 +2691,7 @@
     </w:p>
     <w:p>
       <w:pPr>
-        <w:pStyle w:val="Heading1"/>
+        <w:pStyle w:val="Ttulo1"/>
         <w:jc w:val="both"/>
         <w:rPr>
           <w:rFonts w:cs="Arial"/>
@@ -2754,7 +2754,7 @@
     </w:p>
     <w:p>
       <w:pPr>
-        <w:pStyle w:val="Heading1"/>
+        <w:pStyle w:val="Ttulo1"/>
         <w:jc w:val="both"/>
         <w:rPr>
           <w:rFonts w:cs="Arial"/>
@@ -2798,7 +2798,7 @@
     </w:p>
     <w:p>
       <w:pPr>
-        <w:pStyle w:val="ListParagraph"/>
+        <w:pStyle w:val="Prrafodelista"/>
         <w:numPr>
           <w:ilvl w:val="0"/>
           <w:numId w:val="26"/>
@@ -2859,7 +2859,7 @@
     </w:p>
     <w:p>
       <w:pPr>
-        <w:pStyle w:val="ListParagraph"/>
+        <w:pStyle w:val="Prrafodelista"/>
         <w:numPr>
           <w:ilvl w:val="0"/>
           <w:numId w:val="26"/>
@@ -2884,7 +2884,7 @@
     </w:p>
     <w:p>
       <w:pPr>
-        <w:pStyle w:val="ListParagraph"/>
+        <w:pStyle w:val="Prrafodelista"/>
         <w:numPr>
           <w:ilvl w:val="0"/>
           <w:numId w:val="26"/>
@@ -2919,7 +2919,7 @@
     </w:p>
     <w:p>
       <w:pPr>
-        <w:pStyle w:val="ListParagraph"/>
+        <w:pStyle w:val="Prrafodelista"/>
         <w:numPr>
           <w:ilvl w:val="0"/>
           <w:numId w:val="26"/>
@@ -2980,7 +2980,7 @@
     </w:p>
     <w:p>
       <w:pPr>
-        <w:pStyle w:val="ListParagraph"/>
+        <w:pStyle w:val="Prrafodelista"/>
         <w:numPr>
           <w:ilvl w:val="0"/>
           <w:numId w:val="26"/>
@@ -3023,7 +3023,7 @@
     </w:p>
     <w:p>
       <w:pPr>
-        <w:pStyle w:val="ListParagraph"/>
+        <w:pStyle w:val="Prrafodelista"/>
         <w:numPr>
           <w:ilvl w:val="0"/>
           <w:numId w:val="26"/>
@@ -3090,7 +3090,7 @@
     </w:p>
     <w:p>
       <w:pPr>
-        <w:pStyle w:val="ListParagraph"/>
+        <w:pStyle w:val="Prrafodelista"/>
         <w:numPr>
           <w:ilvl w:val="0"/>
           <w:numId w:val="26"/>
@@ -3115,7 +3115,7 @@
     </w:p>
     <w:p>
       <w:pPr>
-        <w:pStyle w:val="ListParagraph"/>
+        <w:pStyle w:val="Prrafodelista"/>
         <w:numPr>
           <w:ilvl w:val="0"/>
           <w:numId w:val="26"/>
@@ -3137,10 +3137,10 @@
         </w:rPr>
         <w:t>Desarrollar un sistema de gestión de citas para realizar operaciones de atención al cliente en línea, acoplado al portal del Banco Mercantil (</w:t>
       </w:r>
-      <w:hyperlink r:id="rId10" w:history="1">
+      <w:hyperlink r:id="rId9" w:history="1">
         <w:r>
           <w:rPr>
-            <w:rStyle w:val="Hyperlink"/>
+            <w:rStyle w:val="Hipervnculo"/>
             <w:rFonts w:ascii="Arial" w:hAnsi="Arial" w:cs="Arial"/>
             <w:sz w:val="28"/>
             <w:szCs w:val="28"/>
@@ -3150,7 +3150,7 @@
         </w:r>
         <w:r>
           <w:rPr>
-            <w:rStyle w:val="Hyperlink"/>
+            <w:rStyle w:val="Hipervnculo"/>
             <w:rFonts w:ascii="Arial" w:hAnsi="Arial" w:cs="Arial"/>
             <w:b/>
             <w:bCs/>
@@ -3162,7 +3162,7 @@
         </w:r>
         <w:r>
           <w:rPr>
-            <w:rStyle w:val="Hyperlink"/>
+            <w:rStyle w:val="Hipervnculo"/>
             <w:rFonts w:ascii="Arial" w:hAnsi="Arial" w:cs="Arial"/>
             <w:sz w:val="28"/>
             <w:szCs w:val="28"/>
@@ -3183,7 +3183,7 @@
     </w:p>
     <w:p>
       <w:pPr>
-        <w:pStyle w:val="ListParagraph"/>
+        <w:pStyle w:val="Prrafodelista"/>
         <w:numPr>
           <w:ilvl w:val="0"/>
           <w:numId w:val="26"/>
@@ -3205,10 +3205,10 @@
         </w:rPr>
         <w:t>Desarrollar un sistema de chat en línea acoplado al portal del Banco Mercantil (</w:t>
       </w:r>
-      <w:hyperlink r:id="rId11" w:history="1">
+      <w:hyperlink r:id="rId10" w:history="1">
         <w:r>
           <w:rPr>
-            <w:rStyle w:val="Hyperlink"/>
+            <w:rStyle w:val="Hipervnculo"/>
             <w:rFonts w:ascii="Arial" w:hAnsi="Arial" w:cs="Arial"/>
             <w:sz w:val="28"/>
             <w:szCs w:val="28"/>
@@ -3218,7 +3218,7 @@
         </w:r>
         <w:r>
           <w:rPr>
-            <w:rStyle w:val="Hyperlink"/>
+            <w:rStyle w:val="Hipervnculo"/>
             <w:rFonts w:ascii="Arial" w:hAnsi="Arial" w:cs="Arial"/>
             <w:b/>
             <w:bCs/>
@@ -3230,7 +3230,7 @@
         </w:r>
         <w:r>
           <w:rPr>
-            <w:rStyle w:val="Hyperlink"/>
+            <w:rStyle w:val="Hipervnculo"/>
             <w:rFonts w:ascii="Arial" w:hAnsi="Arial" w:cs="Arial"/>
             <w:sz w:val="28"/>
             <w:szCs w:val="28"/>
@@ -3251,7 +3251,7 @@
     </w:p>
     <w:p>
       <w:pPr>
-        <w:pStyle w:val="ListParagraph"/>
+        <w:pStyle w:val="Prrafodelista"/>
         <w:numPr>
           <w:ilvl w:val="0"/>
           <w:numId w:val="26"/>
@@ -3288,7 +3288,7 @@
     </w:p>
     <w:p>
       <w:pPr>
-        <w:pStyle w:val="ListParagraph"/>
+        <w:pStyle w:val="Prrafodelista"/>
         <w:numPr>
           <w:ilvl w:val="0"/>
           <w:numId w:val="26"/>
@@ -3313,19 +3313,19 @@
     </w:p>
     <w:p>
       <w:pPr>
-        <w:pStyle w:val="ListParagraph"/>
-        <w:jc w:val="both"/>
-        <w:rPr>
-          <w:rFonts w:ascii="Arial" w:hAnsi="Arial" w:cs="Arial"/>
-          <w:sz w:val="28"/>
-          <w:szCs w:val="28"/>
-          <w:lang w:val="es-ES_tradnl"/>
-        </w:rPr>
-      </w:pPr>
-    </w:p>
-    <w:p>
-      <w:pPr>
-        <w:pStyle w:val="Heading1"/>
+        <w:pStyle w:val="Prrafodelista"/>
+        <w:jc w:val="both"/>
+        <w:rPr>
+          <w:rFonts w:ascii="Arial" w:hAnsi="Arial" w:cs="Arial"/>
+          <w:sz w:val="28"/>
+          <w:szCs w:val="28"/>
+          <w:lang w:val="es-ES_tradnl"/>
+        </w:rPr>
+      </w:pPr>
+    </w:p>
+    <w:p>
+      <w:pPr>
+        <w:pStyle w:val="Ttulo1"/>
         <w:ind w:firstLine="708"/>
         <w:jc w:val="both"/>
         <w:rPr>
@@ -3429,10 +3429,10 @@
         </w:rPr>
         <w:t xml:space="preserve"> del portal web del banco (</w:t>
       </w:r>
-      <w:hyperlink r:id="rId12" w:history="1">
+      <w:hyperlink r:id="rId11" w:history="1">
         <w:r>
           <w:rPr>
-            <w:rStyle w:val="Hyperlink"/>
+            <w:rStyle w:val="Hipervnculo"/>
             <w:rFonts w:ascii="Arial" w:hAnsi="Arial" w:cs="Arial"/>
             <w:sz w:val="28"/>
             <w:szCs w:val="28"/>
@@ -3442,7 +3442,7 @@
         </w:r>
         <w:r>
           <w:rPr>
-            <w:rStyle w:val="Hyperlink"/>
+            <w:rStyle w:val="Hipervnculo"/>
             <w:rFonts w:ascii="Arial" w:hAnsi="Arial" w:cs="Arial"/>
             <w:b/>
             <w:bCs/>
@@ -3454,7 +3454,7 @@
         </w:r>
         <w:r>
           <w:rPr>
-            <w:rStyle w:val="Hyperlink"/>
+            <w:rStyle w:val="Hipervnculo"/>
             <w:rFonts w:ascii="Arial" w:hAnsi="Arial" w:cs="Arial"/>
             <w:sz w:val="28"/>
             <w:szCs w:val="28"/>
@@ -3504,7 +3504,7 @@
     </w:p>
     <w:p>
       <w:pPr>
-        <w:pStyle w:val="ListParagraph"/>
+        <w:pStyle w:val="Prrafodelista"/>
         <w:numPr>
           <w:ilvl w:val="0"/>
           <w:numId w:val="33"/>
@@ -3528,7 +3528,7 @@
     </w:p>
     <w:p>
       <w:pPr>
-        <w:pStyle w:val="ListParagraph"/>
+        <w:pStyle w:val="Prrafodelista"/>
         <w:numPr>
           <w:ilvl w:val="0"/>
           <w:numId w:val="33"/>
@@ -3552,7 +3552,7 @@
     </w:p>
     <w:p>
       <w:pPr>
-        <w:pStyle w:val="ListParagraph"/>
+        <w:pStyle w:val="Prrafodelista"/>
         <w:numPr>
           <w:ilvl w:val="0"/>
           <w:numId w:val="33"/>
@@ -3576,7 +3576,7 @@
     </w:p>
     <w:p>
       <w:pPr>
-        <w:pStyle w:val="ListParagraph"/>
+        <w:pStyle w:val="Prrafodelista"/>
         <w:numPr>
           <w:ilvl w:val="0"/>
           <w:numId w:val="33"/>
@@ -3677,10 +3677,10 @@
         </w:rPr>
         <w:t>(</w:t>
       </w:r>
-      <w:hyperlink r:id="rId13" w:history="1">
+      <w:hyperlink r:id="rId12" w:history="1">
         <w:r>
           <w:rPr>
-            <w:rStyle w:val="Hyperlink"/>
+            <w:rStyle w:val="Hipervnculo"/>
             <w:rFonts w:ascii="Arial" w:hAnsi="Arial" w:cs="Arial"/>
             <w:sz w:val="28"/>
             <w:szCs w:val="28"/>
@@ -3690,7 +3690,7 @@
         </w:r>
         <w:r>
           <w:rPr>
-            <w:rStyle w:val="Hyperlink"/>
+            <w:rStyle w:val="Hipervnculo"/>
             <w:rFonts w:ascii="Arial" w:hAnsi="Arial" w:cs="Arial"/>
             <w:b/>
             <w:bCs/>
@@ -3702,7 +3702,7 @@
         </w:r>
         <w:r>
           <w:rPr>
-            <w:rStyle w:val="Hyperlink"/>
+            <w:rStyle w:val="Hipervnculo"/>
             <w:rFonts w:ascii="Arial" w:hAnsi="Arial" w:cs="Arial"/>
             <w:sz w:val="28"/>
             <w:szCs w:val="28"/>
@@ -3876,7 +3876,7 @@
     </w:p>
     <w:p>
       <w:pPr>
-        <w:pStyle w:val="Heading2"/>
+        <w:pStyle w:val="Ttulo2"/>
         <w:rPr>
           <w:rFonts w:cs="Arial"/>
           <w:lang w:val="es-ES_tradnl"/>
@@ -3948,10 +3948,10 @@
         </w:rPr>
         <w:t xml:space="preserve"> acopladas al portal web del banco (</w:t>
       </w:r>
-      <w:hyperlink r:id="rId14" w:history="1">
+      <w:hyperlink r:id="rId13" w:history="1">
         <w:r>
           <w:rPr>
-            <w:rStyle w:val="Hyperlink"/>
+            <w:rStyle w:val="Hipervnculo"/>
             <w:rFonts w:ascii="Arial" w:hAnsi="Arial" w:cs="Arial"/>
             <w:sz w:val="28"/>
             <w:szCs w:val="28"/>
@@ -4554,7 +4554,7 @@
     </w:p>
     <w:p>
       <w:pPr>
-        <w:pStyle w:val="Heading1"/>
+        <w:pStyle w:val="Ttulo1"/>
         <w:ind w:firstLine="708"/>
         <w:jc w:val="both"/>
         <w:rPr>
@@ -4625,10 +4625,10 @@
         </w:rPr>
         <w:t>, operaciones en el portafolio mercantil inversiones, suscripción del plan crecer, contratación de póliza vital mercantil y apertura de segunda cuenta. El mecanismo se ofrecerá en el portal del Banco Mercantil (</w:t>
       </w:r>
-      <w:hyperlink r:id="rId15" w:history="1">
+      <w:hyperlink r:id="rId14" w:history="1">
         <w:r>
           <w:rPr>
-            <w:rStyle w:val="Hyperlink"/>
+            <w:rStyle w:val="Hipervnculo"/>
             <w:rFonts w:ascii="Arial" w:hAnsi="Arial" w:cs="Arial"/>
             <w:sz w:val="28"/>
             <w:szCs w:val="28"/>
@@ -4638,7 +4638,7 @@
         </w:r>
         <w:r>
           <w:rPr>
-            <w:rStyle w:val="Hyperlink"/>
+            <w:rStyle w:val="Hipervnculo"/>
             <w:rFonts w:ascii="Arial" w:hAnsi="Arial" w:cs="Arial"/>
             <w:b/>
             <w:bCs/>
@@ -4650,7 +4650,7 @@
         </w:r>
         <w:r>
           <w:rPr>
-            <w:rStyle w:val="Hyperlink"/>
+            <w:rStyle w:val="Hipervnculo"/>
             <w:rFonts w:ascii="Arial" w:hAnsi="Arial" w:cs="Arial"/>
             <w:sz w:val="28"/>
             <w:szCs w:val="28"/>
@@ -4909,7 +4909,7 @@
     </w:p>
     <w:p>
       <w:pPr>
-        <w:pStyle w:val="Heading1"/>
+        <w:pStyle w:val="Ttulo1"/>
         <w:jc w:val="both"/>
         <w:rPr>
           <w:rFonts w:cs="Arial"/>
@@ -4919,7 +4919,7 @@
     </w:p>
     <w:p>
       <w:pPr>
-        <w:pStyle w:val="Heading1"/>
+        <w:pStyle w:val="Ttulo1"/>
         <w:jc w:val="both"/>
         <w:rPr>
           <w:rFonts w:cs="Arial"/>
@@ -4929,7 +4929,7 @@
     </w:p>
     <w:p>
       <w:pPr>
-        <w:pStyle w:val="Heading1"/>
+        <w:pStyle w:val="Ttulo1"/>
         <w:jc w:val="both"/>
         <w:rPr>
           <w:rFonts w:cs="Arial"/>
@@ -4939,7 +4939,7 @@
     </w:p>
     <w:p>
       <w:pPr>
-        <w:pStyle w:val="Heading1"/>
+        <w:pStyle w:val="Ttulo1"/>
         <w:jc w:val="both"/>
         <w:rPr>
           <w:rFonts w:cs="Arial"/>
@@ -4949,7 +4949,7 @@
     </w:p>
     <w:p>
       <w:pPr>
-        <w:pStyle w:val="Heading1"/>
+        <w:pStyle w:val="Ttulo1"/>
         <w:jc w:val="both"/>
         <w:rPr>
           <w:rFonts w:cs="Arial"/>
@@ -4973,7 +4973,7 @@
     </w:p>
     <w:p>
       <w:pPr>
-        <w:pStyle w:val="Heading1"/>
+        <w:pStyle w:val="Ttulo1"/>
         <w:jc w:val="both"/>
         <w:rPr>
           <w:rFonts w:cs="Arial"/>
@@ -4983,7 +4983,7 @@
     </w:p>
     <w:p>
       <w:pPr>
-        <w:pStyle w:val="Heading1"/>
+        <w:pStyle w:val="Ttulo1"/>
         <w:jc w:val="both"/>
         <w:rPr>
           <w:rFonts w:cs="Arial"/>
@@ -4993,7 +4993,7 @@
     </w:p>
     <w:p>
       <w:pPr>
-        <w:pStyle w:val="Heading1"/>
+        <w:pStyle w:val="Ttulo1"/>
         <w:jc w:val="both"/>
         <w:rPr>
           <w:rFonts w:cs="Arial"/>
@@ -5017,7 +5017,7 @@
     </w:p>
     <w:p>
       <w:pPr>
-        <w:pStyle w:val="Heading1"/>
+        <w:pStyle w:val="Ttulo1"/>
         <w:jc w:val="both"/>
         <w:rPr>
           <w:rFonts w:asciiTheme="minorHAnsi" w:eastAsiaTheme="minorHAnsi" w:hAnsiTheme="minorHAnsi" w:cstheme="minorBidi"/>
@@ -5039,7 +5039,7 @@
     </w:p>
     <w:p>
       <w:pPr>
-        <w:pStyle w:val="Heading1"/>
+        <w:pStyle w:val="Ttulo1"/>
         <w:jc w:val="both"/>
         <w:rPr>
           <w:rFonts w:cs="Arial"/>
@@ -5069,7 +5069,7 @@
     </w:p>
     <w:p>
       <w:pPr>
-        <w:pStyle w:val="Heading2"/>
+        <w:pStyle w:val="Ttulo2"/>
         <w:rPr>
           <w:rFonts w:cs="Arial"/>
           <w:szCs w:val="28"/>
@@ -5898,7 +5898,7 @@
     </w:p>
     <w:p>
       <w:pPr>
-        <w:pStyle w:val="Heading2"/>
+        <w:pStyle w:val="Ttulo2"/>
         <w:rPr>
           <w:rFonts w:cs="Arial"/>
           <w:szCs w:val="28"/>
@@ -6418,7 +6418,7 @@
     </w:p>
     <w:p>
       <w:pPr>
-        <w:pStyle w:val="Heading2"/>
+        <w:pStyle w:val="Ttulo2"/>
         <w:rPr>
           <w:rFonts w:cs="Arial"/>
           <w:szCs w:val="28"/>
@@ -6897,9 +6897,9 @@
     </w:p>
     <w:tbl>
       <w:tblPr>
-        <w:tblStyle w:val="TableGrid"/>
+        <w:tblStyle w:val="Tablaconcuadrcula"/>
         <w:tblW w:w="0" w:type="auto"/>
-        <w:tblLook w:val="04A0" w:firstRow="1" w:lastRow="0" w:firstColumn="1" w:lastColumn="0" w:noHBand="0" w:noVBand="1"/>
+        <w:tblLook w:val="04A0"/>
       </w:tblPr>
       <w:tblGrid>
         <w:gridCol w:w="2161"/>
@@ -8072,9 +8072,9 @@
     </w:p>
     <w:tbl>
       <w:tblPr>
-        <w:tblStyle w:val="TableGrid"/>
+        <w:tblStyle w:val="Tablaconcuadrcula"/>
         <w:tblW w:w="0" w:type="auto"/>
-        <w:tblLook w:val="04A0" w:firstRow="1" w:lastRow="0" w:firstColumn="1" w:lastColumn="0" w:noHBand="0" w:noVBand="1"/>
+        <w:tblLook w:val="04A0"/>
       </w:tblPr>
       <w:tblGrid>
         <w:gridCol w:w="2881"/>
@@ -8565,7 +8565,7 @@
     </w:p>
     <w:p>
       <w:pPr>
-        <w:pStyle w:val="ListParagraph"/>
+        <w:pStyle w:val="Prrafodelista"/>
         <w:numPr>
           <w:ilvl w:val="0"/>
           <w:numId w:val="31"/>
@@ -8591,7 +8591,7 @@
     </w:p>
     <w:p>
       <w:pPr>
-        <w:pStyle w:val="ListParagraph"/>
+        <w:pStyle w:val="Prrafodelista"/>
         <w:numPr>
           <w:ilvl w:val="0"/>
           <w:numId w:val="31"/>
@@ -8617,7 +8617,7 @@
     </w:p>
     <w:p>
       <w:pPr>
-        <w:pStyle w:val="ListParagraph"/>
+        <w:pStyle w:val="Prrafodelista"/>
         <w:numPr>
           <w:ilvl w:val="0"/>
           <w:numId w:val="31"/>
@@ -8643,7 +8643,7 @@
     </w:p>
     <w:p>
       <w:pPr>
-        <w:pStyle w:val="ListParagraph"/>
+        <w:pStyle w:val="Prrafodelista"/>
         <w:numPr>
           <w:ilvl w:val="0"/>
           <w:numId w:val="31"/>
@@ -8692,7 +8692,7 @@
     </w:p>
     <w:p>
       <w:pPr>
-        <w:pStyle w:val="ListParagraph"/>
+        <w:pStyle w:val="Prrafodelista"/>
         <w:numPr>
           <w:ilvl w:val="0"/>
           <w:numId w:val="32"/>
@@ -8737,7 +8737,7 @@
     </w:p>
     <w:p>
       <w:pPr>
-        <w:pStyle w:val="ListParagraph"/>
+        <w:pStyle w:val="Prrafodelista"/>
         <w:numPr>
           <w:ilvl w:val="0"/>
           <w:numId w:val="32"/>
@@ -8764,7 +8764,7 @@
     </w:p>
     <w:p>
       <w:pPr>
-        <w:pStyle w:val="ListParagraph"/>
+        <w:pStyle w:val="Prrafodelista"/>
         <w:numPr>
           <w:ilvl w:val="0"/>
           <w:numId w:val="32"/>
@@ -8792,7 +8792,7 @@
     </w:p>
     <w:p>
       <w:pPr>
-        <w:pStyle w:val="ListParagraph"/>
+        <w:pStyle w:val="Prrafodelista"/>
         <w:numPr>
           <w:ilvl w:val="0"/>
           <w:numId w:val="32"/>
@@ -8855,7 +8855,7 @@
     </w:p>
     <w:p>
       <w:pPr>
-        <w:pStyle w:val="ListParagraph"/>
+        <w:pStyle w:val="Prrafodelista"/>
         <w:numPr>
           <w:ilvl w:val="0"/>
           <w:numId w:val="32"/>
@@ -8900,7 +8900,7 @@
     </w:p>
     <w:p>
       <w:pPr>
-        <w:pStyle w:val="ListParagraph"/>
+        <w:pStyle w:val="Prrafodelista"/>
         <w:spacing w:line="360" w:lineRule="auto"/>
         <w:jc w:val="both"/>
         <w:rPr>
@@ -9176,7 +9176,7 @@
     </w:p>
     <w:p>
       <w:pPr>
-        <w:pStyle w:val="Heading1"/>
+        <w:pStyle w:val="Ttulo1"/>
         <w:rPr>
           <w:lang w:val="es-ES_tradnl"/>
         </w:rPr>
@@ -9195,13 +9195,59 @@
     <w:p>
       <w:pPr>
         <w:rPr>
-          <w:lang w:val="es-ES_tradnl"/>
-        </w:rPr>
-      </w:pPr>
-    </w:p>
-    <w:p>
-      <w:pPr>
-        <w:pStyle w:val="Heading2"/>
+          <w:rFonts w:ascii="Arial" w:hAnsi="Arial" w:cs="Arial"/>
+          <w:sz w:val="28"/>
+          <w:szCs w:val="28"/>
+          <w:lang w:val="es-ES_tradnl"/>
+        </w:rPr>
+      </w:pPr>
+    </w:p>
+    <w:p>
+      <w:pPr>
+        <w:ind w:firstLine="360"/>
+        <w:jc w:val="both"/>
+        <w:rPr>
+          <w:rFonts w:ascii="Arial" w:hAnsi="Arial" w:cs="Arial"/>
+          <w:sz w:val="28"/>
+          <w:szCs w:val="28"/>
+          <w:lang w:val="es-VE"/>
+        </w:rPr>
+      </w:pPr>
+      <w:r>
+        <w:rPr>
+          <w:rFonts w:ascii="Arial" w:hAnsi="Arial" w:cs="Arial"/>
+          <w:sz w:val="28"/>
+          <w:szCs w:val="28"/>
+          <w:highlight w:val="yellow"/>
+          <w:lang w:val="es-VE"/>
+        </w:rPr>
+        <w:t>Este proyecto será realizado aplicando la Gerencia de Proyectos formal según la metodología del PMI, realizando los 39 procesos que conformas las 9 áreas de conocimiento del PMI.</w:t>
+      </w:r>
+      <w:r>
+        <w:rPr>
+          <w:rFonts w:ascii="Arial" w:hAnsi="Arial" w:cs="Arial"/>
+          <w:sz w:val="28"/>
+          <w:szCs w:val="28"/>
+          <w:lang w:val="es-VE"/>
+        </w:rPr>
+        <w:t xml:space="preserve"> </w:t>
+      </w:r>
+    </w:p>
+    <w:p>
+      <w:pPr>
+        <w:ind w:firstLine="360"/>
+        <w:jc w:val="both"/>
+        <w:rPr>
+          <w:rFonts w:ascii="Arial" w:hAnsi="Arial" w:cs="Arial"/>
+          <w:sz w:val="28"/>
+          <w:szCs w:val="28"/>
+          <w:lang w:val="es-VE"/>
+        </w:rPr>
+      </w:pPr>
+    </w:p>
+    <w:p>
+      <w:pPr>
+        <w:pStyle w:val="Ttulo2"/>
         <w:rPr>
           <w:rFonts w:cs="Arial"/>
           <w:lang w:val="es-ES_tradnl"/>
@@ -9275,7 +9321,7 @@
     </w:p>
     <w:p>
       <w:pPr>
-        <w:pStyle w:val="ListParagraph"/>
+        <w:pStyle w:val="Prrafodelista"/>
         <w:numPr>
           <w:ilvl w:val="0"/>
           <w:numId w:val="7"/>
@@ -9347,7 +9393,7 @@
     </w:p>
     <w:p>
       <w:pPr>
-        <w:pStyle w:val="ListParagraph"/>
+        <w:pStyle w:val="Prrafodelista"/>
         <w:numPr>
           <w:ilvl w:val="0"/>
           <w:numId w:val="33"/>
@@ -9372,7 +9418,7 @@
     </w:p>
     <w:p>
       <w:pPr>
-        <w:pStyle w:val="ListParagraph"/>
+        <w:pStyle w:val="Prrafodelista"/>
         <w:numPr>
           <w:ilvl w:val="0"/>
           <w:numId w:val="33"/>
@@ -9397,7 +9443,7 @@
     </w:p>
     <w:p>
       <w:pPr>
-        <w:pStyle w:val="ListParagraph"/>
+        <w:pStyle w:val="Prrafodelista"/>
         <w:numPr>
           <w:ilvl w:val="0"/>
           <w:numId w:val="33"/>
@@ -9422,7 +9468,7 @@
     </w:p>
     <w:p>
       <w:pPr>
-        <w:pStyle w:val="ListParagraph"/>
+        <w:pStyle w:val="Prrafodelista"/>
         <w:numPr>
           <w:ilvl w:val="0"/>
           <w:numId w:val="26"/>
@@ -9461,7 +9507,6 @@
         <w:rPr>
           <w:rFonts w:ascii="Arial" w:hAnsi="Arial" w:cs="Arial"/>
           <w:sz w:val="28"/>
-          <w:u w:val="single"/>
           <w:lang w:val="es-ES_tradnl"/>
         </w:rPr>
       </w:pPr>
@@ -9519,13 +9564,22 @@
           <w:sz w:val="28"/>
           <w:lang w:val="es-ES_tradnl"/>
         </w:rPr>
-        <w:t>desenvolvimiento efectivo del sistema de citas, lo que conllevara a una re</w:t>
-      </w:r>
-      <w:r>
-        <w:rPr>
-          <w:rFonts w:ascii="Arial" w:hAnsi="Arial" w:cs="Arial"/>
-          <w:sz w:val="28"/>
-          <w:lang w:val="en-US"/>
+        <w:t xml:space="preserve">desenvolvimiento efectivo del sistema de citas, lo que </w:t>
+      </w:r>
+      <w:r>
+        <w:rPr>
+          <w:rFonts w:ascii="Arial" w:hAnsi="Arial" w:cs="Arial"/>
+          <w:sz w:val="28"/>
+          <w:lang w:val="es-ES_tradnl"/>
+        </w:rPr>
+        <w:lastRenderedPageBreak/>
+        <w:t>conllevara a una re</w:t>
+      </w:r>
+      <w:r>
+        <w:rPr>
+          <w:rFonts w:ascii="Arial" w:hAnsi="Arial" w:cs="Arial"/>
+          <w:sz w:val="28"/>
+          <w:lang w:val="es-VE"/>
         </w:rPr>
         <w:t>-</w:t>
       </w:r>
@@ -9540,34 +9594,16 @@
     </w:p>
     <w:p>
       <w:pPr>
-        <w:pStyle w:val="ListParagraph"/>
-        <w:spacing w:line="360" w:lineRule="auto"/>
-        <w:jc w:val="both"/>
-        <w:rPr>
-          <w:rFonts w:ascii="Arial" w:hAnsi="Arial" w:cs="Arial"/>
-          <w:sz w:val="24"/>
-          <w:szCs w:val="24"/>
-        </w:rPr>
-      </w:pPr>
-    </w:p>
-    <w:p>
-      <w:pPr>
-        <w:pStyle w:val="Heading2"/>
-      </w:pPr>
-      <w:r>
-        <w:lastRenderedPageBreak/>
-        <w:t xml:space="preserve">Desarrollo e </w:t>
-      </w:r>
-      <w:r>
-        <w:t>Implantación</w:t>
-      </w:r>
-      <w:r>
-        <w:t xml:space="preserve"> del Mecanismo</w:t>
+        <w:pStyle w:val="Ttulo2"/>
+      </w:pPr>
+      <w:r>
+        <w:t>Desarrollo del Mecanismo</w:t>
       </w:r>
     </w:p>
     <w:p/>
     <w:p>
       <w:pPr>
+        <w:jc w:val="both"/>
         <w:rPr>
           <w:rFonts w:ascii="Arial" w:hAnsi="Arial"/>
           <w:sz w:val="28"/>
@@ -9648,6 +9684,7 @@
     </w:p>
     <w:p>
       <w:pPr>
+        <w:jc w:val="both"/>
         <w:rPr>
           <w:rFonts w:ascii="Arial" w:hAnsi="Arial"/>
           <w:sz w:val="28"/>
@@ -9715,11 +9752,12 @@
     </w:p>
     <w:p>
       <w:pPr>
-        <w:pStyle w:val="ListParagraph"/>
+        <w:pStyle w:val="Prrafodelista"/>
         <w:numPr>
           <w:ilvl w:val="0"/>
           <w:numId w:val="36"/>
         </w:numPr>
+        <w:jc w:val="both"/>
         <w:rPr>
           <w:rFonts w:ascii="Arial" w:hAnsi="Arial"/>
           <w:sz w:val="28"/>
@@ -9769,11 +9807,12 @@
     </w:p>
     <w:p>
       <w:pPr>
-        <w:pStyle w:val="ListParagraph"/>
+        <w:pStyle w:val="Prrafodelista"/>
         <w:numPr>
           <w:ilvl w:val="0"/>
           <w:numId w:val="36"/>
         </w:numPr>
+        <w:jc w:val="both"/>
         <w:rPr>
           <w:rFonts w:ascii="Arial" w:hAnsi="Arial"/>
           <w:sz w:val="28"/>
@@ -9823,11 +9862,12 @@
     </w:p>
     <w:p>
       <w:pPr>
-        <w:pStyle w:val="ListParagraph"/>
+        <w:pStyle w:val="Prrafodelista"/>
         <w:numPr>
           <w:ilvl w:val="0"/>
           <w:numId w:val="36"/>
         </w:numPr>
+        <w:jc w:val="both"/>
         <w:rPr>
           <w:rFonts w:ascii="Arial" w:hAnsi="Arial"/>
           <w:sz w:val="28"/>
@@ -9901,6 +9941,7 @@
     </w:p>
     <w:p>
       <w:pPr>
+        <w:jc w:val="both"/>
         <w:rPr>
           <w:rFonts w:ascii="Arial" w:hAnsi="Arial"/>
           <w:sz w:val="28"/>
@@ -9918,6 +9959,7 @@
     </w:p>
     <w:p>
       <w:pPr>
+        <w:jc w:val="both"/>
         <w:rPr>
           <w:rFonts w:ascii="Arial" w:hAnsi="Arial"/>
           <w:sz w:val="28"/>
@@ -9944,6 +9986,7 @@
     </w:p>
     <w:p>
       <w:pPr>
+        <w:jc w:val="both"/>
         <w:rPr>
           <w:rFonts w:ascii="Arial" w:hAnsi="Arial"/>
           <w:b/>
@@ -9979,6 +10022,7 @@
     </w:p>
     <w:p>
       <w:pPr>
+        <w:jc w:val="both"/>
         <w:rPr>
           <w:rFonts w:ascii="Arial" w:hAnsi="Arial"/>
           <w:b/>
@@ -9998,6 +10042,7 @@
     </w:p>
     <w:p>
       <w:pPr>
+        <w:jc w:val="both"/>
         <w:rPr>
           <w:rFonts w:ascii="Arial" w:hAnsi="Arial"/>
           <w:sz w:val="28"/>
@@ -10011,6 +10056,7 @@
           <w:sz w:val="28"/>
           <w:szCs w:val="28"/>
         </w:rPr>
+        <w:lastRenderedPageBreak/>
         <w:tab/>
       </w:r>
       <w:r>
@@ -10040,6 +10086,7 @@
     </w:p>
     <w:p>
       <w:pPr>
+        <w:jc w:val="both"/>
         <w:rPr>
           <w:rFonts w:ascii="Arial" w:hAnsi="Arial"/>
           <w:b/>
@@ -10050,6 +10097,7 @@
     </w:p>
     <w:p>
       <w:pPr>
+        <w:jc w:val="both"/>
         <w:rPr>
           <w:rFonts w:ascii="Arial" w:hAnsi="Arial"/>
           <w:sz w:val="28"/>
@@ -10063,7 +10111,6 @@
           <w:sz w:val="28"/>
           <w:szCs w:val="28"/>
         </w:rPr>
-        <w:lastRenderedPageBreak/>
         <w:t>Colaboración entre equipos</w:t>
       </w:r>
       <w:r>
@@ -10077,6 +10124,7 @@
     </w:p>
     <w:p>
       <w:pPr>
+        <w:jc w:val="both"/>
         <w:rPr>
           <w:rFonts w:ascii="Arial" w:hAnsi="Arial"/>
           <w:sz w:val="28"/>
@@ -10095,6 +10143,7 @@
     </w:p>
     <w:p>
       <w:pPr>
+        <w:jc w:val="both"/>
         <w:rPr>
           <w:rFonts w:ascii="Arial" w:hAnsi="Arial"/>
           <w:sz w:val="28"/>
@@ -10113,6 +10162,7 @@
     </w:p>
     <w:p>
       <w:pPr>
+        <w:jc w:val="both"/>
         <w:rPr>
           <w:rFonts w:ascii="Arial" w:hAnsi="Arial"/>
           <w:sz w:val="28"/>
@@ -10147,6 +10197,7 @@
     </w:p>
     <w:p>
       <w:pPr>
+        <w:jc w:val="both"/>
         <w:rPr>
           <w:rFonts w:ascii="Arial" w:hAnsi="Arial"/>
           <w:b/>
@@ -10166,6 +10217,7 @@
     </w:p>
     <w:p>
       <w:pPr>
+        <w:jc w:val="both"/>
         <w:rPr>
           <w:rFonts w:ascii="Arial" w:hAnsi="Arial"/>
           <w:sz w:val="28"/>
@@ -10216,6 +10268,7 @@
     </w:p>
     <w:p>
       <w:pPr>
+        <w:jc w:val="both"/>
         <w:rPr>
           <w:rFonts w:ascii="Arial" w:hAnsi="Arial"/>
           <w:b/>
@@ -10244,6 +10297,7 @@
     </w:p>
     <w:p>
       <w:pPr>
+        <w:jc w:val="both"/>
         <w:rPr>
           <w:rFonts w:ascii="Arial" w:hAnsi="Arial"/>
           <w:sz w:val="28"/>
@@ -10262,6 +10316,7 @@
     </w:p>
     <w:p>
       <w:pPr>
+        <w:jc w:val="both"/>
         <w:rPr>
           <w:rFonts w:ascii="Arial" w:hAnsi="Arial"/>
           <w:b/>
@@ -10281,6 +10336,7 @@
     </w:p>
     <w:p>
       <w:pPr>
+        <w:jc w:val="both"/>
         <w:rPr>
           <w:rFonts w:ascii="Arial" w:hAnsi="Arial"/>
           <w:sz w:val="28"/>
@@ -10312,11 +10368,11 @@
           <w:noProof/>
           <w:sz w:val="28"/>
           <w:szCs w:val="28"/>
-          <w:lang w:val="en-US"/>
+          <w:lang w:val="es-VE" w:eastAsia="es-VE"/>
         </w:rPr>
         <w:lastRenderedPageBreak/>
         <w:drawing>
-          <wp:inline distT="0" distB="0" distL="0" distR="0" wp14:anchorId="4D062803" wp14:editId="0039D8E7">
+          <wp:inline distT="0" distB="0" distL="0" distR="0">
             <wp:extent cx="5248275" cy="3438525"/>
             <wp:effectExtent l="19050" t="0" r="9525" b="0"/>
             <wp:docPr id="3" name="Imagen 2"/>
@@ -10333,7 +10389,7 @@
                     </pic:cNvPicPr>
                   </pic:nvPicPr>
                   <pic:blipFill>
-                    <a:blip r:embed="rId16" cstate="print"/>
+                    <a:blip r:embed="rId15" cstate="print"/>
                     <a:srcRect/>
                     <a:stretch>
                       <a:fillRect/>
@@ -10364,6 +10420,7 @@
     </w:p>
     <w:p>
       <w:pPr>
+        <w:jc w:val="both"/>
         <w:rPr>
           <w:rFonts w:ascii="Arial" w:hAnsi="Arial"/>
           <w:sz w:val="28"/>
@@ -10386,6 +10443,7 @@
           <w:ilvl w:val="0"/>
           <w:numId w:val="35"/>
         </w:numPr>
+        <w:jc w:val="both"/>
         <w:rPr>
           <w:rFonts w:ascii="Arial" w:hAnsi="Arial"/>
           <w:sz w:val="28"/>
@@ -10424,6 +10482,7 @@
           <w:ilvl w:val="0"/>
           <w:numId w:val="35"/>
         </w:numPr>
+        <w:jc w:val="both"/>
         <w:rPr>
           <w:rFonts w:ascii="Arial" w:hAnsi="Arial"/>
           <w:sz w:val="28"/>
@@ -10470,6 +10529,7 @@
           <w:ilvl w:val="0"/>
           <w:numId w:val="35"/>
         </w:numPr>
+        <w:jc w:val="both"/>
         <w:rPr>
           <w:rFonts w:ascii="Arial" w:hAnsi="Arial"/>
           <w:sz w:val="28"/>
@@ -10496,11 +10556,12 @@
     </w:p>
     <w:p>
       <w:pPr>
-        <w:pStyle w:val="ListParagraph"/>
+        <w:pStyle w:val="Prrafodelista"/>
         <w:numPr>
           <w:ilvl w:val="0"/>
           <w:numId w:val="35"/>
         </w:numPr>
+        <w:jc w:val="both"/>
         <w:rPr>
           <w:rFonts w:ascii="Arial" w:hAnsi="Arial"/>
           <w:sz w:val="28"/>
@@ -10525,9 +10586,450 @@
         <w:t xml:space="preserve"> se Instala el producto en el cliente y se entrena a los usuarios. Como consecuencia de esto suelen surgir nuevos requisitos a ser analizados.</w:t>
       </w:r>
     </w:p>
+    <w:p>
+      <w:pPr>
+        <w:jc w:val="both"/>
+        <w:rPr>
+          <w:rFonts w:ascii="Arial" w:hAnsi="Arial"/>
+          <w:sz w:val="28"/>
+          <w:szCs w:val="28"/>
+        </w:rPr>
+      </w:pPr>
+    </w:p>
+    <w:p>
+      <w:pPr>
+        <w:pStyle w:val="Ttulo2"/>
+        <w:rPr>
+          <w:rFonts w:cs="Arial"/>
+          <w:szCs w:val="28"/>
+          <w:highlight w:val="yellow"/>
+        </w:rPr>
+      </w:pPr>
+      <w:bookmarkStart w:id="17" w:name="_Toc291758564"/>
+      <w:r>
+        <w:rPr>
+          <w:rFonts w:cs="Arial"/>
+          <w:szCs w:val="28"/>
+          <w:highlight w:val="yellow"/>
+        </w:rPr>
+        <w:t>Inducción al personal</w:t>
+      </w:r>
+      <w:bookmarkEnd w:id="17"/>
+    </w:p>
+    <w:p>
+      <w:pPr>
+        <w:rPr>
+          <w:highlight w:val="yellow"/>
+        </w:rPr>
+      </w:pPr>
+    </w:p>
+    <w:p>
+      <w:pPr>
+        <w:spacing w:line="360" w:lineRule="auto"/>
+        <w:jc w:val="both"/>
+        <w:rPr>
+          <w:rFonts w:ascii="Arial" w:hAnsi="Arial" w:cs="Arial"/>
+          <w:sz w:val="28"/>
+          <w:szCs w:val="28"/>
+          <w:highlight w:val="yellow"/>
+        </w:rPr>
+      </w:pPr>
+      <w:r>
+        <w:rPr>
+          <w:rFonts w:ascii="Arial" w:hAnsi="Arial" w:cs="Arial"/>
+          <w:b/>
+          <w:sz w:val="28"/>
+          <w:szCs w:val="28"/>
+          <w:highlight w:val="yellow"/>
+        </w:rPr>
+        <w:tab/>
+      </w:r>
+      <w:r>
+        <w:rPr>
+          <w:rFonts w:ascii="Arial" w:hAnsi="Arial" w:cs="Arial"/>
+          <w:sz w:val="28"/>
+          <w:szCs w:val="28"/>
+          <w:highlight w:val="yellow"/>
+        </w:rPr>
+        <w:t>Para esta etapa del proyecto,</w:t>
+      </w:r>
+      <w:r>
+        <w:rPr>
+          <w:rFonts w:ascii="Arial" w:hAnsi="Arial" w:cs="Arial"/>
+          <w:sz w:val="28"/>
+          <w:szCs w:val="28"/>
+          <w:highlight w:val="yellow"/>
+        </w:rPr>
+        <w:t xml:space="preserve"> se realizará una inducción a los agentes de las oficinas bancarias donde se ejecutarán </w:t>
+      </w:r>
+      <w:r>
+        <w:rPr>
+          <w:rFonts w:ascii="Arial" w:hAnsi="Arial" w:cs="Arial"/>
+          <w:sz w:val="28"/>
+          <w:szCs w:val="28"/>
+          <w:highlight w:val="yellow"/>
+        </w:rPr>
+        <w:t>las operaciones</w:t>
+      </w:r>
+      <w:r>
+        <w:rPr>
+          <w:rFonts w:ascii="Arial" w:hAnsi="Arial" w:cs="Arial"/>
+          <w:sz w:val="28"/>
+          <w:szCs w:val="28"/>
+          <w:highlight w:val="yellow"/>
+        </w:rPr>
+        <w:t xml:space="preserve"> de atención al cliente a través </w:t>
+      </w:r>
+      <w:r>
+        <w:rPr>
+          <w:rFonts w:ascii="Arial" w:hAnsi="Arial" w:cs="Arial"/>
+          <w:sz w:val="28"/>
+          <w:szCs w:val="28"/>
+          <w:highlight w:val="yellow"/>
+        </w:rPr>
+        <w:t xml:space="preserve">de citas, en esta </w:t>
+      </w:r>
+      <w:r>
+        <w:rPr>
+          <w:rFonts w:ascii="Arial" w:hAnsi="Arial" w:cs="Arial"/>
+          <w:sz w:val="28"/>
+          <w:szCs w:val="28"/>
+          <w:highlight w:val="yellow"/>
+        </w:rPr>
+        <w:lastRenderedPageBreak/>
+        <w:t>inducción se les explicará el funcionamiento del mecanismo, así como el uso del back-</w:t>
+      </w:r>
+      <w:proofErr w:type="spellStart"/>
+      <w:r>
+        <w:rPr>
+          <w:rFonts w:ascii="Arial" w:hAnsi="Arial" w:cs="Arial"/>
+          <w:sz w:val="28"/>
+          <w:szCs w:val="28"/>
+          <w:highlight w:val="yellow"/>
+        </w:rPr>
+        <w:t>end</w:t>
+      </w:r>
+      <w:proofErr w:type="spellEnd"/>
+      <w:r>
+        <w:rPr>
+          <w:rFonts w:ascii="Arial" w:hAnsi="Arial" w:cs="Arial"/>
+          <w:sz w:val="28"/>
+          <w:szCs w:val="28"/>
+          <w:highlight w:val="yellow"/>
+        </w:rPr>
+        <w:t>.</w:t>
+      </w:r>
+    </w:p>
+    <w:p>
+      <w:pPr>
+        <w:spacing w:line="360" w:lineRule="auto"/>
+        <w:jc w:val="both"/>
+        <w:rPr>
+          <w:rFonts w:ascii="Arial" w:hAnsi="Arial" w:cs="Arial"/>
+          <w:sz w:val="28"/>
+          <w:szCs w:val="28"/>
+        </w:rPr>
+      </w:pPr>
+      <w:r>
+        <w:rPr>
+          <w:rFonts w:ascii="Arial" w:hAnsi="Arial" w:cs="Arial"/>
+          <w:sz w:val="28"/>
+          <w:szCs w:val="28"/>
+          <w:highlight w:val="yellow"/>
+        </w:rPr>
+        <w:t>También en esta etapa se capacitaran a los operadores bancarios sobre la información que será suministrada a los clientes del chat en línea, así como el funcionamiento que tendrá dicho chat.</w:t>
+      </w:r>
+    </w:p>
+    <w:p>
+      <w:pPr>
+        <w:pStyle w:val="Ttulo2"/>
+      </w:pPr>
+      <w:r>
+        <w:t>Implementación del Mecanismo</w:t>
+      </w:r>
+    </w:p>
     <w:p/>
     <w:p>
       <w:pPr>
+        <w:jc w:val="both"/>
+        <w:rPr>
+          <w:rFonts w:ascii="Arial" w:hAnsi="Arial" w:cs="Arial"/>
+          <w:sz w:val="28"/>
+          <w:szCs w:val="28"/>
+        </w:rPr>
+      </w:pPr>
+      <w:r>
+        <w:rPr>
+          <w:rFonts w:ascii="Arial" w:hAnsi="Arial" w:cs="Arial"/>
+          <w:sz w:val="28"/>
+          <w:szCs w:val="28"/>
+          <w:highlight w:val="yellow"/>
+        </w:rPr>
+        <w:t>Después de culmi</w:t>
+      </w:r>
+      <w:r>
+        <w:rPr>
+          <w:rFonts w:ascii="Arial" w:hAnsi="Arial" w:cs="Arial"/>
+          <w:sz w:val="28"/>
+          <w:szCs w:val="28"/>
+          <w:highlight w:val="yellow"/>
+        </w:rPr>
+        <w:t xml:space="preserve">nado el desarrollo del modulo de gestión de citas, se acoplara dicho mecanismo con el sitio Web del Banco Mercantil, posteriormente </w:t>
+      </w:r>
+      <w:r>
+        <w:rPr>
+          <w:rFonts w:ascii="Arial" w:hAnsi="Arial" w:cs="Arial"/>
+          <w:sz w:val="28"/>
+          <w:szCs w:val="28"/>
+          <w:highlight w:val="yellow"/>
+        </w:rPr>
+        <w:t>se procederá a colocarlo en producción en los servi</w:t>
+      </w:r>
+      <w:r>
+        <w:rPr>
+          <w:rFonts w:ascii="Arial" w:hAnsi="Arial" w:cs="Arial"/>
+          <w:sz w:val="28"/>
+          <w:szCs w:val="28"/>
+          <w:highlight w:val="yellow"/>
+        </w:rPr>
+        <w:t>dores propios de la entidad bancaria</w:t>
+      </w:r>
+      <w:r>
+        <w:rPr>
+          <w:rFonts w:ascii="Arial" w:hAnsi="Arial" w:cs="Arial"/>
+          <w:sz w:val="28"/>
+          <w:szCs w:val="28"/>
+          <w:highlight w:val="yellow"/>
+        </w:rPr>
+        <w:t>, para esto se solicitará acceso a un servidor Web y a los servidores de base d</w:t>
+      </w:r>
+      <w:r>
+        <w:rPr>
+          <w:rFonts w:ascii="Arial" w:hAnsi="Arial" w:cs="Arial"/>
+          <w:sz w:val="28"/>
+          <w:szCs w:val="28"/>
+          <w:highlight w:val="yellow"/>
+        </w:rPr>
+        <w:t xml:space="preserve">e datos del Banco </w:t>
+      </w:r>
+      <w:r>
+        <w:rPr>
+          <w:rFonts w:ascii="Arial" w:hAnsi="Arial" w:cs="Arial"/>
+          <w:sz w:val="28"/>
+          <w:szCs w:val="28"/>
+          <w:highlight w:val="yellow"/>
+        </w:rPr>
+        <w:t xml:space="preserve">a través del </w:t>
+      </w:r>
+      <w:r>
+        <w:rPr>
+          <w:rFonts w:ascii="Arial" w:hAnsi="Arial" w:cs="Arial"/>
+          <w:sz w:val="28"/>
+          <w:szCs w:val="28"/>
+          <w:highlight w:val="yellow"/>
+        </w:rPr>
+        <w:t>director del departamento de tecnología</w:t>
+      </w:r>
+      <w:r>
+        <w:rPr>
+          <w:rFonts w:ascii="Arial" w:hAnsi="Arial" w:cs="Arial"/>
+          <w:sz w:val="28"/>
+          <w:szCs w:val="28"/>
+          <w:highlight w:val="yellow"/>
+        </w:rPr>
+        <w:t>. Una vez concedidos los accesos antes mencionados se procederá a la configuración del servidor Web</w:t>
+      </w:r>
+      <w:r>
+        <w:rPr>
+          <w:rFonts w:ascii="Arial" w:hAnsi="Arial" w:cs="Arial"/>
+          <w:sz w:val="28"/>
+          <w:szCs w:val="28"/>
+          <w:highlight w:val="yellow"/>
+        </w:rPr>
+        <w:t>.</w:t>
+      </w:r>
+    </w:p>
+    <w:p>
+      <w:pPr>
+        <w:pStyle w:val="Ttulo2"/>
+        <w:rPr>
+          <w:rFonts w:cs="Arial"/>
+          <w:sz w:val="24"/>
+          <w:szCs w:val="24"/>
+          <w:highlight w:val="yellow"/>
+        </w:rPr>
+      </w:pPr>
+      <w:bookmarkStart w:id="18" w:name="_Toc291758566"/>
+      <w:r>
+        <w:rPr>
+          <w:rFonts w:cs="Arial"/>
+          <w:sz w:val="24"/>
+          <w:szCs w:val="24"/>
+          <w:highlight w:val="yellow"/>
+        </w:rPr>
+        <w:t>Evaluación de la productividad del servicio</w:t>
+      </w:r>
+      <w:bookmarkEnd w:id="18"/>
+    </w:p>
+    <w:p>
+      <w:pPr>
+        <w:rPr>
+          <w:highlight w:val="yellow"/>
+        </w:rPr>
+      </w:pPr>
+    </w:p>
+    <w:p>
+      <w:pPr>
+        <w:spacing w:line="360" w:lineRule="auto"/>
+        <w:jc w:val="both"/>
+        <w:rPr>
+          <w:rFonts w:ascii="Arial" w:hAnsi="Arial" w:cs="Arial"/>
+          <w:sz w:val="24"/>
+          <w:szCs w:val="24"/>
+        </w:rPr>
+      </w:pPr>
+      <w:r>
+        <w:rPr>
+          <w:rFonts w:ascii="Arial" w:hAnsi="Arial" w:cs="Arial"/>
+          <w:b/>
+          <w:sz w:val="24"/>
+          <w:szCs w:val="24"/>
+          <w:highlight w:val="yellow"/>
+        </w:rPr>
+        <w:tab/>
+      </w:r>
+      <w:r>
+        <w:rPr>
+          <w:rFonts w:ascii="Arial" w:hAnsi="Arial" w:cs="Arial"/>
+          <w:sz w:val="24"/>
+          <w:szCs w:val="24"/>
+          <w:highlight w:val="yellow"/>
+        </w:rPr>
+        <w:t>Una vez transcurridos un mes</w:t>
+      </w:r>
+      <w:r>
+        <w:rPr>
+          <w:rFonts w:ascii="Arial" w:hAnsi="Arial" w:cs="Arial"/>
+          <w:sz w:val="24"/>
+          <w:szCs w:val="24"/>
+          <w:highlight w:val="yellow"/>
+        </w:rPr>
+        <w:t xml:space="preserve"> de la p</w:t>
+      </w:r>
+      <w:r>
+        <w:rPr>
+          <w:rFonts w:ascii="Arial" w:hAnsi="Arial" w:cs="Arial"/>
+          <w:sz w:val="24"/>
+          <w:szCs w:val="24"/>
+          <w:highlight w:val="yellow"/>
+        </w:rPr>
+        <w:t>uesta en producción del mecanismo</w:t>
+      </w:r>
+      <w:r>
+        <w:rPr>
+          <w:rFonts w:ascii="Arial" w:hAnsi="Arial" w:cs="Arial"/>
+          <w:sz w:val="24"/>
+          <w:szCs w:val="24"/>
+          <w:highlight w:val="yellow"/>
+        </w:rPr>
+        <w:t>, se llevará a cabo</w:t>
+      </w:r>
+      <w:r>
+        <w:rPr>
+          <w:rFonts w:ascii="Arial" w:hAnsi="Arial" w:cs="Arial"/>
+          <w:sz w:val="24"/>
+          <w:szCs w:val="24"/>
+          <w:highlight w:val="yellow"/>
+        </w:rPr>
+        <w:t xml:space="preserve"> la realización de un estudio el cual evaluará el funcionamiento de las operaciones de atención al cliente con citas</w:t>
+      </w:r>
+      <w:r>
+        <w:rPr>
+          <w:rFonts w:ascii="Arial" w:hAnsi="Arial" w:cs="Arial"/>
+          <w:sz w:val="24"/>
+          <w:szCs w:val="24"/>
+          <w:highlight w:val="yellow"/>
+        </w:rPr>
+        <w:t>, con la intención de comparar los resultados y verificar si los objetivos han sido cumplidos con éxito o no.</w:t>
+      </w:r>
+      <w:r>
+        <w:rPr>
+          <w:rFonts w:ascii="Arial" w:hAnsi="Arial" w:cs="Arial"/>
+          <w:sz w:val="24"/>
+          <w:szCs w:val="24"/>
+          <w:highlight w:val="yellow"/>
+        </w:rPr>
+        <w:t xml:space="preserve"> Se repetirá el</w:t>
+      </w:r>
+      <w:r>
+        <w:rPr>
+          <w:rFonts w:ascii="Arial" w:hAnsi="Arial" w:cs="Arial"/>
+          <w:sz w:val="24"/>
+          <w:szCs w:val="24"/>
+          <w:highlight w:val="yellow"/>
+        </w:rPr>
+        <w:t xml:space="preserve"> mismo estudio un año después de la puesta en producción del servicio</w:t>
+      </w:r>
+      <w:r>
+        <w:rPr>
+          <w:rFonts w:ascii="Arial" w:hAnsi="Arial" w:cs="Arial"/>
+          <w:sz w:val="24"/>
+          <w:szCs w:val="24"/>
+          <w:highlight w:val="yellow"/>
+        </w:rPr>
+        <w:t xml:space="preserve"> con la finalidad de entregar los resultados a la Junta Directiva del Banco y que tomen las decisiones al respecto</w:t>
+      </w:r>
+      <w:r>
+        <w:rPr>
+          <w:rFonts w:ascii="Arial" w:hAnsi="Arial" w:cs="Arial"/>
+          <w:sz w:val="24"/>
+          <w:szCs w:val="24"/>
+          <w:highlight w:val="yellow"/>
+        </w:rPr>
+        <w:t>.</w:t>
+      </w:r>
+      <w:r>
+        <w:rPr>
+          <w:rFonts w:ascii="Arial" w:hAnsi="Arial" w:cs="Arial"/>
+          <w:sz w:val="24"/>
+          <w:szCs w:val="24"/>
+        </w:rPr>
+        <w:t xml:space="preserve"> </w:t>
+      </w:r>
+    </w:p>
+    <w:p>
+      <w:pPr>
+        <w:tabs>
+          <w:tab w:val="left" w:pos="5200"/>
+        </w:tabs>
+        <w:jc w:val="both"/>
+        <w:rPr>
+          <w:rFonts w:ascii="Arial" w:hAnsi="Arial" w:cs="Arial"/>
+          <w:sz w:val="28"/>
+          <w:szCs w:val="28"/>
+        </w:rPr>
+      </w:pPr>
+      <w:r>
+        <w:rPr>
+          <w:rFonts w:ascii="Arial" w:hAnsi="Arial" w:cs="Arial"/>
+          <w:sz w:val="28"/>
+          <w:szCs w:val="28"/>
+        </w:rPr>
+        <w:tab/>
+      </w:r>
+    </w:p>
+    <w:p>
+      <w:pPr>
+        <w:jc w:val="both"/>
+        <w:rPr>
+          <w:rFonts w:ascii="Arial" w:hAnsi="Arial" w:cs="Arial"/>
+          <w:sz w:val="28"/>
+          <w:szCs w:val="28"/>
+        </w:rPr>
+      </w:pPr>
+    </w:p>
+    <w:p>
+      <w:pPr>
         <w:rPr>
           <w:lang w:val="es-ES_tradnl"/>
         </w:rPr>
@@ -10548,9 +11050,9 @@
       </w:pPr>
     </w:p>
     <w:sectPr>
-      <w:headerReference w:type="default" r:id="rId17"/>
-      <w:footerReference w:type="default" r:id="rId18"/>
-      <w:headerReference w:type="first" r:id="rId19"/>
+      <w:headerReference w:type="default" r:id="rId16"/>
+      <w:footerReference w:type="default" r:id="rId17"/>
+      <w:headerReference w:type="first" r:id="rId18"/>
       <w:pgSz w:w="11906" w:h="16838"/>
       <w:pgMar w:top="1417" w:right="1701" w:bottom="1417" w:left="1701" w:header="708" w:footer="708" w:gutter="0"/>
       <w:cols w:space="708"/>
@@ -10561,7 +11063,7 @@
 </file>
 
 <file path=word/endnotes.xml><?xml version="1.0" encoding="utf-8"?>
-<w:endnotes xmlns:wpc="http://schemas.microsoft.com/office/word/2010/wordprocessingCanvas" xmlns:mo="http://schemas.microsoft.com/office/mac/office/2008/main" xmlns:mc="http://schemas.openxmlformats.org/markup-compatibility/2006" xmlns:mv="urn:schemas-microsoft-com:mac:vml" xmlns:o="urn:schemas-microsoft-com:office:office" xmlns:r="http://schemas.openxmlformats.org/officeDocument/2006/relationships" xmlns:m="http://schemas.openxmlformats.org/officeDocument/2006/math" xmlns:v="urn:schemas-microsoft-com:vml" xmlns:wp14="http://schemas.microsoft.com/office/word/2010/wordprocessingDrawing" xmlns:wp="http://schemas.openxmlformats.org/drawingml/2006/wordprocessingDrawing" xmlns:w10="urn:schemas-microsoft-com:office:word" xmlns:w="http://schemas.openxmlformats.org/wordprocessingml/2006/main" xmlns:w14="http://schemas.microsoft.com/office/word/2010/wordml" xmlns:wpg="http://schemas.microsoft.com/office/word/2010/wordprocessingGroup" xmlns:wpi="http://schemas.microsoft.com/office/word/2010/wordprocessingInk" xmlns:wne="http://schemas.microsoft.com/office/word/2006/wordml" xmlns:wps="http://schemas.microsoft.com/office/word/2010/wordprocessingShape" mc:Ignorable="w14 wp14">
+<w:endnotes xmlns:ve="http://schemas.openxmlformats.org/markup-compatibility/2006" xmlns:o="urn:schemas-microsoft-com:office:office" xmlns:r="http://schemas.openxmlformats.org/officeDocument/2006/relationships" xmlns:m="http://schemas.openxmlformats.org/officeDocument/2006/math" xmlns:v="urn:schemas-microsoft-com:vml" xmlns:wp="http://schemas.openxmlformats.org/drawingml/2006/wordprocessingDrawing" xmlns:w10="urn:schemas-microsoft-com:office:word" xmlns:w="http://schemas.openxmlformats.org/wordprocessingml/2006/main" xmlns:wne="http://schemas.microsoft.com/office/word/2006/wordml">
   <w:endnote w:type="separator" w:id="-1">
     <w:p>
       <w:pPr>
@@ -10586,12 +11088,12 @@
 </file>
 
 <file path=word/footer1.xml><?xml version="1.0" encoding="utf-8"?>
-<w:ftr xmlns:wpc="http://schemas.microsoft.com/office/word/2010/wordprocessingCanvas" xmlns:mo="http://schemas.microsoft.com/office/mac/office/2008/main" xmlns:mc="http://schemas.openxmlformats.org/markup-compatibility/2006" xmlns:mv="urn:schemas-microsoft-com:mac:vml" xmlns:o="urn:schemas-microsoft-com:office:office" xmlns:r="http://schemas.openxmlformats.org/officeDocument/2006/relationships" xmlns:m="http://schemas.openxmlformats.org/officeDocument/2006/math" xmlns:v="urn:schemas-microsoft-com:vml" xmlns:wp14="http://schemas.microsoft.com/office/word/2010/wordprocessingDrawing" xmlns:wp="http://schemas.openxmlformats.org/drawingml/2006/wordprocessingDrawing" xmlns:w10="urn:schemas-microsoft-com:office:word" xmlns:w="http://schemas.openxmlformats.org/wordprocessingml/2006/main" xmlns:w14="http://schemas.microsoft.com/office/word/2010/wordml" xmlns:wpg="http://schemas.microsoft.com/office/word/2010/wordprocessingGroup" xmlns:wpi="http://schemas.microsoft.com/office/word/2010/wordprocessingInk" xmlns:wne="http://schemas.microsoft.com/office/word/2006/wordml" xmlns:wps="http://schemas.microsoft.com/office/word/2010/wordprocessingShape" mc:Ignorable="w14 wp14">
+<w:ftr xmlns:ve="http://schemas.openxmlformats.org/markup-compatibility/2006" xmlns:o="urn:schemas-microsoft-com:office:office" xmlns:r="http://schemas.openxmlformats.org/officeDocument/2006/relationships" xmlns:m="http://schemas.openxmlformats.org/officeDocument/2006/math" xmlns:v="urn:schemas-microsoft-com:vml" xmlns:wp="http://schemas.openxmlformats.org/drawingml/2006/wordprocessingDrawing" xmlns:w10="urn:schemas-microsoft-com:office:word" xmlns:w="http://schemas.openxmlformats.org/wordprocessingml/2006/main" xmlns:wne="http://schemas.microsoft.com/office/word/2006/wordml">
   <w:tbl>
     <w:tblPr>
       <w:tblpPr w:leftFromText="187" w:rightFromText="187" w:vertAnchor="text" w:tblpY="1"/>
       <w:tblW w:w="5000" w:type="pct"/>
-      <w:tblLook w:val="04A0" w:firstRow="1" w:lastRow="0" w:firstColumn="1" w:lastColumn="0" w:noHBand="0" w:noVBand="1"/>
+      <w:tblLook w:val="04A0"/>
     </w:tblPr>
     <w:tblGrid>
       <w:gridCol w:w="3794"/>
@@ -10611,7 +11113,7 @@
         </w:tcPr>
         <w:p>
           <w:pPr>
-            <w:pStyle w:val="Header"/>
+            <w:pStyle w:val="Encabezado"/>
             <w:rPr>
               <w:rFonts w:asciiTheme="majorHAnsi" w:eastAsiaTheme="majorEastAsia" w:hAnsiTheme="majorHAnsi" w:cstheme="majorBidi"/>
               <w:b/>
@@ -10629,7 +11131,7 @@
         </w:tcPr>
         <w:p>
           <w:pPr>
-            <w:pStyle w:val="NoSpacing"/>
+            <w:pStyle w:val="Sinespaciado"/>
             <w:rPr>
               <w:rFonts w:asciiTheme="majorHAnsi" w:hAnsiTheme="majorHAnsi"/>
               <w:sz w:val="18"/>
@@ -10674,7 +11176,7 @@
               <w:sz w:val="18"/>
               <w:szCs w:val="18"/>
             </w:rPr>
-            <w:t>10</w:t>
+            <w:t>23</w:t>
           </w:r>
           <w:r>
             <w:rPr>
@@ -10694,7 +11196,7 @@
         </w:tcPr>
         <w:p>
           <w:pPr>
-            <w:pStyle w:val="Header"/>
+            <w:pStyle w:val="Encabezado"/>
             <w:rPr>
               <w:rFonts w:asciiTheme="majorHAnsi" w:eastAsiaTheme="majorEastAsia" w:hAnsiTheme="majorHAnsi" w:cstheme="majorBidi"/>
               <w:b/>
@@ -10717,7 +11219,7 @@
         </w:tcPr>
         <w:p>
           <w:pPr>
-            <w:pStyle w:val="Header"/>
+            <w:pStyle w:val="Encabezado"/>
             <w:rPr>
               <w:rFonts w:asciiTheme="majorHAnsi" w:eastAsiaTheme="majorEastAsia" w:hAnsiTheme="majorHAnsi" w:cstheme="majorBidi"/>
               <w:b/>
@@ -10733,7 +11235,7 @@
         </w:tcPr>
         <w:p>
           <w:pPr>
-            <w:pStyle w:val="Header"/>
+            <w:pStyle w:val="Encabezado"/>
             <w:jc w:val="center"/>
             <w:rPr>
               <w:rFonts w:asciiTheme="majorHAnsi" w:eastAsiaTheme="majorEastAsia" w:hAnsiTheme="majorHAnsi" w:cstheme="majorBidi"/>
@@ -10752,7 +11254,7 @@
         </w:tcPr>
         <w:p>
           <w:pPr>
-            <w:pStyle w:val="Header"/>
+            <w:pStyle w:val="Encabezado"/>
             <w:rPr>
               <w:rFonts w:asciiTheme="majorHAnsi" w:eastAsiaTheme="majorEastAsia" w:hAnsiTheme="majorHAnsi" w:cstheme="majorBidi"/>
               <w:b/>
@@ -10765,14 +11267,14 @@
   </w:tbl>
   <w:p>
     <w:pPr>
-      <w:pStyle w:val="Footer"/>
+      <w:pStyle w:val="Piedepgina"/>
     </w:pPr>
   </w:p>
 </w:ftr>
 </file>
 
 <file path=word/footnotes.xml><?xml version="1.0" encoding="utf-8"?>
-<w:footnotes xmlns:wpc="http://schemas.microsoft.com/office/word/2010/wordprocessingCanvas" xmlns:mo="http://schemas.microsoft.com/office/mac/office/2008/main" xmlns:mc="http://schemas.openxmlformats.org/markup-compatibility/2006" xmlns:mv="urn:schemas-microsoft-com:mac:vml" xmlns:o="urn:schemas-microsoft-com:office:office" xmlns:r="http://schemas.openxmlformats.org/officeDocument/2006/relationships" xmlns:m="http://schemas.openxmlformats.org/officeDocument/2006/math" xmlns:v="urn:schemas-microsoft-com:vml" xmlns:wp14="http://schemas.microsoft.com/office/word/2010/wordprocessingDrawing" xmlns:wp="http://schemas.openxmlformats.org/drawingml/2006/wordprocessingDrawing" xmlns:w10="urn:schemas-microsoft-com:office:word" xmlns:w="http://schemas.openxmlformats.org/wordprocessingml/2006/main" xmlns:w14="http://schemas.microsoft.com/office/word/2010/wordml" xmlns:wpg="http://schemas.microsoft.com/office/word/2010/wordprocessingGroup" xmlns:wpi="http://schemas.microsoft.com/office/word/2010/wordprocessingInk" xmlns:wne="http://schemas.microsoft.com/office/word/2006/wordml" xmlns:wps="http://schemas.microsoft.com/office/word/2010/wordprocessingShape" mc:Ignorable="w14 wp14">
+<w:footnotes xmlns:ve="http://schemas.openxmlformats.org/markup-compatibility/2006" xmlns:o="urn:schemas-microsoft-com:office:office" xmlns:r="http://schemas.openxmlformats.org/officeDocument/2006/relationships" xmlns:m="http://schemas.openxmlformats.org/officeDocument/2006/math" xmlns:v="urn:schemas-microsoft-com:vml" xmlns:wp="http://schemas.openxmlformats.org/drawingml/2006/wordprocessingDrawing" xmlns:w10="urn:schemas-microsoft-com:office:word" xmlns:w="http://schemas.openxmlformats.org/wordprocessingml/2006/main" xmlns:wne="http://schemas.microsoft.com/office/word/2006/wordml">
   <w:footnote w:type="separator" w:id="-1">
     <w:p>
       <w:pPr>
@@ -10797,10 +11299,10 @@
 </file>
 
 <file path=word/header1.xml><?xml version="1.0" encoding="utf-8"?>
-<w:hdr xmlns:wpc="http://schemas.microsoft.com/office/word/2010/wordprocessingCanvas" xmlns:mo="http://schemas.microsoft.com/office/mac/office/2008/main" xmlns:mc="http://schemas.openxmlformats.org/markup-compatibility/2006" xmlns:mv="urn:schemas-microsoft-com:mac:vml" xmlns:o="urn:schemas-microsoft-com:office:office" xmlns:r="http://schemas.openxmlformats.org/officeDocument/2006/relationships" xmlns:m="http://schemas.openxmlformats.org/officeDocument/2006/math" xmlns:v="urn:schemas-microsoft-com:vml" xmlns:wp14="http://schemas.microsoft.com/office/word/2010/wordprocessingDrawing" xmlns:wp="http://schemas.openxmlformats.org/drawingml/2006/wordprocessingDrawing" xmlns:w10="urn:schemas-microsoft-com:office:word" xmlns:w="http://schemas.openxmlformats.org/wordprocessingml/2006/main" xmlns:w14="http://schemas.microsoft.com/office/word/2010/wordml" xmlns:wpg="http://schemas.microsoft.com/office/word/2010/wordprocessingGroup" xmlns:wpi="http://schemas.microsoft.com/office/word/2010/wordprocessingInk" xmlns:wne="http://schemas.microsoft.com/office/word/2006/wordml" xmlns:wps="http://schemas.microsoft.com/office/word/2010/wordprocessingShape" mc:Ignorable="w14 wp14">
+<w:hdr xmlns:ve="http://schemas.openxmlformats.org/markup-compatibility/2006" xmlns:o="urn:schemas-microsoft-com:office:office" xmlns:r="http://schemas.openxmlformats.org/officeDocument/2006/relationships" xmlns:m="http://schemas.openxmlformats.org/officeDocument/2006/math" xmlns:v="urn:schemas-microsoft-com:vml" xmlns:wp="http://schemas.openxmlformats.org/drawingml/2006/wordprocessingDrawing" xmlns:w10="urn:schemas-microsoft-com:office:word" xmlns:w="http://schemas.openxmlformats.org/wordprocessingml/2006/main" xmlns:wne="http://schemas.microsoft.com/office/word/2006/wordml">
   <w:p>
     <w:pPr>
-      <w:pStyle w:val="Header"/>
+      <w:pStyle w:val="Encabezado"/>
       <w:jc w:val="center"/>
       <w:rPr>
         <w:rFonts w:ascii="Arial" w:hAnsi="Arial" w:cs="Arial"/>
@@ -10821,7 +11323,7 @@
   </w:p>
   <w:p>
     <w:pPr>
-      <w:pStyle w:val="Header"/>
+      <w:pStyle w:val="Encabezado"/>
       <w:jc w:val="center"/>
       <w:rPr>
         <w:rFonts w:ascii="Arial" w:hAnsi="Arial" w:cs="Arial"/>
@@ -10844,10 +11346,10 @@
 </file>
 
 <file path=word/header2.xml><?xml version="1.0" encoding="utf-8"?>
-<w:hdr xmlns:wpc="http://schemas.microsoft.com/office/word/2010/wordprocessingCanvas" xmlns:mo="http://schemas.microsoft.com/office/mac/office/2008/main" xmlns:mc="http://schemas.openxmlformats.org/markup-compatibility/2006" xmlns:mv="urn:schemas-microsoft-com:mac:vml" xmlns:o="urn:schemas-microsoft-com:office:office" xmlns:r="http://schemas.openxmlformats.org/officeDocument/2006/relationships" xmlns:m="http://schemas.openxmlformats.org/officeDocument/2006/math" xmlns:v="urn:schemas-microsoft-com:vml" xmlns:wp14="http://schemas.microsoft.com/office/word/2010/wordprocessingDrawing" xmlns:wp="http://schemas.openxmlformats.org/drawingml/2006/wordprocessingDrawing" xmlns:w10="urn:schemas-microsoft-com:office:word" xmlns:w="http://schemas.openxmlformats.org/wordprocessingml/2006/main" xmlns:w14="http://schemas.microsoft.com/office/word/2010/wordml" xmlns:wpg="http://schemas.microsoft.com/office/word/2010/wordprocessingGroup" xmlns:wpi="http://schemas.microsoft.com/office/word/2010/wordprocessingInk" xmlns:wne="http://schemas.microsoft.com/office/word/2006/wordml" xmlns:wps="http://schemas.microsoft.com/office/word/2010/wordprocessingShape" mc:Ignorable="w14 wp14">
+<w:hdr xmlns:ve="http://schemas.openxmlformats.org/markup-compatibility/2006" xmlns:o="urn:schemas-microsoft-com:office:office" xmlns:r="http://schemas.openxmlformats.org/officeDocument/2006/relationships" xmlns:m="http://schemas.openxmlformats.org/officeDocument/2006/math" xmlns:v="urn:schemas-microsoft-com:vml" xmlns:wp="http://schemas.openxmlformats.org/drawingml/2006/wordprocessingDrawing" xmlns:w10="urn:schemas-microsoft-com:office:word" xmlns:w="http://schemas.openxmlformats.org/wordprocessingml/2006/main" xmlns:wne="http://schemas.microsoft.com/office/word/2006/wordml">
   <w:p>
     <w:pPr>
-      <w:pStyle w:val="Header"/>
+      <w:pStyle w:val="Encabezado"/>
       <w:jc w:val="center"/>
       <w:rPr>
         <w:rFonts w:ascii="Arial" w:hAnsi="Arial" w:cs="Arial"/>
@@ -10864,7 +11366,7 @@
   </w:p>
   <w:p>
     <w:pPr>
-      <w:pStyle w:val="Header"/>
+      <w:pStyle w:val="Encabezado"/>
       <w:jc w:val="center"/>
       <w:rPr>
         <w:rFonts w:ascii="Arial" w:hAnsi="Arial" w:cs="Arial"/>
@@ -10896,7 +11398,7 @@
 </file>
 
 <file path=word/numbering.xml><?xml version="1.0" encoding="utf-8"?>
-<w:numbering xmlns:wpc="http://schemas.microsoft.com/office/word/2010/wordprocessingCanvas" xmlns:mo="http://schemas.microsoft.com/office/mac/office/2008/main" xmlns:mc="http://schemas.openxmlformats.org/markup-compatibility/2006" xmlns:mv="urn:schemas-microsoft-com:mac:vml" xmlns:o="urn:schemas-microsoft-com:office:office" xmlns:r="http://schemas.openxmlformats.org/officeDocument/2006/relationships" xmlns:m="http://schemas.openxmlformats.org/officeDocument/2006/math" xmlns:v="urn:schemas-microsoft-com:vml" xmlns:wp14="http://schemas.microsoft.com/office/word/2010/wordprocessingDrawing" xmlns:wp="http://schemas.openxmlformats.org/drawingml/2006/wordprocessingDrawing" xmlns:w10="urn:schemas-microsoft-com:office:word" xmlns:w="http://schemas.openxmlformats.org/wordprocessingml/2006/main" xmlns:w14="http://schemas.microsoft.com/office/word/2010/wordml" xmlns:wpg="http://schemas.microsoft.com/office/word/2010/wordprocessingGroup" xmlns:wpi="http://schemas.microsoft.com/office/word/2010/wordprocessingInk" xmlns:wne="http://schemas.microsoft.com/office/word/2006/wordml" xmlns:wps="http://schemas.microsoft.com/office/word/2010/wordprocessingShape" mc:Ignorable="w14 wp14">
+<w:numbering xmlns:ve="http://schemas.openxmlformats.org/markup-compatibility/2006" xmlns:o="urn:schemas-microsoft-com:office:office" xmlns:r="http://schemas.openxmlformats.org/officeDocument/2006/relationships" xmlns:m="http://schemas.openxmlformats.org/officeDocument/2006/math" xmlns:v="urn:schemas-microsoft-com:vml" xmlns:wp="http://schemas.openxmlformats.org/drawingml/2006/wordprocessingDrawing" xmlns:w10="urn:schemas-microsoft-com:office:word" xmlns:w="http://schemas.openxmlformats.org/wordprocessingml/2006/main" xmlns:wne="http://schemas.microsoft.com/office/word/2006/wordml">
   <w:abstractNum w:abstractNumId="0">
     <w:nsid w:val="0BCB2B1E"/>
     <w:multiLevelType w:val="hybridMultilevel"/>
@@ -14690,7 +15192,7 @@
 </file>
 
 <file path=word/styles.xml><?xml version="1.0" encoding="utf-8"?>
-<w:styles xmlns:mc="http://schemas.openxmlformats.org/markup-compatibility/2006" xmlns:r="http://schemas.openxmlformats.org/officeDocument/2006/relationships" xmlns:w="http://schemas.openxmlformats.org/wordprocessingml/2006/main" xmlns:w14="http://schemas.microsoft.com/office/word/2010/wordml" mc:Ignorable="w14">
+<w:styles xmlns:r="http://schemas.openxmlformats.org/officeDocument/2006/relationships" xmlns:w="http://schemas.openxmlformats.org/wordprocessingml/2006/main">
   <w:docDefaults>
     <w:rPrDefault>
       <w:rPr>
@@ -14706,7 +15208,7 @@
       </w:pPr>
     </w:pPrDefault>
   </w:docDefaults>
-  <w:latentStyles w:defLockedState="0" w:defUIPriority="99" w:defSemiHidden="1" w:defUnhideWhenUsed="1" w:defQFormat="0" w:count="276">
+  <w:latentStyles w:defLockedState="0" w:defUIPriority="99" w:defSemiHidden="1" w:defUnhideWhenUsed="1" w:defQFormat="0" w:count="267">
     <w:lsdException w:name="Normal" w:semiHidden="0" w:uiPriority="0" w:unhideWhenUsed="0" w:qFormat="1"/>
     <w:lsdException w:name="heading 1" w:semiHidden="0" w:uiPriority="9" w:unhideWhenUsed="0" w:qFormat="1"/>
     <w:lsdException w:name="heading 2" w:uiPriority="9" w:qFormat="1"/>
@@ -14850,11 +15352,11 @@
     <w:qFormat/>
     <w:rsid w:val="001905EC"/>
   </w:style>
-  <w:style w:type="paragraph" w:styleId="Heading1">
+  <w:style w:type="paragraph" w:styleId="Ttulo1">
     <w:name w:val="heading 1"/>
     <w:basedOn w:val="Normal"/>
     <w:next w:val="Normal"/>
-    <w:link w:val="Heading1Char"/>
+    <w:link w:val="Ttulo1Car"/>
     <w:uiPriority w:val="9"/>
     <w:qFormat/>
     <w:rsid w:val="0074747F"/>
@@ -14873,11 +15375,11 @@
       <w:szCs w:val="28"/>
     </w:rPr>
   </w:style>
-  <w:style w:type="paragraph" w:styleId="Heading2">
+  <w:style w:type="paragraph" w:styleId="Ttulo2">
     <w:name w:val="heading 2"/>
     <w:basedOn w:val="Normal"/>
     <w:next w:val="Normal"/>
-    <w:link w:val="Heading2Char"/>
+    <w:link w:val="Ttulo2Car"/>
     <w:uiPriority w:val="9"/>
     <w:unhideWhenUsed/>
     <w:qFormat/>
@@ -14897,11 +15399,11 @@
       <w:szCs w:val="26"/>
     </w:rPr>
   </w:style>
-  <w:style w:type="paragraph" w:styleId="Heading3">
+  <w:style w:type="paragraph" w:styleId="Ttulo3">
     <w:name w:val="heading 3"/>
     <w:basedOn w:val="Normal"/>
     <w:next w:val="Normal"/>
-    <w:link w:val="Heading3Char"/>
+    <w:link w:val="Ttulo3Car"/>
     <w:uiPriority w:val="9"/>
     <w:unhideWhenUsed/>
     <w:qFormat/>
@@ -14919,17 +15421,18 @@
       <w:color w:val="4F81BD" w:themeColor="accent1"/>
     </w:rPr>
   </w:style>
-  <w:style w:type="character" w:default="1" w:styleId="DefaultParagraphFont">
+  <w:style w:type="character" w:default="1" w:styleId="Fuentedeprrafopredeter">
     <w:name w:val="Default Paragraph Font"/>
     <w:uiPriority w:val="1"/>
     <w:semiHidden/>
     <w:unhideWhenUsed/>
   </w:style>
-  <w:style w:type="table" w:default="1" w:styleId="TableNormal">
+  <w:style w:type="table" w:default="1" w:styleId="Tablanormal">
     <w:name w:val="Normal Table"/>
     <w:uiPriority w:val="99"/>
     <w:semiHidden/>
     <w:unhideWhenUsed/>
+    <w:qFormat/>
     <w:tblPr>
       <w:tblInd w:w="0" w:type="dxa"/>
       <w:tblCellMar>
@@ -14940,13 +15443,13 @@
       </w:tblCellMar>
     </w:tblPr>
   </w:style>
-  <w:style w:type="numbering" w:default="1" w:styleId="NoList">
+  <w:style w:type="numbering" w:default="1" w:styleId="Sinlista">
     <w:name w:val="No List"/>
     <w:uiPriority w:val="99"/>
     <w:semiHidden/>
     <w:unhideWhenUsed/>
   </w:style>
-  <w:style w:type="paragraph" w:styleId="ListParagraph">
+  <w:style w:type="paragraph" w:styleId="Prrafodelista">
     <w:name w:val="List Paragraph"/>
     <w:basedOn w:val="Normal"/>
     <w:uiPriority w:val="34"/>
@@ -14957,10 +15460,10 @@
       <w:contextualSpacing/>
     </w:pPr>
   </w:style>
-  <w:style w:type="paragraph" w:styleId="BalloonText">
+  <w:style w:type="paragraph" w:styleId="Textodeglobo">
     <w:name w:val="Balloon Text"/>
     <w:basedOn w:val="Normal"/>
-    <w:link w:val="BalloonTextChar"/>
+    <w:link w:val="TextodegloboCar"/>
     <w:uiPriority w:val="99"/>
     <w:semiHidden/>
     <w:unhideWhenUsed/>
@@ -14974,10 +15477,10 @@
       <w:szCs w:val="16"/>
     </w:rPr>
   </w:style>
-  <w:style w:type="character" w:customStyle="1" w:styleId="BalloonTextChar">
-    <w:name w:val="Balloon Text Char"/>
-    <w:basedOn w:val="DefaultParagraphFont"/>
-    <w:link w:val="BalloonText"/>
+  <w:style w:type="character" w:customStyle="1" w:styleId="TextodegloboCar">
+    <w:name w:val="Texto de globo Car"/>
+    <w:basedOn w:val="Fuentedeprrafopredeter"/>
+    <w:link w:val="Textodeglobo"/>
     <w:uiPriority w:val="99"/>
     <w:semiHidden/>
     <w:rsid w:val="005F2332"/>
@@ -14987,9 +15490,9 @@
       <w:szCs w:val="16"/>
     </w:rPr>
   </w:style>
-  <w:style w:type="table" w:styleId="TableGrid">
+  <w:style w:type="table" w:styleId="Tablaconcuadrcula">
     <w:name w:val="Table Grid"/>
-    <w:basedOn w:val="TableNormal"/>
+    <w:basedOn w:val="Tablanormal"/>
     <w:uiPriority w:val="59"/>
     <w:rsid w:val="00023758"/>
     <w:pPr>
@@ -15013,10 +15516,10 @@
       </w:tblCellMar>
     </w:tblPr>
   </w:style>
-  <w:style w:type="paragraph" w:styleId="Header">
+  <w:style w:type="paragraph" w:styleId="Encabezado">
     <w:name w:val="header"/>
     <w:basedOn w:val="Normal"/>
-    <w:link w:val="HeaderChar"/>
+    <w:link w:val="EncabezadoCar"/>
     <w:uiPriority w:val="99"/>
     <w:unhideWhenUsed/>
     <w:rsid w:val="00466AD0"/>
@@ -15028,17 +15531,17 @@
       <w:spacing w:after="0" w:line="240" w:lineRule="auto"/>
     </w:pPr>
   </w:style>
-  <w:style w:type="character" w:customStyle="1" w:styleId="HeaderChar">
-    <w:name w:val="Header Char"/>
-    <w:basedOn w:val="DefaultParagraphFont"/>
-    <w:link w:val="Header"/>
+  <w:style w:type="character" w:customStyle="1" w:styleId="EncabezadoCar">
+    <w:name w:val="Encabezado Car"/>
+    <w:basedOn w:val="Fuentedeprrafopredeter"/>
+    <w:link w:val="Encabezado"/>
     <w:uiPriority w:val="99"/>
     <w:rsid w:val="00466AD0"/>
   </w:style>
-  <w:style w:type="paragraph" w:styleId="Footer">
+  <w:style w:type="paragraph" w:styleId="Piedepgina">
     <w:name w:val="footer"/>
     <w:basedOn w:val="Normal"/>
-    <w:link w:val="FooterChar"/>
+    <w:link w:val="PiedepginaCar"/>
     <w:uiPriority w:val="99"/>
     <w:unhideWhenUsed/>
     <w:rsid w:val="00466AD0"/>
@@ -15050,16 +15553,16 @@
       <w:spacing w:after="0" w:line="240" w:lineRule="auto"/>
     </w:pPr>
   </w:style>
-  <w:style w:type="character" w:customStyle="1" w:styleId="FooterChar">
-    <w:name w:val="Footer Char"/>
-    <w:basedOn w:val="DefaultParagraphFont"/>
-    <w:link w:val="Footer"/>
+  <w:style w:type="character" w:customStyle="1" w:styleId="PiedepginaCar">
+    <w:name w:val="Pie de página Car"/>
+    <w:basedOn w:val="Fuentedeprrafopredeter"/>
+    <w:link w:val="Piedepgina"/>
     <w:uiPriority w:val="99"/>
     <w:rsid w:val="00466AD0"/>
   </w:style>
-  <w:style w:type="paragraph" w:styleId="NoSpacing">
+  <w:style w:type="paragraph" w:styleId="Sinespaciado">
     <w:name w:val="No Spacing"/>
-    <w:link w:val="NoSpacingChar"/>
+    <w:link w:val="SinespaciadoCar"/>
     <w:uiPriority w:val="1"/>
     <w:qFormat/>
     <w:rsid w:val="0063764D"/>
@@ -15070,20 +15573,20 @@
       <w:rFonts w:eastAsiaTheme="minorEastAsia"/>
     </w:rPr>
   </w:style>
-  <w:style w:type="character" w:customStyle="1" w:styleId="NoSpacingChar">
-    <w:name w:val="No Spacing Char"/>
-    <w:basedOn w:val="DefaultParagraphFont"/>
-    <w:link w:val="NoSpacing"/>
+  <w:style w:type="character" w:customStyle="1" w:styleId="SinespaciadoCar">
+    <w:name w:val="Sin espaciado Car"/>
+    <w:basedOn w:val="Fuentedeprrafopredeter"/>
+    <w:link w:val="Sinespaciado"/>
     <w:uiPriority w:val="1"/>
     <w:rsid w:val="0063764D"/>
     <w:rPr>
       <w:rFonts w:eastAsiaTheme="minorEastAsia"/>
     </w:rPr>
   </w:style>
-  <w:style w:type="character" w:customStyle="1" w:styleId="Heading1Char">
-    <w:name w:val="Heading 1 Char"/>
-    <w:basedOn w:val="DefaultParagraphFont"/>
-    <w:link w:val="Heading1"/>
+  <w:style w:type="character" w:customStyle="1" w:styleId="Ttulo1Car">
+    <w:name w:val="Título 1 Car"/>
+    <w:basedOn w:val="Fuentedeprrafopredeter"/>
+    <w:link w:val="Ttulo1"/>
     <w:uiPriority w:val="9"/>
     <w:rsid w:val="0074747F"/>
     <w:rPr>
@@ -15095,10 +15598,10 @@
       <w:szCs w:val="28"/>
     </w:rPr>
   </w:style>
-  <w:style w:type="character" w:customStyle="1" w:styleId="Heading2Char">
-    <w:name w:val="Heading 2 Char"/>
-    <w:basedOn w:val="DefaultParagraphFont"/>
-    <w:link w:val="Heading2"/>
+  <w:style w:type="character" w:customStyle="1" w:styleId="Ttulo2Car">
+    <w:name w:val="Título 2 Car"/>
+    <w:basedOn w:val="Fuentedeprrafopredeter"/>
+    <w:link w:val="Ttulo2"/>
     <w:uiPriority w:val="9"/>
     <w:rsid w:val="0062026F"/>
     <w:rPr>
@@ -15110,7 +15613,7 @@
       <w:szCs w:val="26"/>
     </w:rPr>
   </w:style>
-  <w:style w:type="paragraph" w:styleId="TOC1">
+  <w:style w:type="paragraph" w:styleId="TDC1">
     <w:name w:val="toc 1"/>
     <w:basedOn w:val="Normal"/>
     <w:next w:val="Normal"/>
@@ -15122,7 +15625,7 @@
       <w:spacing w:after="100"/>
     </w:pPr>
   </w:style>
-  <w:style w:type="paragraph" w:styleId="TOC2">
+  <w:style w:type="paragraph" w:styleId="TDC2">
     <w:name w:val="toc 2"/>
     <w:basedOn w:val="Normal"/>
     <w:next w:val="Normal"/>
@@ -15138,9 +15641,9 @@
       <w:ind w:firstLine="284"/>
     </w:pPr>
   </w:style>
-  <w:style w:type="character" w:styleId="Hyperlink">
+  <w:style w:type="character" w:styleId="Hipervnculo">
     <w:name w:val="Hyperlink"/>
-    <w:basedOn w:val="DefaultParagraphFont"/>
+    <w:basedOn w:val="Fuentedeprrafopredeter"/>
     <w:uiPriority w:val="99"/>
     <w:unhideWhenUsed/>
     <w:rsid w:val="004322A6"/>
@@ -15149,11 +15652,11 @@
       <w:u w:val="single"/>
     </w:rPr>
   </w:style>
-  <w:style w:type="paragraph" w:styleId="Title">
+  <w:style w:type="paragraph" w:styleId="Ttulo">
     <w:name w:val="Title"/>
     <w:basedOn w:val="Normal"/>
     <w:next w:val="Normal"/>
-    <w:link w:val="TitleChar"/>
+    <w:link w:val="TtuloCar"/>
     <w:uiPriority w:val="10"/>
     <w:qFormat/>
     <w:rsid w:val="000E22F4"/>
@@ -15173,10 +15676,10 @@
       <w:szCs w:val="52"/>
     </w:rPr>
   </w:style>
-  <w:style w:type="character" w:customStyle="1" w:styleId="TitleChar">
-    <w:name w:val="Title Char"/>
-    <w:basedOn w:val="DefaultParagraphFont"/>
-    <w:link w:val="Title"/>
+  <w:style w:type="character" w:customStyle="1" w:styleId="TtuloCar">
+    <w:name w:val="Título Car"/>
+    <w:basedOn w:val="Fuentedeprrafopredeter"/>
+    <w:link w:val="Ttulo"/>
     <w:uiPriority w:val="10"/>
     <w:rsid w:val="000E22F4"/>
     <w:rPr>
@@ -15188,10 +15691,10 @@
       <w:szCs w:val="52"/>
     </w:rPr>
   </w:style>
-  <w:style w:type="character" w:customStyle="1" w:styleId="Heading3Char">
-    <w:name w:val="Heading 3 Char"/>
-    <w:basedOn w:val="DefaultParagraphFont"/>
-    <w:link w:val="Heading3"/>
+  <w:style w:type="character" w:customStyle="1" w:styleId="Ttulo3Car">
+    <w:name w:val="Título 3 Car"/>
+    <w:basedOn w:val="Fuentedeprrafopredeter"/>
+    <w:link w:val="Ttulo3"/>
     <w:uiPriority w:val="9"/>
     <w:rsid w:val="00351C14"/>
     <w:rPr>
@@ -15201,7 +15704,7 @@
       <w:color w:val="4F81BD" w:themeColor="accent1"/>
     </w:rPr>
   </w:style>
-  <w:style w:type="paragraph" w:styleId="TOC3">
+  <w:style w:type="paragraph" w:styleId="TDC3">
     <w:name w:val="toc 3"/>
     <w:basedOn w:val="Normal"/>
     <w:next w:val="Normal"/>
@@ -15214,9 +15717,9 @@
       <w:ind w:left="440"/>
     </w:pPr>
   </w:style>
-  <w:style w:type="character" w:styleId="FollowedHyperlink">
+  <w:style w:type="character" w:styleId="Hipervnculovisitado">
     <w:name w:val="FollowedHyperlink"/>
-    <w:basedOn w:val="DefaultParagraphFont"/>
+    <w:basedOn w:val="Fuentedeprrafopredeter"/>
     <w:uiPriority w:val="99"/>
     <w:semiHidden/>
     <w:unhideWhenUsed/>
@@ -15228,10 +15731,10 @@
   </w:style>
   <w:style w:type="character" w:customStyle="1" w:styleId="apple-style-span">
     <w:name w:val="apple-style-span"/>
-    <w:basedOn w:val="DefaultParagraphFont"/>
+    <w:basedOn w:val="Fuentedeprrafopredeter"/>
     <w:rsid w:val="0061103C"/>
   </w:style>
-  <w:style w:type="paragraph" w:styleId="Index1">
+  <w:style w:type="paragraph" w:styleId="ndice1">
     <w:name w:val="index 1"/>
     <w:basedOn w:val="Normal"/>
     <w:next w:val="Normal"/>
@@ -15243,7 +15746,7 @@
       <w:ind w:left="220" w:hanging="220"/>
     </w:pPr>
   </w:style>
-  <w:style w:type="paragraph" w:styleId="Index2">
+  <w:style w:type="paragraph" w:styleId="ndice2">
     <w:name w:val="index 2"/>
     <w:basedOn w:val="Normal"/>
     <w:next w:val="Normal"/>
@@ -15255,7 +15758,7 @@
       <w:ind w:left="440" w:hanging="220"/>
     </w:pPr>
   </w:style>
-  <w:style w:type="paragraph" w:styleId="Index3">
+  <w:style w:type="paragraph" w:styleId="ndice3">
     <w:name w:val="index 3"/>
     <w:basedOn w:val="Normal"/>
     <w:next w:val="Normal"/>
@@ -15267,7 +15770,7 @@
       <w:ind w:left="660" w:hanging="220"/>
     </w:pPr>
   </w:style>
-  <w:style w:type="paragraph" w:styleId="Index4">
+  <w:style w:type="paragraph" w:styleId="ndice4">
     <w:name w:val="index 4"/>
     <w:basedOn w:val="Normal"/>
     <w:next w:val="Normal"/>
@@ -15279,7 +15782,7 @@
       <w:ind w:left="880" w:hanging="220"/>
     </w:pPr>
   </w:style>
-  <w:style w:type="paragraph" w:styleId="Index5">
+  <w:style w:type="paragraph" w:styleId="ndice5">
     <w:name w:val="index 5"/>
     <w:basedOn w:val="Normal"/>
     <w:next w:val="Normal"/>
@@ -15291,7 +15794,7 @@
       <w:ind w:left="1100" w:hanging="220"/>
     </w:pPr>
   </w:style>
-  <w:style w:type="paragraph" w:styleId="Index6">
+  <w:style w:type="paragraph" w:styleId="ndice6">
     <w:name w:val="index 6"/>
     <w:basedOn w:val="Normal"/>
     <w:next w:val="Normal"/>
@@ -15303,7 +15806,7 @@
       <w:ind w:left="1320" w:hanging="220"/>
     </w:pPr>
   </w:style>
-  <w:style w:type="paragraph" w:styleId="Index7">
+  <w:style w:type="paragraph" w:styleId="ndice7">
     <w:name w:val="index 7"/>
     <w:basedOn w:val="Normal"/>
     <w:next w:val="Normal"/>
@@ -15315,7 +15818,7 @@
       <w:ind w:left="1540" w:hanging="220"/>
     </w:pPr>
   </w:style>
-  <w:style w:type="paragraph" w:styleId="Index8">
+  <w:style w:type="paragraph" w:styleId="ndice8">
     <w:name w:val="index 8"/>
     <w:basedOn w:val="Normal"/>
     <w:next w:val="Normal"/>
@@ -15327,7 +15830,7 @@
       <w:ind w:left="1760" w:hanging="220"/>
     </w:pPr>
   </w:style>
-  <w:style w:type="paragraph" w:styleId="Index9">
+  <w:style w:type="paragraph" w:styleId="ndice9">
     <w:name w:val="index 9"/>
     <w:basedOn w:val="Normal"/>
     <w:next w:val="Normal"/>
@@ -15339,15 +15842,15 @@
       <w:ind w:left="1980" w:hanging="220"/>
     </w:pPr>
   </w:style>
-  <w:style w:type="paragraph" w:styleId="IndexHeading">
+  <w:style w:type="paragraph" w:styleId="Ttulodendice">
     <w:name w:val="index heading"/>
     <w:basedOn w:val="Normal"/>
-    <w:next w:val="Index1"/>
+    <w:next w:val="ndice1"/>
     <w:uiPriority w:val="99"/>
     <w:unhideWhenUsed/>
     <w:rsid w:val="00B05A5A"/>
   </w:style>
-  <w:style w:type="paragraph" w:styleId="TOC4">
+  <w:style w:type="paragraph" w:styleId="TDC4">
     <w:name w:val="toc 4"/>
     <w:basedOn w:val="Normal"/>
     <w:next w:val="Normal"/>
@@ -15359,7 +15862,7 @@
       <w:ind w:left="660"/>
     </w:pPr>
   </w:style>
-  <w:style w:type="paragraph" w:styleId="TOC5">
+  <w:style w:type="paragraph" w:styleId="TDC5">
     <w:name w:val="toc 5"/>
     <w:basedOn w:val="Normal"/>
     <w:next w:val="Normal"/>
@@ -15371,7 +15874,7 @@
       <w:ind w:left="880"/>
     </w:pPr>
   </w:style>
-  <w:style w:type="paragraph" w:styleId="TOC6">
+  <w:style w:type="paragraph" w:styleId="TDC6">
     <w:name w:val="toc 6"/>
     <w:basedOn w:val="Normal"/>
     <w:next w:val="Normal"/>
@@ -15383,7 +15886,7 @@
       <w:ind w:left="1100"/>
     </w:pPr>
   </w:style>
-  <w:style w:type="paragraph" w:styleId="TOC7">
+  <w:style w:type="paragraph" w:styleId="TDC7">
     <w:name w:val="toc 7"/>
     <w:basedOn w:val="Normal"/>
     <w:next w:val="Normal"/>
@@ -15395,7 +15898,7 @@
       <w:ind w:left="1320"/>
     </w:pPr>
   </w:style>
-  <w:style w:type="paragraph" w:styleId="TOC8">
+  <w:style w:type="paragraph" w:styleId="TDC8">
     <w:name w:val="toc 8"/>
     <w:basedOn w:val="Normal"/>
     <w:next w:val="Normal"/>
@@ -15407,7 +15910,7 @@
       <w:ind w:left="1540"/>
     </w:pPr>
   </w:style>
-  <w:style w:type="paragraph" w:styleId="TOC9">
+  <w:style w:type="paragraph" w:styleId="TDC9">
     <w:name w:val="toc 9"/>
     <w:basedOn w:val="Normal"/>
     <w:next w:val="Normal"/>
@@ -15419,9 +15922,9 @@
       <w:ind w:left="1760"/>
     </w:pPr>
   </w:style>
-  <w:style w:type="table" w:styleId="LightShading-Accent5">
+  <w:style w:type="table" w:styleId="Sombreadoclaro-nfasis5">
     <w:name w:val="Light Shading Accent 5"/>
-    <w:basedOn w:val="TableNormal"/>
+    <w:basedOn w:val="Tablanormal"/>
     <w:uiPriority w:val="60"/>
     <w:rsid w:val="00242C00"/>
     <w:pPr>
@@ -15524,7 +16027,7 @@
   </w:style>
   <w:style w:type="table" w:customStyle="1" w:styleId="LightList-Accent11">
     <w:name w:val="Light List - Accent 11"/>
-    <w:basedOn w:val="TableNormal"/>
+    <w:basedOn w:val="Tablanormal"/>
     <w:uiPriority w:val="61"/>
     <w:rsid w:val="00242C00"/>
     <w:pPr>
@@ -16095,7 +16598,7 @@
 </file>
 
 <file path=customXml/itemProps1.xml><?xml version="1.0" encoding="utf-8"?>
-<ds:datastoreItem xmlns:ds="http://schemas.openxmlformats.org/officeDocument/2006/customXml" ds:itemID="{4A3CD492-61C0-CF48-A2E0-A03401FF4A5D}">
+<ds:datastoreItem xmlns:ds="http://schemas.openxmlformats.org/officeDocument/2006/customXml" ds:itemID="{B0AF6622-2720-4484-8B1C-400C6AE41D16}">
   <ds:schemaRefs>
     <ds:schemaRef ds:uri="http://schemas.openxmlformats.org/officeDocument/2006/bibliography"/>
   </ds:schemaRefs>

</xml_diff>

<commit_message>
agrege en costo beneficio la factibilidad economica para el banco
</commit_message>
<xml_diff>
--- a/Project Charter -Torres-Cardenas.docx
+++ b/Project Charter -Torres-Cardenas.docx
@@ -8971,7 +8971,34 @@
           <w:szCs w:val="28"/>
           <w:lang w:val="es-ES_tradnl"/>
         </w:rPr>
-        <w:t xml:space="preserve"> ya que la misma cuenta con los recursos técnicos (Hardware y Sof</w:t>
+        <w:t xml:space="preserve"> ya que la misma</w:t>
+      </w:r>
+      <w:r>
+        <w:rPr>
+          <w:rFonts w:ascii="Arial" w:hAnsi="Arial" w:cs="Arial"/>
+          <w:sz w:val="28"/>
+          <w:szCs w:val="28"/>
+          <w:lang w:val="es-ES_tradnl"/>
+        </w:rPr>
+        <w:t xml:space="preserve"> cuenta</w:t>
+      </w:r>
+      <w:r>
+        <w:rPr>
+          <w:rFonts w:ascii="Arial" w:hAnsi="Arial" w:cs="Arial"/>
+          <w:sz w:val="28"/>
+          <w:szCs w:val="28"/>
+          <w:lang w:val="es-ES_tradnl"/>
+        </w:rPr>
+        <w:t xml:space="preserve"> </w:t>
+      </w:r>
+      <w:r>
+        <w:rPr>
+          <w:rFonts w:ascii="Arial" w:hAnsi="Arial" w:cs="Arial"/>
+          <w:sz w:val="28"/>
+          <w:szCs w:val="28"/>
+          <w:lang w:val="es-ES_tradnl"/>
+        </w:rPr>
+        <w:t>con los recursos técnicos (Hardware y Sof</w:t>
       </w:r>
       <w:r>
         <w:rPr>
@@ -8989,7 +9016,25 @@
           <w:szCs w:val="28"/>
           <w:lang w:val="es-ES_tradnl"/>
         </w:rPr>
-        <w:t>ware) para el desarrollo e implementación del nuevo mecanismo, por lo que no se hará erogación alguna en lo que a tecnología se refiere.</w:t>
+        <w:t>ware)</w:t>
+      </w:r>
+      <w:r>
+        <w:rPr>
+          <w:rFonts w:ascii="Arial" w:hAnsi="Arial" w:cs="Arial"/>
+          <w:sz w:val="28"/>
+          <w:szCs w:val="28"/>
+          <w:lang w:val="es-ES_tradnl"/>
+        </w:rPr>
+        <w:t xml:space="preserve"> </w:t>
+      </w:r>
+      <w:r>
+        <w:rPr>
+          <w:rFonts w:ascii="Arial" w:hAnsi="Arial" w:cs="Arial"/>
+          <w:sz w:val="28"/>
+          <w:szCs w:val="28"/>
+          <w:lang w:val="es-ES_tradnl"/>
+        </w:rPr>
+        <w:t>para el desarrollo e implementación del nuevo mecanismo, por lo que no se hará erogación alguna en lo que a tecnología se refiere.</w:t>
       </w:r>
     </w:p>
     <w:p>
@@ -9009,63 +9054,48 @@
           <w:rFonts w:ascii="Arial" w:hAnsi="Arial" w:cs="Arial"/>
           <w:sz w:val="28"/>
           <w:szCs w:val="28"/>
-          <w:lang w:val="es-ES_tradnl"/>
-        </w:rPr>
-        <w:t xml:space="preserve">De igual manera </w:t>
-      </w:r>
-      <w:r>
-        <w:rPr>
-          <w:rFonts w:ascii="Arial" w:hAnsi="Arial" w:cs="Arial"/>
-          <w:sz w:val="28"/>
-          <w:szCs w:val="28"/>
-          <w:lang w:val="es-ES_tradnl"/>
-        </w:rPr>
-        <w:t>la implementación de este</w:t>
-      </w:r>
-      <w:r>
-        <w:rPr>
-          <w:rFonts w:ascii="Arial" w:hAnsi="Arial" w:cs="Arial"/>
-          <w:sz w:val="28"/>
-          <w:szCs w:val="28"/>
-          <w:lang w:val="es-ES_tradnl"/>
-        </w:rPr>
-        <w:t xml:space="preserve"> mecanismo trae consigo significativas mejoras para el normal desenvolvimiento de las operaciones de atención al cliente del</w:t>
-      </w:r>
-      <w:r>
-        <w:rPr>
-          <w:rFonts w:ascii="Arial" w:hAnsi="Arial" w:cs="Arial"/>
-          <w:sz w:val="28"/>
-          <w:szCs w:val="28"/>
-          <w:lang w:val="es-ES_tradnl"/>
-        </w:rPr>
-        <w:t xml:space="preserve"> Banco Mercantil, reduciendo </w:t>
-      </w:r>
-      <w:r>
-        <w:rPr>
-          <w:rFonts w:ascii="Arial" w:hAnsi="Arial" w:cs="Arial"/>
-          <w:sz w:val="28"/>
-          <w:szCs w:val="28"/>
-          <w:lang w:val="es-ES_tradnl"/>
-        </w:rPr>
-        <w:t xml:space="preserve">el tiempo de espera de los clientes </w:t>
-      </w:r>
-      <w:r>
-        <w:rPr>
-          <w:rFonts w:ascii="Arial" w:hAnsi="Arial" w:cs="Arial"/>
-          <w:sz w:val="28"/>
-          <w:szCs w:val="28"/>
-          <w:lang w:val="es-ES_tradnl"/>
-        </w:rPr>
-        <w:t xml:space="preserve">a la hora </w:t>
-      </w:r>
-      <w:r>
-        <w:rPr>
-          <w:rFonts w:ascii="Arial" w:hAnsi="Arial" w:cs="Arial"/>
-          <w:sz w:val="28"/>
-          <w:szCs w:val="28"/>
-          <w:lang w:val="es-ES_tradnl"/>
-        </w:rPr>
-        <w:t>de realizar dichas operaciones, incrementando la veracidad y confiabilidad de las mismas.</w:t>
+          <w:highlight w:val="yellow"/>
+          <w:lang w:val="es-ES_tradnl"/>
+        </w:rPr>
+        <w:t>Otra ventaja importante de mencionar en el análisis de costo-beneficio es que el Banco Mercantil cuenta con los recursos económicos para desarrollar y poner en marcha el mecanismo de gestión de citas para operaciones de atención al cl</w:t>
+      </w:r>
+      <w:r>
+        <w:rPr>
+          <w:rFonts w:ascii="Arial" w:hAnsi="Arial" w:cs="Arial"/>
+          <w:sz w:val="28"/>
+          <w:szCs w:val="28"/>
+          <w:highlight w:val="yellow"/>
+          <w:lang w:val="es-ES_tradnl"/>
+        </w:rPr>
+        <w:t xml:space="preserve">iente. Estos recursos </w:t>
+      </w:r>
+      <w:r>
+        <w:rPr>
+          <w:rFonts w:ascii="Arial" w:hAnsi="Arial" w:cs="Arial"/>
+          <w:sz w:val="28"/>
+          <w:szCs w:val="28"/>
+          <w:highlight w:val="yellow"/>
+          <w:lang w:val="es-ES_tradnl"/>
+        </w:rPr>
+        <w:t>fueron aprobados por la Junta Directiva del banco en una sesión ordinaria donde se designaron los recursos económicos necesarios para llevar a cabo el desarrollo e implementación del mecanismo.</w:t>
+      </w:r>
+      <w:r>
+        <w:rPr>
+          <w:rFonts w:ascii="Arial" w:hAnsi="Arial" w:cs="Arial"/>
+          <w:sz w:val="28"/>
+          <w:szCs w:val="28"/>
+          <w:lang w:val="es-ES_tradnl"/>
+        </w:rPr>
+        <w:t xml:space="preserve"> </w:t>
+      </w:r>
+      <w:r>
+        <w:rPr>
+          <w:rFonts w:ascii="Arial" w:hAnsi="Arial" w:cs="Arial"/>
+          <w:sz w:val="28"/>
+          <w:szCs w:val="28"/>
+          <w:lang w:val="es-ES_tradnl"/>
+        </w:rPr>
+        <w:t xml:space="preserve"> </w:t>
       </w:r>
     </w:p>
     <w:p>
@@ -9087,52 +9117,61 @@
           <w:szCs w:val="28"/>
           <w:lang w:val="es-ES_tradnl"/>
         </w:rPr>
-        <w:t xml:space="preserve">Otra </w:t>
-      </w:r>
-      <w:r>
-        <w:rPr>
-          <w:rFonts w:ascii="Arial" w:hAnsi="Arial" w:cs="Arial"/>
-          <w:sz w:val="28"/>
-          <w:szCs w:val="28"/>
-          <w:lang w:val="es-ES_tradnl"/>
-        </w:rPr>
-        <w:t>ventaja de este nuevo mecanismo</w:t>
-      </w:r>
-      <w:r>
-        <w:rPr>
-          <w:rFonts w:ascii="Arial" w:hAnsi="Arial" w:cs="Arial"/>
-          <w:sz w:val="28"/>
-          <w:szCs w:val="28"/>
-          <w:lang w:val="es-ES_tradnl"/>
-        </w:rPr>
-        <w:t xml:space="preserve"> es que los usuarios del mismo podrán plasmar sus dudas puntuales referidas a las operaciones que realicen, mediante el uso del chat en línea, el cuál duplica</w:t>
-      </w:r>
-      <w:r>
-        <w:rPr>
-          <w:rFonts w:ascii="Arial" w:hAnsi="Arial" w:cs="Arial"/>
-          <w:sz w:val="28"/>
-          <w:szCs w:val="28"/>
-          <w:lang w:val="es-ES_tradnl"/>
-        </w:rPr>
-        <w:t>ra</w:t>
-      </w:r>
-      <w:r>
-        <w:rPr>
-          <w:rFonts w:ascii="Arial" w:hAnsi="Arial" w:cs="Arial"/>
-          <w:sz w:val="28"/>
-          <w:szCs w:val="28"/>
-          <w:lang w:val="es-ES_tradnl"/>
-        </w:rPr>
-        <w:t xml:space="preserve"> el número solicitudes atendidas con respecto al sistema </w:t>
-      </w:r>
-      <w:r>
-        <w:rPr>
-          <w:rFonts w:ascii="Arial" w:hAnsi="Arial" w:cs="Arial"/>
-          <w:sz w:val="28"/>
-          <w:szCs w:val="28"/>
-          <w:lang w:val="es-ES_tradnl"/>
-        </w:rPr>
-        <w:t>telefónico.</w:t>
+        <w:t xml:space="preserve">De igual manera </w:t>
+      </w:r>
+      <w:r>
+        <w:rPr>
+          <w:rFonts w:ascii="Arial" w:hAnsi="Arial" w:cs="Arial"/>
+          <w:sz w:val="28"/>
+          <w:szCs w:val="28"/>
+          <w:lang w:val="es-ES_tradnl"/>
+        </w:rPr>
+        <w:t>la implementación de este</w:t>
+      </w:r>
+      <w:r>
+        <w:rPr>
+          <w:rFonts w:ascii="Arial" w:hAnsi="Arial" w:cs="Arial"/>
+          <w:sz w:val="28"/>
+          <w:szCs w:val="28"/>
+          <w:lang w:val="es-ES_tradnl"/>
+        </w:rPr>
+        <w:t xml:space="preserve"> mecanismo trae consigo significativas mejoras para el normal desenvolvimiento de las operaciones de atención al cliente del</w:t>
+      </w:r>
+      <w:r>
+        <w:rPr>
+          <w:rFonts w:ascii="Arial" w:hAnsi="Arial" w:cs="Arial"/>
+          <w:sz w:val="28"/>
+          <w:szCs w:val="28"/>
+          <w:lang w:val="es-ES_tradnl"/>
+        </w:rPr>
+        <w:t xml:space="preserve"> Banco Mercantil, reduciendo </w:t>
+      </w:r>
+      <w:r>
+        <w:rPr>
+          <w:rFonts w:ascii="Arial" w:hAnsi="Arial" w:cs="Arial"/>
+          <w:sz w:val="28"/>
+          <w:szCs w:val="28"/>
+          <w:lang w:val="es-ES_tradnl"/>
+        </w:rPr>
+        <w:t xml:space="preserve">el tiempo de espera de los clientes </w:t>
+      </w:r>
+      <w:r>
+        <w:rPr>
+          <w:rFonts w:ascii="Arial" w:hAnsi="Arial" w:cs="Arial"/>
+          <w:sz w:val="28"/>
+          <w:szCs w:val="28"/>
+          <w:lang w:val="es-ES_tradnl"/>
+        </w:rPr>
+        <w:t xml:space="preserve">a la hora </w:t>
+      </w:r>
+      <w:r>
+        <w:rPr>
+          <w:rFonts w:ascii="Arial" w:hAnsi="Arial" w:cs="Arial"/>
+          <w:sz w:val="28"/>
+          <w:szCs w:val="28"/>
+          <w:lang w:val="es-ES_tradnl"/>
+        </w:rPr>
+        <w:t>de realizar dichas operaciones, incrementando la veracidad y confiabilidad de las mismas.</w:t>
       </w:r>
     </w:p>
     <w:p>
@@ -9147,6 +9186,61 @@
           <w:lang w:val="es-ES_tradnl"/>
         </w:rPr>
       </w:pPr>
+      <w:r>
+        <w:rPr>
+          <w:rFonts w:ascii="Arial" w:hAnsi="Arial" w:cs="Arial"/>
+          <w:sz w:val="28"/>
+          <w:szCs w:val="28"/>
+          <w:lang w:val="es-ES_tradnl"/>
+        </w:rPr>
+        <w:lastRenderedPageBreak/>
+        <w:t xml:space="preserve">Otra </w:t>
+      </w:r>
+      <w:r>
+        <w:rPr>
+          <w:rFonts w:ascii="Arial" w:hAnsi="Arial" w:cs="Arial"/>
+          <w:sz w:val="28"/>
+          <w:szCs w:val="28"/>
+          <w:lang w:val="es-ES_tradnl"/>
+        </w:rPr>
+        <w:t>ventaja de este nuevo mecanismo</w:t>
+      </w:r>
+      <w:r>
+        <w:rPr>
+          <w:rFonts w:ascii="Arial" w:hAnsi="Arial" w:cs="Arial"/>
+          <w:sz w:val="28"/>
+          <w:szCs w:val="28"/>
+          <w:lang w:val="es-ES_tradnl"/>
+        </w:rPr>
+        <w:t xml:space="preserve"> es que los usuarios del mismo podrán plasmar sus dudas puntuales referidas a las operaciones que realicen, mediante el uso del chat en línea, el cuál duplica</w:t>
+      </w:r>
+      <w:r>
+        <w:rPr>
+          <w:rFonts w:ascii="Arial" w:hAnsi="Arial" w:cs="Arial"/>
+          <w:sz w:val="28"/>
+          <w:szCs w:val="28"/>
+          <w:lang w:val="es-ES_tradnl"/>
+        </w:rPr>
+        <w:t>ra</w:t>
+      </w:r>
+      <w:r>
+        <w:rPr>
+          <w:rFonts w:ascii="Arial" w:hAnsi="Arial" w:cs="Arial"/>
+          <w:sz w:val="28"/>
+          <w:szCs w:val="28"/>
+          <w:lang w:val="es-ES_tradnl"/>
+        </w:rPr>
+        <w:t xml:space="preserve"> el número solicitudes atendidas con respecto al sistema </w:t>
+      </w:r>
+      <w:r>
+        <w:rPr>
+          <w:rFonts w:ascii="Arial" w:hAnsi="Arial" w:cs="Arial"/>
+          <w:sz w:val="28"/>
+          <w:szCs w:val="28"/>
+          <w:lang w:val="es-ES_tradnl"/>
+        </w:rPr>
+        <w:t>telefónico.</w:t>
+      </w:r>
     </w:p>
     <w:p>
       <w:pPr>
@@ -9176,6 +9270,19 @@
     </w:p>
     <w:p>
       <w:pPr>
+        <w:spacing w:line="360" w:lineRule="auto"/>
+        <w:ind w:firstLine="708"/>
+        <w:jc w:val="both"/>
+        <w:rPr>
+          <w:rFonts w:ascii="Arial" w:hAnsi="Arial" w:cs="Arial"/>
+          <w:sz w:val="28"/>
+          <w:szCs w:val="28"/>
+          <w:lang w:val="es-ES_tradnl"/>
+        </w:rPr>
+      </w:pPr>
+    </w:p>
+    <w:p>
+      <w:pPr>
         <w:pStyle w:val="Ttulo1"/>
         <w:rPr>
           <w:lang w:val="es-ES_tradnl"/>
@@ -9187,7 +9294,6 @@
           <w:highlight w:val="yellow"/>
           <w:lang w:val="es-ES_tradnl"/>
         </w:rPr>
-        <w:lastRenderedPageBreak/>
         <w:t>Estrategia de Gerencia del Proyecto</w:t>
       </w:r>
       <w:bookmarkEnd w:id="15"/>
@@ -9438,6 +9544,7 @@
           <w:szCs w:val="28"/>
           <w:lang w:val="es-ES_tradnl"/>
         </w:rPr>
+        <w:lastRenderedPageBreak/>
         <w:t>Operaciones de recepción de solicitudes de Créditos (Vehículo, Hipotecario y tarjetas de Crédito).</w:t>
       </w:r>
     </w:p>
@@ -9564,16 +9671,7 @@
           <w:sz w:val="28"/>
           <w:lang w:val="es-ES_tradnl"/>
         </w:rPr>
-        <w:t xml:space="preserve">desenvolvimiento efectivo del sistema de citas, lo que </w:t>
-      </w:r>
-      <w:r>
-        <w:rPr>
-          <w:rFonts w:ascii="Arial" w:hAnsi="Arial" w:cs="Arial"/>
-          <w:sz w:val="28"/>
-          <w:lang w:val="es-ES_tradnl"/>
-        </w:rPr>
-        <w:lastRenderedPageBreak/>
-        <w:t>conllevara a una re</w:t>
+        <w:t>desenvolvimiento efectivo del sistema de citas, lo que conllevara a una re</w:t>
       </w:r>
       <w:r>
         <w:rPr>
@@ -9880,6 +9978,7 @@
           <w:sz w:val="28"/>
           <w:szCs w:val="28"/>
         </w:rPr>
+        <w:lastRenderedPageBreak/>
         <w:t>E</w:t>
       </w:r>
       <w:r>
@@ -10056,7 +10155,6 @@
           <w:sz w:val="28"/>
           <w:szCs w:val="28"/>
         </w:rPr>
-        <w:lastRenderedPageBreak/>
         <w:tab/>
       </w:r>
       <w:r>
@@ -10283,6 +10381,7 @@
           <w:sz w:val="28"/>
           <w:szCs w:val="28"/>
         </w:rPr>
+        <w:lastRenderedPageBreak/>
         <w:t>Enfoque</w:t>
       </w:r>
       <w:r>
@@ -10370,7 +10469,6 @@
           <w:szCs w:val="28"/>
           <w:lang w:val="es-VE" w:eastAsia="es-VE"/>
         </w:rPr>
-        <w:lastRenderedPageBreak/>
         <w:drawing>
           <wp:inline distT="0" distB="0" distL="0" distR="0">
             <wp:extent cx="5248275" cy="3438525"/>
@@ -10575,6 +10673,7 @@
           <w:sz w:val="28"/>
           <w:szCs w:val="28"/>
         </w:rPr>
+        <w:lastRenderedPageBreak/>
         <w:t>Transición:</w:t>
       </w:r>
       <w:r>
@@ -10651,7 +10750,7 @@
           <w:szCs w:val="28"/>
           <w:highlight w:val="yellow"/>
         </w:rPr>
-        <w:t>Para esta etapa del proyecto,</w:t>
+        <w:t xml:space="preserve">Para esta etapa del proyecto, se realizará una inducción a los agentes de las oficinas bancarias donde se ejecutarán </w:t>
       </w:r>
       <w:r>
         <w:rPr>
@@ -10660,7 +10759,7 @@
           <w:szCs w:val="28"/>
           <w:highlight w:val="yellow"/>
         </w:rPr>
-        <w:t xml:space="preserve"> se realizará una inducción a los agentes de las oficinas bancarias donde se ejecutarán </w:t>
+        <w:t>las operaciones</w:t>
       </w:r>
       <w:r>
         <w:rPr>
@@ -10669,7 +10768,7 @@
           <w:szCs w:val="28"/>
           <w:highlight w:val="yellow"/>
         </w:rPr>
-        <w:t>las operaciones</w:t>
+        <w:t xml:space="preserve"> de atención al cliente a través </w:t>
       </w:r>
       <w:r>
         <w:rPr>
@@ -10678,8 +10777,19 @@
           <w:szCs w:val="28"/>
           <w:highlight w:val="yellow"/>
         </w:rPr>
-        <w:t xml:space="preserve"> de atención al cliente a través </w:t>
-      </w:r>
+        <w:t>de citas, en esta inducción se les explicará el funcionamiento del mecanismo, así como el uso del back-end.</w:t>
+      </w:r>
+    </w:p>
+    <w:p>
+      <w:pPr>
+        <w:spacing w:line="360" w:lineRule="auto"/>
+        <w:jc w:val="both"/>
+        <w:rPr>
+          <w:rFonts w:ascii="Arial" w:hAnsi="Arial" w:cs="Arial"/>
+          <w:sz w:val="28"/>
+          <w:szCs w:val="28"/>
+        </w:rPr>
+      </w:pPr>
       <w:r>
         <w:rPr>
           <w:rFonts w:ascii="Arial" w:hAnsi="Arial" w:cs="Arial"/>
@@ -10687,8 +10797,27 @@
           <w:szCs w:val="28"/>
           <w:highlight w:val="yellow"/>
         </w:rPr>
-        <w:t xml:space="preserve">de citas, en esta </w:t>
-      </w:r>
+        <w:t>También en esta etapa se capacitaran a los operadores bancarios sobre la información que será suministrada a los clientes del chat en línea, así como el funcionamiento que tendrá dicho chat.</w:t>
+      </w:r>
+    </w:p>
+    <w:p>
+      <w:pPr>
+        <w:pStyle w:val="Ttulo2"/>
+      </w:pPr>
+      <w:r>
+        <w:t>Implementación del Mecanismo</w:t>
+      </w:r>
+    </w:p>
+    <w:p/>
+    <w:p>
+      <w:pPr>
+        <w:jc w:val="both"/>
+        <w:rPr>
+          <w:rFonts w:ascii="Arial" w:hAnsi="Arial" w:cs="Arial"/>
+          <w:sz w:val="28"/>
+          <w:szCs w:val="28"/>
+        </w:rPr>
+      </w:pPr>
       <w:r>
         <w:rPr>
           <w:rFonts w:ascii="Arial" w:hAnsi="Arial" w:cs="Arial"/>
@@ -10696,157 +10825,7 @@
           <w:szCs w:val="28"/>
           <w:highlight w:val="yellow"/>
         </w:rPr>
-        <w:lastRenderedPageBreak/>
-        <w:t>inducción se les explicará el funcionamiento del mecanismo, así como el uso del back-</w:t>
-      </w:r>
-      <w:proofErr w:type="spellStart"/>
-      <w:r>
-        <w:rPr>
-          <w:rFonts w:ascii="Arial" w:hAnsi="Arial" w:cs="Arial"/>
-          <w:sz w:val="28"/>
-          <w:szCs w:val="28"/>
-          <w:highlight w:val="yellow"/>
-        </w:rPr>
-        <w:t>end</w:t>
-      </w:r>
-      <w:proofErr w:type="spellEnd"/>
-      <w:r>
-        <w:rPr>
-          <w:rFonts w:ascii="Arial" w:hAnsi="Arial" w:cs="Arial"/>
-          <w:sz w:val="28"/>
-          <w:szCs w:val="28"/>
-          <w:highlight w:val="yellow"/>
-        </w:rPr>
-        <w:t>.</w:t>
-      </w:r>
-    </w:p>
-    <w:p>
-      <w:pPr>
-        <w:spacing w:line="360" w:lineRule="auto"/>
-        <w:jc w:val="both"/>
-        <w:rPr>
-          <w:rFonts w:ascii="Arial" w:hAnsi="Arial" w:cs="Arial"/>
-          <w:sz w:val="28"/>
-          <w:szCs w:val="28"/>
-        </w:rPr>
-      </w:pPr>
-      <w:r>
-        <w:rPr>
-          <w:rFonts w:ascii="Arial" w:hAnsi="Arial" w:cs="Arial"/>
-          <w:sz w:val="28"/>
-          <w:szCs w:val="28"/>
-          <w:highlight w:val="yellow"/>
-        </w:rPr>
-        <w:t>También en esta etapa se capacitaran a los operadores bancarios sobre la información que será suministrada a los clientes del chat en línea, así como el funcionamiento que tendrá dicho chat.</w:t>
-      </w:r>
-    </w:p>
-    <w:p>
-      <w:pPr>
-        <w:pStyle w:val="Ttulo2"/>
-      </w:pPr>
-      <w:r>
-        <w:t>Implementación del Mecanismo</w:t>
-      </w:r>
-    </w:p>
-    <w:p/>
-    <w:p>
-      <w:pPr>
-        <w:jc w:val="both"/>
-        <w:rPr>
-          <w:rFonts w:ascii="Arial" w:hAnsi="Arial" w:cs="Arial"/>
-          <w:sz w:val="28"/>
-          <w:szCs w:val="28"/>
-        </w:rPr>
-      </w:pPr>
-      <w:r>
-        <w:rPr>
-          <w:rFonts w:ascii="Arial" w:hAnsi="Arial" w:cs="Arial"/>
-          <w:sz w:val="28"/>
-          <w:szCs w:val="28"/>
-          <w:highlight w:val="yellow"/>
-        </w:rPr>
-        <w:t>Después de culmi</w:t>
-      </w:r>
-      <w:r>
-        <w:rPr>
-          <w:rFonts w:ascii="Arial" w:hAnsi="Arial" w:cs="Arial"/>
-          <w:sz w:val="28"/>
-          <w:szCs w:val="28"/>
-          <w:highlight w:val="yellow"/>
-        </w:rPr>
-        <w:t xml:space="preserve">nado el desarrollo del modulo de gestión de citas, se acoplara dicho mecanismo con el sitio Web del Banco Mercantil, posteriormente </w:t>
-      </w:r>
-      <w:r>
-        <w:rPr>
-          <w:rFonts w:ascii="Arial" w:hAnsi="Arial" w:cs="Arial"/>
-          <w:sz w:val="28"/>
-          <w:szCs w:val="28"/>
-          <w:highlight w:val="yellow"/>
-        </w:rPr>
-        <w:t>se procederá a colocarlo en producción en los servi</w:t>
-      </w:r>
-      <w:r>
-        <w:rPr>
-          <w:rFonts w:ascii="Arial" w:hAnsi="Arial" w:cs="Arial"/>
-          <w:sz w:val="28"/>
-          <w:szCs w:val="28"/>
-          <w:highlight w:val="yellow"/>
-        </w:rPr>
-        <w:t>dores propios de la entidad bancaria</w:t>
-      </w:r>
-      <w:r>
-        <w:rPr>
-          <w:rFonts w:ascii="Arial" w:hAnsi="Arial" w:cs="Arial"/>
-          <w:sz w:val="28"/>
-          <w:szCs w:val="28"/>
-          <w:highlight w:val="yellow"/>
-        </w:rPr>
-        <w:t>, para esto se solicitará acceso a un servidor Web y a los servidores de base d</w:t>
-      </w:r>
-      <w:r>
-        <w:rPr>
-          <w:rFonts w:ascii="Arial" w:hAnsi="Arial" w:cs="Arial"/>
-          <w:sz w:val="28"/>
-          <w:szCs w:val="28"/>
-          <w:highlight w:val="yellow"/>
-        </w:rPr>
-        <w:t xml:space="preserve">e datos del Banco </w:t>
-      </w:r>
-      <w:r>
-        <w:rPr>
-          <w:rFonts w:ascii="Arial" w:hAnsi="Arial" w:cs="Arial"/>
-          <w:sz w:val="28"/>
-          <w:szCs w:val="28"/>
-          <w:highlight w:val="yellow"/>
-        </w:rPr>
-        <w:t xml:space="preserve">a través del </w:t>
-      </w:r>
-      <w:r>
-        <w:rPr>
-          <w:rFonts w:ascii="Arial" w:hAnsi="Arial" w:cs="Arial"/>
-          <w:sz w:val="28"/>
-          <w:szCs w:val="28"/>
-          <w:highlight w:val="yellow"/>
-        </w:rPr>
-        <w:t>director del departamento de tecnología</w:t>
-      </w:r>
-      <w:r>
-        <w:rPr>
-          <w:rFonts w:ascii="Arial" w:hAnsi="Arial" w:cs="Arial"/>
-          <w:sz w:val="28"/>
-          <w:szCs w:val="28"/>
-          <w:highlight w:val="yellow"/>
-        </w:rPr>
-        <w:t>. Una vez concedidos los accesos antes mencionados se procederá a la configuración del servidor Web</w:t>
-      </w:r>
-      <w:r>
-        <w:rPr>
-          <w:rFonts w:ascii="Arial" w:hAnsi="Arial" w:cs="Arial"/>
-          <w:sz w:val="28"/>
-          <w:szCs w:val="28"/>
-          <w:highlight w:val="yellow"/>
-        </w:rPr>
-        <w:t>.</w:t>
+        <w:t>Después de culminado el desarrollo del modulo de gestión de citas, se acoplara dicho mecanismo con el sitio Web del Banco Mercantil, posteriormente se procederá a colocarlo en producción en los servidores propios de la entidad bancaria, para esto se solicitará acceso a un servidor Web y a los servidores de base de datos del Banco a través del director del departamento de tecnología. Una vez concedidos los accesos antes mencionados se procederá a la configuración del servidor Web.</w:t>
       </w:r>
     </w:p>
     <w:p>
@@ -10905,7 +10884,7 @@
           <w:szCs w:val="24"/>
           <w:highlight w:val="yellow"/>
         </w:rPr>
-        <w:t>Una vez transcurridos un mes</w:t>
+        <w:t>Una vez transcurridos un mes de la puesta en producción del mecanismo, se llevará a cabo la realización de un estudio el cual evaluará el funcionamiento de las operaciones de atención al cliente con citas, con la intención de comparar los resultados y verificar si los objetivos han sido cumplidos con éxito o no.</w:t>
       </w:r>
       <w:r>
         <w:rPr>
@@ -10914,7 +10893,7 @@
           <w:szCs w:val="24"/>
           <w:highlight w:val="yellow"/>
         </w:rPr>
-        <w:t xml:space="preserve"> de la p</w:t>
+        <w:t xml:space="preserve"> Se repetirá el</w:t>
       </w:r>
       <w:r>
         <w:rPr>
@@ -10923,7 +10902,7 @@
           <w:szCs w:val="24"/>
           <w:highlight w:val="yellow"/>
         </w:rPr>
-        <w:t>uesta en producción del mecanismo</w:t>
+        <w:t xml:space="preserve"> mismo estudio un año después de la </w:t>
       </w:r>
       <w:r>
         <w:rPr>
@@ -10932,43 +10911,8 @@
           <w:szCs w:val="24"/>
           <w:highlight w:val="yellow"/>
         </w:rPr>
-        <w:t>, se llevará a cabo</w:t>
-      </w:r>
-      <w:r>
-        <w:rPr>
-          <w:rFonts w:ascii="Arial" w:hAnsi="Arial" w:cs="Arial"/>
-          <w:sz w:val="24"/>
-          <w:szCs w:val="24"/>
-          <w:highlight w:val="yellow"/>
-        </w:rPr>
-        <w:t xml:space="preserve"> la realización de un estudio el cual evaluará el funcionamiento de las operaciones de atención al cliente con citas</w:t>
-      </w:r>
-      <w:r>
-        <w:rPr>
-          <w:rFonts w:ascii="Arial" w:hAnsi="Arial" w:cs="Arial"/>
-          <w:sz w:val="24"/>
-          <w:szCs w:val="24"/>
-          <w:highlight w:val="yellow"/>
-        </w:rPr>
-        <w:t>, con la intención de comparar los resultados y verificar si los objetivos han sido cumplidos con éxito o no.</w:t>
-      </w:r>
-      <w:r>
-        <w:rPr>
-          <w:rFonts w:ascii="Arial" w:hAnsi="Arial" w:cs="Arial"/>
-          <w:sz w:val="24"/>
-          <w:szCs w:val="24"/>
-          <w:highlight w:val="yellow"/>
-        </w:rPr>
-        <w:t xml:space="preserve"> Se repetirá el</w:t>
-      </w:r>
-      <w:r>
-        <w:rPr>
-          <w:rFonts w:ascii="Arial" w:hAnsi="Arial" w:cs="Arial"/>
-          <w:sz w:val="24"/>
-          <w:szCs w:val="24"/>
-          <w:highlight w:val="yellow"/>
-        </w:rPr>
-        <w:t xml:space="preserve"> mismo estudio un año después de la puesta en producción del servicio</w:t>
+        <w:lastRenderedPageBreak/>
+        <w:t>puesta en producción del servicio</w:t>
       </w:r>
       <w:r>
         <w:rPr>
@@ -11176,7 +11120,7 @@
               <w:sz w:val="18"/>
               <w:szCs w:val="18"/>
             </w:rPr>
-            <w:t>23</w:t>
+            <w:t>18</w:t>
           </w:r>
           <w:r>
             <w:rPr>
@@ -16598,7 +16542,7 @@
 </file>
 
 <file path=customXml/itemProps1.xml><?xml version="1.0" encoding="utf-8"?>
-<ds:datastoreItem xmlns:ds="http://schemas.openxmlformats.org/officeDocument/2006/customXml" ds:itemID="{B0AF6622-2720-4484-8B1C-400C6AE41D16}">
+<ds:datastoreItem xmlns:ds="http://schemas.openxmlformats.org/officeDocument/2006/customXml" ds:itemID="{04504754-7540-4282-8F7A-ECD4F8B0A00F}">
   <ds:schemaRefs>
     <ds:schemaRef ds:uri="http://schemas.openxmlformats.org/officeDocument/2006/bibliography"/>
   </ds:schemaRefs>

</xml_diff>